<commit_message>
added some responses to reviewers.
</commit_message>
<xml_diff>
--- a/Review/Reviewer_comments.docx
+++ b/Review/Reviewer_comments.docx
@@ -60,7 +60,15 @@
         <w:pStyle w:val="HTMLPreformatted"/>
       </w:pPr>
       <w:r>
-        <w:t>I'm sorry to tell you that this article reproduces the method reported in 2016 by Xu Xie and David G. Cahill.</w:t>
+        <w:t xml:space="preserve">I'm sorry to tell you that this article reproduces the method reported in 2016 by Xu </w:t>
+      </w:r>
+      <w:proofErr w:type="spellStart"/>
+      <w:r>
+        <w:t>Xie</w:t>
+      </w:r>
+      <w:proofErr w:type="spellEnd"/>
+      <w:r>
+        <w:t xml:space="preserve"> and David G. Cahill.</w:t>
       </w:r>
     </w:p>
     <w:p>
@@ -252,6 +260,277 @@
       <w:pPr>
         <w:pStyle w:val="HTMLPreformatted"/>
       </w:pPr>
+    </w:p>
+    <w:p>
+      <w:r>
+        <w:t>Differences with the paper:</w:t>
+      </w:r>
+    </w:p>
+    <w:p>
+      <w:r>
+        <w:t>Temperature range and powers. Need for an</w:t>
+      </w:r>
+      <w:r>
+        <w:t>n</w:t>
+      </w:r>
+      <w:r>
+        <w:t>e</w:t>
+      </w:r>
+      <w:r>
+        <w:t>a</w:t>
+      </w:r>
+      <w:r>
+        <w:t>ling to avoid destruction of the disks. Sensitivity, higher power needed. Only proved in substrate.</w:t>
+      </w:r>
+    </w:p>
+    <w:p/>
+    <w:p>
+      <w:r>
+        <w:t xml:space="preserve">We thank the reviewer for pointing out this very relevant paper by </w:t>
+      </w:r>
+      <w:proofErr w:type="spellStart"/>
+      <w:r>
+        <w:t>Xie</w:t>
+      </w:r>
+      <w:proofErr w:type="spellEnd"/>
+      <w:r>
+        <w:t xml:space="preserve"> and Cahill. We did not know about this work and it is cited in the revised version of our paper (ref number --). Indeed it presents the use of anti</w:t>
+      </w:r>
+      <w:r>
+        <w:t>-S</w:t>
+      </w:r>
+      <w:r>
+        <w:t>tokes emission for temperature determination of gold nanostructures</w:t>
+      </w:r>
+      <w:r>
+        <w:t xml:space="preserve">. However, we think that there are significant differences that make our work worth publishing. First of all, we present a model that uses the electron-hole occupation number as </w:t>
+      </w:r>
+      <w:proofErr w:type="spellStart"/>
+      <w:r>
+        <w:t>Xie</w:t>
+      </w:r>
+      <w:proofErr w:type="spellEnd"/>
+      <w:r>
+        <w:t xml:space="preserve"> and Cahill but also accounts for the plasmonic resonance of the particles. This allows to use our model</w:t>
+      </w:r>
+      <w:r>
+        <w:t xml:space="preserve"> for nanorods with different aspect rations and thus different resonant wavelengths, as </w:t>
+      </w:r>
+      <w:proofErr w:type="spellStart"/>
+      <w:r>
+        <w:t>shonw</w:t>
+      </w:r>
+      <w:proofErr w:type="spellEnd"/>
+      <w:r>
+        <w:t xml:space="preserve"> in figure 2 in the main text. Also, it allows </w:t>
+      </w:r>
+      <w:r>
+        <w:lastRenderedPageBreak/>
+        <w:t xml:space="preserve">access to the temperature of the particle </w:t>
+      </w:r>
+      <w:r>
+        <w:t xml:space="preserve">without the need of a </w:t>
+      </w:r>
+      <w:r>
+        <w:t>temperature reference</w:t>
+      </w:r>
+      <w:r>
+        <w:t>, in contrast to the mentioned paper.</w:t>
+      </w:r>
+      <w:r>
+        <w:t xml:space="preserve"> As a consequence, the authors need an iterative method to calculate the temperature of the disks for each laser power, a procedure not needed in our case. </w:t>
+      </w:r>
+    </w:p>
+    <w:p>
+      <w:r>
+        <w:t xml:space="preserve">Apart from these, </w:t>
+      </w:r>
+      <w:r>
+        <w:t xml:space="preserve">our report presents much more sensitive results, due to the plasmonic enhancement of the emission. We work with 21x50nm wet-chemically synthetized gold nanorods on a glass substrate and we resonantly excite them with one order of magnitude less laser intensity than </w:t>
+      </w:r>
+      <w:proofErr w:type="spellStart"/>
+      <w:r>
+        <w:t>Xie</w:t>
+      </w:r>
+      <w:proofErr w:type="spellEnd"/>
+      <w:r>
+        <w:t xml:space="preserve"> et.al. ( our case from 0.1</w:t>
+      </w:r>
+      <w:r>
+        <w:t>07</w:t>
+      </w:r>
+      <w:r>
+        <w:t xml:space="preserve"> to 0.</w:t>
+      </w:r>
+      <w:r>
+        <w:t>43</w:t>
+      </w:r>
+      <w:r>
+        <w:t xml:space="preserve"> </w:t>
+      </w:r>
+      <w:r>
+        <w:t>mW</w:t>
+      </w:r>
+      <w:r>
+        <w:rPr>
+          <w:rFonts w:cstheme="minorHAnsi"/>
+        </w:rPr>
+        <w:t>µ</w:t>
+      </w:r>
+      <w:r>
+        <w:t>m</w:t>
+      </w:r>
+      <w:r>
+        <w:rPr>
+          <w:vertAlign w:val="superscript"/>
+        </w:rPr>
+        <w:t>-2</w:t>
+      </w:r>
+      <w:r>
+        <w:t xml:space="preserve">, </w:t>
+      </w:r>
+      <w:r>
+        <w:t xml:space="preserve">compared to </w:t>
+      </w:r>
+      <w:r>
+        <w:t>1.3</w:t>
+      </w:r>
+      <w:r>
+        <w:t>3</w:t>
+      </w:r>
+      <w:r>
+        <w:t xml:space="preserve"> to </w:t>
+      </w:r>
+      <w:r>
+        <w:t>7.89</w:t>
+      </w:r>
+      <w:r>
+        <w:t xml:space="preserve"> mW</w:t>
+      </w:r>
+      <w:r>
+        <w:rPr>
+          <w:rFonts w:cstheme="minorHAnsi"/>
+        </w:rPr>
+        <w:t>µ</w:t>
+      </w:r>
+      <w:r>
+        <w:t>m</w:t>
+      </w:r>
+      <w:r>
+        <w:rPr>
+          <w:vertAlign w:val="superscript"/>
+        </w:rPr>
+        <w:t>-2</w:t>
+      </w:r>
+      <w:r>
+        <w:t xml:space="preserve">) and we integrate 3.3 </w:t>
+      </w:r>
+      <w:r>
+        <w:t xml:space="preserve">(60s against 200s) </w:t>
+      </w:r>
+      <w:r>
+        <w:t xml:space="preserve">times less for the spectra recording, while having a </w:t>
+      </w:r>
+      <w:r>
+        <w:t xml:space="preserve">mean </w:t>
+      </w:r>
+      <w:r>
+        <w:t xml:space="preserve">volume </w:t>
+      </w:r>
+      <w:r>
+        <w:t>for the nanorods</w:t>
+      </w:r>
+      <w:r>
+        <w:t xml:space="preserve"> V</w:t>
+      </w:r>
+      <w:r>
+        <w:rPr>
+          <w:vertAlign w:val="subscript"/>
+        </w:rPr>
+        <w:t>NR</w:t>
+      </w:r>
+      <w:r>
+        <w:t xml:space="preserve"> =</w:t>
+      </w:r>
+      <w:r>
+        <w:t>1.69</w:t>
+      </w:r>
+      <w:r>
+        <w:t xml:space="preserve"> </w:t>
+      </w:r>
+      <w:r>
+        <w:t>10</w:t>
+      </w:r>
+      <w:r>
+        <w:rPr>
+          <w:vertAlign w:val="superscript"/>
+        </w:rPr>
+        <w:t>4</w:t>
+      </w:r>
+      <w:r>
+        <w:t xml:space="preserve"> nm</w:t>
+      </w:r>
+      <w:r>
+        <w:rPr>
+          <w:vertAlign w:val="superscript"/>
+        </w:rPr>
+        <w:t>3</w:t>
+      </w:r>
+      <w:r>
+        <w:t xml:space="preserve"> and for the </w:t>
+      </w:r>
+      <w:proofErr w:type="spellStart"/>
+      <w:r>
+        <w:t>nanodisks</w:t>
+      </w:r>
+      <w:proofErr w:type="spellEnd"/>
+      <w:r>
+        <w:t xml:space="preserve"> V</w:t>
+      </w:r>
+      <w:r>
+        <w:rPr>
+          <w:vertAlign w:val="subscript"/>
+        </w:rPr>
+        <w:t>ND</w:t>
+      </w:r>
+      <w:r>
+        <w:t xml:space="preserve"> = 3.17 10</w:t>
+      </w:r>
+      <w:r>
+        <w:rPr>
+          <w:vertAlign w:val="superscript"/>
+        </w:rPr>
+        <w:t>5</w:t>
+      </w:r>
+      <w:r>
+        <w:t xml:space="preserve"> nm</w:t>
+      </w:r>
+      <w:r>
+        <w:rPr>
+          <w:vertAlign w:val="superscript"/>
+        </w:rPr>
+        <w:t>3</w:t>
+      </w:r>
+      <w:r>
+        <w:t xml:space="preserve">. More importantly, the temperatures studied by </w:t>
+      </w:r>
+      <w:proofErr w:type="spellStart"/>
+      <w:r>
+        <w:t>Xie</w:t>
+      </w:r>
+      <w:proofErr w:type="spellEnd"/>
+      <w:r>
+        <w:t xml:space="preserve"> et al are much higher than in our case, requiring a more complicated fabrication method that includes an annealing process to prevent reshaping of the nano</w:t>
+      </w:r>
+      <w:r>
+        <w:t>structure</w:t>
+      </w:r>
+      <w:r>
+        <w:t>. In our case the nanorods are bare and simply sp</w:t>
+      </w:r>
+      <w:r>
+        <w:t>in-coated on a glass substrate, without the need of further treatment.</w:t>
+      </w:r>
     </w:p>
     <w:p>
       <w:pPr>
@@ -262,9 +541,6 @@
           <w:szCs w:val="20"/>
         </w:rPr>
       </w:pPr>
-      <w:r>
-        <w:br w:type="page"/>
-      </w:r>
     </w:p>
     <w:p>
       <w:pPr>
@@ -273,16 +549,13 @@
           <w:b/>
         </w:rPr>
       </w:pPr>
-      <w:bookmarkStart w:id="0" w:name="_GoBack"/>
       <w:r>
         <w:rPr>
           <w:b/>
         </w:rPr>
-        <w:lastRenderedPageBreak/>
         <w:t>Reviewer: 2</w:t>
       </w:r>
     </w:p>
-    <w:bookmarkEnd w:id="0"/>
     <w:p>
       <w:pPr>
         <w:pStyle w:val="HTMLPreformatted"/>
@@ -314,7 +587,23 @@
         <w:pStyle w:val="HTMLPreformatted"/>
       </w:pPr>
       <w:r>
-        <w:t xml:space="preserve">Carattino et al. describe very clearly how the absolute temperature of gold nanorods can be measured with an accuracy of 6K by measuring the anti-Stokes to Stokes ratio of luminescence of single nanorods. </w:t>
+        <w:t xml:space="preserve">Carattino et al. describe very clearly how the absolute temperature of gold nanorods can be measured with an accuracy of 6K by measuring the </w:t>
+      </w:r>
+      <w:commentRangeStart w:id="0"/>
+      <w:r>
+        <w:t>anti-Stokes to Stokes ratio of luminescence of single nanorods.</w:t>
+      </w:r>
+      <w:commentRangeEnd w:id="0"/>
+      <w:r>
+        <w:rPr>
+          <w:rStyle w:val="CommentReference"/>
+          <w:rFonts w:asciiTheme="minorHAnsi" w:hAnsiTheme="minorHAnsi" w:cstheme="minorBidi"/>
+          <w:color w:val="auto"/>
+        </w:rPr>
+        <w:commentReference w:id="0"/>
+      </w:r>
+      <w:r>
+        <w:t xml:space="preserve"> </w:t>
       </w:r>
     </w:p>
     <w:p>
@@ -504,9 +793,78 @@
     </w:p>
     <w:p>
       <w:pPr>
-        <w:pStyle w:val="HTMLPreformatted"/>
-      </w:pPr>
-    </w:p>
+        <w:rPr>
+          <w:b/>
+        </w:rPr>
+      </w:pPr>
+      <w:r>
+        <w:rPr>
+          <w:b/>
+        </w:rPr>
+        <w:t>Author Comments</w:t>
+      </w:r>
+    </w:p>
+    <w:p>
+      <w:r>
+        <w:t xml:space="preserve">We thank the reviewer for the kind words about our paper. </w:t>
+      </w:r>
+    </w:p>
+    <w:p>
+      <w:r>
+        <w:t>The comments are addressed as follows</w:t>
+      </w:r>
+    </w:p>
+    <w:p>
+      <w:pPr>
+        <w:pStyle w:val="HTMLPreformatted"/>
+      </w:pPr>
+      <w:r>
+        <w:t>1. On page 3 at the end of the introduction the authors write that they "... measure their temperature with relatively high accuracy...". The question is relative to what. The authors could think about being more specific at this point.</w:t>
+      </w:r>
+    </w:p>
+    <w:p>
+      <w:r>
+        <w:t xml:space="preserve">We changed the </w:t>
+      </w:r>
+      <w:proofErr w:type="spellStart"/>
+      <w:r>
+        <w:t>frase</w:t>
+      </w:r>
+      <w:proofErr w:type="spellEnd"/>
+      <w:r>
+        <w:t xml:space="preserve"> adding a more specific value: ‘measure their temperature with less than 10% relative error’</w:t>
+      </w:r>
+    </w:p>
+    <w:p>
+      <w:pPr>
+        <w:pStyle w:val="HTMLPreformatted"/>
+      </w:pPr>
+      <w:r>
+        <w:t>2. Figure 4: It says in the Figure caption that "The circles in the inset plot show the local temperature ..." - to me they appear to be squares. The authors might consider to plot the data points a big larger to avoid any confusion (circles are actually used for the plot of the extracted temperatures at 20°C in the same Figure).</w:t>
+      </w:r>
+    </w:p>
+    <w:p>
+      <w:r>
+        <w:t>We improved the plot to make it more clear and avoid the ambiguity presented by the reviewer.</w:t>
+      </w:r>
+    </w:p>
+    <w:p>
+      <w:pPr>
+        <w:pStyle w:val="HTMLPreformatted"/>
+      </w:pPr>
+      <w:r>
+        <w:t>3. The authors explain that the dimensions of the nanorods were derived from the mean values from TEM images (page 12, last paragraph). An accurate measurement of the particle size is important to calculate the temperature but no TEM images of particles are shown. The authors might consider to show a few examples of TEM images in the supporting information to give the reader a better idea what the rods look like. This could be important for reader, who are not familiar with the field.</w:t>
+      </w:r>
+    </w:p>
+    <w:p>
+      <w:r>
+        <w:t xml:space="preserve">We added the SEM images and the bulk spectral characterization in the supplementary material. </w:t>
+      </w:r>
+    </w:p>
+    <w:p/>
+    <w:p/>
+    <w:p/>
+    <w:p/>
     <w:p>
       <w:pPr>
         <w:rPr>
@@ -560,20 +918,49 @@
         <w:pStyle w:val="HTMLPreformatted"/>
       </w:pPr>
       <w:r>
-        <w:t>The authors have found a novel way to use gold nanorods not only as local heat source but at the same time as nano-thermometer. They determine the temperature of single gold nanorods by measuring their anti-stokes emission luminescence. Normalizing the anti-stokes to the normal luminescence gives them an absolute temperature scale.</w:t>
-      </w:r>
-    </w:p>
-    <w:p>
-      <w:pPr>
-        <w:pStyle w:val="HTMLPreformatted"/>
-      </w:pPr>
-    </w:p>
-    <w:p>
-      <w:pPr>
-        <w:pStyle w:val="HTMLPreformatted"/>
-      </w:pPr>
-      <w:r>
-        <w:t>The authors have conducted a very nice study to demonstrate this novel concept with beautiful experiments supported by extensive theoretical calculations. On the side, the PL of gold nanorods is explained in more detail (which should be emphazied more in the title and abstract). The figures present the data nicely and the text explains well the experimental methods. The novel way to measure local temperatures will be interesting for many readers of Nano Letters. I recommend the rapid publication after some improvements to the manuscript as outlined below.</w:t>
+        <w:t xml:space="preserve">The authors have found a novel way to use gold nanorods not only as local heat source but at the same time as </w:t>
+      </w:r>
+      <w:proofErr w:type="spellStart"/>
+      <w:r>
+        <w:t>nano</w:t>
+      </w:r>
+      <w:proofErr w:type="spellEnd"/>
+      <w:r>
+        <w:t>-thermometer. They determine the temperature of single gold nanorods by measuring their anti-stokes emission luminescence</w:t>
+      </w:r>
+      <w:commentRangeStart w:id="1"/>
+      <w:r>
+        <w:t>. Normalizing the anti-stokes to the normal luminescence gives them an absolute temperature scale.</w:t>
+      </w:r>
+      <w:commentRangeEnd w:id="1"/>
+      <w:r>
+        <w:rPr>
+          <w:rStyle w:val="CommentReference"/>
+          <w:rFonts w:asciiTheme="minorHAnsi" w:hAnsiTheme="minorHAnsi" w:cstheme="minorBidi"/>
+          <w:color w:val="auto"/>
+        </w:rPr>
+        <w:commentReference w:id="1"/>
+      </w:r>
+    </w:p>
+    <w:p>
+      <w:pPr>
+        <w:pStyle w:val="HTMLPreformatted"/>
+      </w:pPr>
+    </w:p>
+    <w:p>
+      <w:pPr>
+        <w:pStyle w:val="HTMLPreformatted"/>
+      </w:pPr>
+      <w:r>
+        <w:t xml:space="preserve">The authors have conducted a very nice study to demonstrate this novel concept with beautiful experiments supported by extensive theoretical calculations. On the side, the PL of gold nanorods is explained in more detail (which should be </w:t>
+      </w:r>
+      <w:proofErr w:type="spellStart"/>
+      <w:r>
+        <w:t>emphazied</w:t>
+      </w:r>
+      <w:proofErr w:type="spellEnd"/>
+      <w:r>
+        <w:t xml:space="preserve"> more in the title and abstract). The figures present the data nicely and the text explains well the experimental methods. The novel way to measure local temperatures will be interesting for many readers of Nano Letters. I recommend the rapid publication after some improvements to the manuscript as outlined below.</w:t>
       </w:r>
     </w:p>
     <w:p>
@@ -639,7 +1026,15 @@
       </w:r>
       <w:r>
         <w:tab/>
-        <w:t>Please provide information on the laser fluence.</w:t>
+        <w:t xml:space="preserve">Please provide information on the laser </w:t>
+      </w:r>
+      <w:proofErr w:type="spellStart"/>
+      <w:r>
+        <w:t>fluence</w:t>
+      </w:r>
+      <w:proofErr w:type="spellEnd"/>
+      <w:r>
+        <w:t>.</w:t>
       </w:r>
     </w:p>
     <w:p>
@@ -687,7 +1082,15 @@
       </w:r>
       <w:r>
         <w:tab/>
-        <w:t>Please provide an ensemble extinction spectrum to show the polydispersity of the sample and show how the exciting lasers agree with the transversal and longitudinal plasmon resonance positions.</w:t>
+        <w:t xml:space="preserve">Please provide an ensemble extinction spectrum to show the </w:t>
+      </w:r>
+      <w:proofErr w:type="spellStart"/>
+      <w:r>
+        <w:t>polydispersity</w:t>
+      </w:r>
+      <w:proofErr w:type="spellEnd"/>
+      <w:r>
+        <w:t xml:space="preserve"> of the sample and show how the exciting lasers agree with the transversal and longitudinal plasmon resonance positions.</w:t>
       </w:r>
     </w:p>
     <w:p>
@@ -874,6 +1277,255 @@
       <w:r>
         <w:t>Scholarly presentation: High (suitable for Nano Letters)</w:t>
       </w:r>
+    </w:p>
+    <w:p>
+      <w:pPr>
+        <w:pStyle w:val="HTMLPreformatted"/>
+      </w:pPr>
+    </w:p>
+    <w:p>
+      <w:pPr>
+        <w:rPr>
+          <w:b/>
+        </w:rPr>
+      </w:pPr>
+      <w:r>
+        <w:rPr>
+          <w:b/>
+        </w:rPr>
+        <w:t>Author Comments</w:t>
+      </w:r>
+    </w:p>
+    <w:p>
+      <w:r>
+        <w:t>We thank the reviewer for the</w:t>
+      </w:r>
+      <w:r>
+        <w:t xml:space="preserve"> positive review or our work. Bellow we address the specific comments.</w:t>
+      </w:r>
+    </w:p>
+    <w:p>
+      <w:pPr>
+        <w:pStyle w:val="HTMLPreformatted"/>
+      </w:pPr>
+    </w:p>
+    <w:p>
+      <w:pPr>
+        <w:pStyle w:val="HTMLPreformatted"/>
+      </w:pPr>
+    </w:p>
+    <w:p>
+      <w:pPr>
+        <w:pStyle w:val="HTMLPreformatted"/>
+      </w:pPr>
+      <w:r>
+        <w:t>1.</w:t>
+      </w:r>
+      <w:r>
+        <w:tab/>
+        <w:t>It is unclear how local temperature probes would help to understand intracellular processes. The authors should either remove this claim from the introduction and abstract or specify further.</w:t>
+      </w:r>
+    </w:p>
+    <w:p>
+      <w:pPr>
+        <w:pStyle w:val="HTMLPreformatted"/>
+      </w:pPr>
+      <w:bookmarkStart w:id="2" w:name="_GoBack"/>
+      <w:bookmarkEnd w:id="2"/>
+    </w:p>
+    <w:p>
+      <w:pPr>
+        <w:pStyle w:val="HTMLPreformatted"/>
+      </w:pPr>
+    </w:p>
+    <w:p>
+      <w:pPr>
+        <w:pStyle w:val="HTMLPreformatted"/>
+      </w:pPr>
+      <w:r>
+        <w:t>2.</w:t>
+      </w:r>
+      <w:r>
+        <w:tab/>
+        <w:t>It is not easy to understand the physical principle behind the new method. It looks to me as if the ratio of Stokes and anti-Stokes PL is used as temperature measure but this is somewhat hidden in the manuscript (in equation 2). It would be nice if the new concept is explained in more simple words (without equations) at the beginning of the manuscript, before the authors develop a model for the plasmon PL intensity. Please explain if entire spectra are measured (and why) or if the total intensity is integrated at two different excitation wavelengths.</w:t>
+      </w:r>
+    </w:p>
+    <w:p>
+      <w:pPr>
+        <w:pStyle w:val="HTMLPreformatted"/>
+      </w:pPr>
+    </w:p>
+    <w:p>
+      <w:pPr>
+        <w:pStyle w:val="HTMLPreformatted"/>
+      </w:pPr>
+    </w:p>
+    <w:p>
+      <w:pPr>
+        <w:pStyle w:val="HTMLPreformatted"/>
+      </w:pPr>
+      <w:r>
+        <w:t>3.</w:t>
+      </w:r>
+      <w:r>
+        <w:tab/>
+        <w:t xml:space="preserve">Please explain the error for the temperature calculations in more detail </w:t>
+      </w:r>
+    </w:p>
+    <w:p>
+      <w:pPr>
+        <w:pStyle w:val="HTMLPreformatted"/>
+      </w:pPr>
+      <w:r>
+        <w:t>We added a paragraph dedicated to this in the manuscript.</w:t>
+      </w:r>
+    </w:p>
+    <w:p>
+      <w:pPr>
+        <w:pStyle w:val="HTMLPreformatted"/>
+      </w:pPr>
+    </w:p>
+    <w:p>
+      <w:pPr>
+        <w:pStyle w:val="HTMLPreformatted"/>
+      </w:pPr>
+      <w:r>
+        <w:t>4.</w:t>
+      </w:r>
+      <w:r>
+        <w:tab/>
+        <w:t xml:space="preserve">Please provide information on the laser </w:t>
+      </w:r>
+      <w:proofErr w:type="spellStart"/>
+      <w:r>
+        <w:t>fluence</w:t>
+      </w:r>
+      <w:proofErr w:type="spellEnd"/>
+      <w:r>
+        <w:t>.</w:t>
+      </w:r>
+    </w:p>
+    <w:p>
+      <w:pPr>
+        <w:pStyle w:val="HTMLPreformatted"/>
+      </w:pPr>
+      <w:r>
+        <w:t>5.</w:t>
+      </w:r>
+      <w:r>
+        <w:tab/>
+        <w:t xml:space="preserve">In figure 3 and 4 the error bars in the inlet are a little confusing. </w:t>
+      </w:r>
+    </w:p>
+    <w:p>
+      <w:pPr>
+        <w:pStyle w:val="HTMLPreformatted"/>
+      </w:pPr>
+      <w:r>
+        <w:t>6.</w:t>
+      </w:r>
+      <w:r>
+        <w:tab/>
+        <w:t>On page 12 line 18, “The error bar in figure 3 and in the following figures is the result of the estimation of the temperature uncertainty because of variations in the plasmon resonance fit”. The authors should explain how they estimated this and deduced the error bar.</w:t>
+      </w:r>
+    </w:p>
+    <w:p>
+      <w:pPr>
+        <w:pStyle w:val="HTMLPreformatted"/>
+      </w:pPr>
+      <w:r>
+        <w:t>7.</w:t>
+      </w:r>
+      <w:r>
+        <w:tab/>
+        <w:t>Please provide TEM images that support the particle dimensions listed on page 6 line 54</w:t>
+      </w:r>
+    </w:p>
+    <w:p>
+      <w:pPr>
+        <w:pStyle w:val="HTMLPreformatted"/>
+      </w:pPr>
+      <w:r>
+        <w:t>8.</w:t>
+      </w:r>
+      <w:r>
+        <w:tab/>
+        <w:t xml:space="preserve">Please provide an ensemble extinction spectrum to show the </w:t>
+      </w:r>
+      <w:proofErr w:type="spellStart"/>
+      <w:r>
+        <w:t>polydispersity</w:t>
+      </w:r>
+      <w:proofErr w:type="spellEnd"/>
+      <w:r>
+        <w:t xml:space="preserve"> of the sample and show how the exciting lasers agree with the transversal and longitudinal plasmon resonance positions.</w:t>
+      </w:r>
+    </w:p>
+    <w:p>
+      <w:pPr>
+        <w:pStyle w:val="HTMLPreformatted"/>
+      </w:pPr>
+      <w:r>
+        <w:t>9.</w:t>
+      </w:r>
+      <w:r>
+        <w:tab/>
+        <w:t xml:space="preserve">On page 7 line 28, “Several accumulations of the spectra at the same laser power were recorded”. The authors should name a concrete number. </w:t>
+      </w:r>
+    </w:p>
+    <w:p>
+      <w:pPr>
+        <w:pStyle w:val="HTMLPreformatted"/>
+      </w:pPr>
+      <w:r>
+        <w:t>10.</w:t>
+      </w:r>
+      <w:r>
+        <w:tab/>
+        <w:t>Same goes for page 10, line 19, “The absorption cross section of several particles was calculated…” and page 12 line 38, “At each temperature several spectra were acquired…”.</w:t>
+      </w:r>
+    </w:p>
+    <w:p>
+      <w:pPr>
+        <w:pStyle w:val="HTMLPreformatted"/>
+      </w:pPr>
+      <w:r>
+        <w:t>11.</w:t>
+      </w:r>
+      <w:r>
+        <w:tab/>
+        <w:t>On page 7 line 32, “…because of a longer exposure time…”. It would be interesting to know what exposure time was used for the experiments, since this would also show how long a cycle was until the reshaping was controlled by measuring a spectrum with the 532 nm laser.</w:t>
+      </w:r>
+    </w:p>
+    <w:p>
+      <w:pPr>
+        <w:pStyle w:val="HTMLPreformatted"/>
+      </w:pPr>
+      <w:r>
+        <w:lastRenderedPageBreak/>
+        <w:t>12.</w:t>
+      </w:r>
+      <w:r>
+        <w:tab/>
+        <w:t>Please give the definitions of all variables on first use, especially for eq. 1.</w:t>
+      </w:r>
+    </w:p>
+    <w:p>
+      <w:pPr>
+        <w:pStyle w:val="HTMLPreformatted"/>
+      </w:pPr>
+      <w:r>
+        <w:t>13.</w:t>
+      </w:r>
+      <w:r>
+        <w:tab/>
+        <w:t>The general idea to use Anti-Stokes PL as temperature sensor has probably been used with dyes before. The authors should include a discussion of this work, if it exists. If not, they should indicate how the concept would work for dyes.</w:t>
+      </w:r>
+    </w:p>
+    <w:p>
+      <w:pPr>
+        <w:pStyle w:val="HTMLPreformatted"/>
+      </w:pPr>
     </w:p>
     <w:p>
       <w:pPr>
@@ -933,7 +1585,23 @@
         <w:pStyle w:val="HTMLPreformatted"/>
       </w:pPr>
       <w:r>
-        <w:t>This manuscript describes how the absolute temperature of a metal nanoparticle and its surrounding medium can be measured without calibration by analyzing the relative intensities of the Stokes and anti-Stokes emission bands when excited at the longitudinal surface plasmon resonance. The authors first developed a model that simulates the experimentally measured Stokes and anti-Stokes emission of single gold nanorods and extracted through a pump power dependence the nanorod temperature. They furthermore show that if the surrounding medium was independently heated above room temperature, these nano-thermometers recorded the correct temperature within a few percent. This is excellent work. The emission mechanism itself is of interest and important considering the recent debate on the origin of the emission in plamonic nanostructures. In addition, the authors have developed a clever way of measuring the local temperature using probes that are extremely stable and can be employed over extended observation periods. I therefore recommend publication in Nano Letters. I only have a few comments that the authors should address by mostly expanding their discussion in a revised version.</w:t>
+        <w:t xml:space="preserve">This manuscript describes how the absolute temperature of a metal nanoparticle and its surrounding medium can be measured without calibration by analyzing the relative intensities of the Stokes and anti-Stokes emission bands when excited at the longitudinal surface plasmon resonance. The authors first developed a model that simulates the experimentally measured Stokes and anti-Stokes emission of single gold nanorods and extracted through a pump power dependence the nanorod temperature. They furthermore show that if the surrounding medium was independently heated above room temperature, these </w:t>
+      </w:r>
+      <w:proofErr w:type="spellStart"/>
+      <w:r>
+        <w:t>nano</w:t>
+      </w:r>
+      <w:proofErr w:type="spellEnd"/>
+      <w:r>
+        <w:t xml:space="preserve">-thermometers recorded the correct temperature within a few percent. This is excellent work. The emission mechanism itself is of interest and important considering the recent debate on the origin of the emission in </w:t>
+      </w:r>
+      <w:proofErr w:type="spellStart"/>
+      <w:r>
+        <w:t>plamonic</w:t>
+      </w:r>
+      <w:proofErr w:type="spellEnd"/>
+      <w:r>
+        <w:t xml:space="preserve"> nanostructures. In addition, the authors have developed a clever way of measuring the local temperature using probes that are extremely stable and can be employed over extended observation periods. I therefore recommend publication in Nano Letters. I only have a few comments that the authors should address by mostly expanding their discussion in a revised version.</w:t>
       </w:r>
     </w:p>
     <w:p>
@@ -982,12 +1650,19 @@
         <w:pStyle w:val="HTMLPreformatted"/>
       </w:pPr>
       <w:r>
-        <w:lastRenderedPageBreak/>
         <w:t>4)</w:t>
       </w:r>
       <w:r>
         <w:tab/>
-        <w:t>Regarding the power dependence shown in Figure S3, the authors argue that both Stokes and anti-Stokes emission follow a one-photon-process based on their slopes being close to 1. However, the slopes of 0.88 and 1.20 appear significantly different unless the error for these measurements is about +/- 0.2. What is the error? The authors should mention that. The explanation given is that equation 2 depends on temperature. Can the authors maybe expand that discussion? At first glance it would make sense that an anti-Stokes event requires more energy than just that supplied by a single photon. Considering that most excitations decay non-radiatively, the energy supplied by previous excitations have raised the energy content of the bath. Should that not give rise to a larger slope or is that line of thought equivalent to the authors’ model? Please expand the discussion here.</w:t>
+        <w:t>Regarding the power dependence shown in Figure S3, the authors argue that both Stokes and anti-Stokes emission follow a one-photon-process based on their slopes being close to 1. However, the slopes of 0.88 and 1.20 appear significantly different unless the error for these measurements is about +/- 0.2. What is the error? The authors should mention that. The explanation given is that equation 2 depends on temperature. Can the authors maybe expand that discussion? At first glance it would make sense that an anti-Stokes event requires more energy than just that supplied by a single photon. Considering that most excitations decay non-</w:t>
+      </w:r>
+      <w:proofErr w:type="spellStart"/>
+      <w:r>
+        <w:t>radiatively</w:t>
+      </w:r>
+      <w:proofErr w:type="spellEnd"/>
+      <w:r>
+        <w:t>, the energy supplied by previous excitations have raised the energy content of the bath. Should that not give rise to a larger slope or is that line of thought equivalent to the authors’ model? Please expand the discussion here.</w:t>
       </w:r>
     </w:p>
     <w:p>
@@ -1189,7 +1864,15 @@
         <w:pStyle w:val="HTMLPreformatted"/>
       </w:pPr>
       <w:r>
-        <w:t xml:space="preserve">In this manuscript, Carattino et al. demonstrated the possibilities of measuring the absolute temperature of the gold nanorods without any pre-calibration from their anti-stoke emission spectra collected by irradiating them at their plasmon resonance wavelength. Even though these new insights will be helpful in nano-thermometry, the reviewer is not enthusiastic about publishing the paper in the present form due to the following reasons. </w:t>
+        <w:t xml:space="preserve">In this manuscript, Carattino et al. demonstrated the possibilities of measuring the absolute temperature of the gold nanorods without any pre-calibration from their anti-stoke emission spectra collected by irradiating them at their plasmon resonance wavelength. Even though these new insights will be helpful in </w:t>
+      </w:r>
+      <w:proofErr w:type="spellStart"/>
+      <w:r>
+        <w:t>nano</w:t>
+      </w:r>
+      <w:proofErr w:type="spellEnd"/>
+      <w:r>
+        <w:t xml:space="preserve">-thermometry, the reviewer is not enthusiastic about publishing the paper in the present form due to the following reasons. </w:t>
       </w:r>
     </w:p>
     <w:p>
@@ -1340,7 +2023,7 @@
     </w:p>
     <w:p/>
     <w:sectPr>
-      <w:footerReference w:type="default" r:id="rId7"/>
+      <w:footerReference w:type="default" r:id="rId9"/>
       <w:pgSz w:w="12240" w:h="15840"/>
       <w:pgMar w:top="720" w:right="720" w:bottom="720" w:left="720" w:header="720" w:footer="720" w:gutter="0"/>
       <w:cols w:space="720"/>
@@ -1348,6 +2031,61 @@
     </w:sectPr>
   </w:body>
 </w:document>
+</file>
+
+<file path=word/comments.xml><?xml version="1.0" encoding="utf-8"?>
+<w:comments xmlns:wpc="http://schemas.microsoft.com/office/word/2010/wordprocessingCanvas" xmlns:cx="http://schemas.microsoft.com/office/drawing/2014/chartex" xmlns:cx1="http://schemas.microsoft.com/office/drawing/2015/9/8/chartex" xmlns:mc="http://schemas.openxmlformats.org/markup-compatibility/2006" xmlns:o="urn:schemas-microsoft-com:office:office" xmlns:r="http://schemas.openxmlformats.org/officeDocument/2006/relationships" xmlns:m="http://schemas.openxmlformats.org/officeDocument/2006/math" xmlns:v="urn:schemas-microsoft-com:vml" xmlns:wp14="http://schemas.microsoft.com/office/word/2010/wordprocessingDrawing" xmlns:wp="http://schemas.openxmlformats.org/drawingml/2006/wordprocessingDrawing" xmlns:w10="urn:schemas-microsoft-com:office:word" xmlns:w="http://schemas.openxmlformats.org/wordprocessingml/2006/main" xmlns:w14="http://schemas.microsoft.com/office/word/2010/wordml" xmlns:w15="http://schemas.microsoft.com/office/word/2012/wordml" xmlns:w16se="http://schemas.microsoft.com/office/word/2015/wordml/symex" xmlns:wpg="http://schemas.microsoft.com/office/word/2010/wordprocessingGroup" xmlns:wpi="http://schemas.microsoft.com/office/word/2010/wordprocessingInk" xmlns:wne="http://schemas.microsoft.com/office/word/2006/wordml" xmlns:wps="http://schemas.microsoft.com/office/word/2010/wordprocessingShape" mc:Ignorable="w14 w15 w16se wp14">
+  <w:comment w:id="0" w:author="Martin Caldarola" w:date="2017-11-13T17:39:00Z" w:initials="MC">
+    <w:p>
+      <w:pPr>
+        <w:pStyle w:val="CommentText"/>
+      </w:pPr>
+      <w:r>
+        <w:rPr>
+          <w:rStyle w:val="CommentReference"/>
+        </w:rPr>
+        <w:annotationRef/>
+      </w:r>
+      <w:r>
+        <w:t xml:space="preserve">We are not using directly the </w:t>
+      </w:r>
+      <w:proofErr w:type="spellStart"/>
+      <w:r>
+        <w:t>aS</w:t>
+      </w:r>
+      <w:proofErr w:type="spellEnd"/>
+      <w:r>
+        <w:t xml:space="preserve"> to S ratio</w:t>
+      </w:r>
+      <w:r>
+        <w:t xml:space="preserve">. We need to stress this in the paper to avoid confusion </w:t>
+      </w:r>
+    </w:p>
+  </w:comment>
+  <w:comment w:id="1" w:author="Martin Caldarola" w:date="2017-11-14T10:35:00Z" w:initials="MC">
+    <w:p>
+      <w:pPr>
+        <w:pStyle w:val="CommentText"/>
+      </w:pPr>
+      <w:r>
+        <w:rPr>
+          <w:rStyle w:val="CommentReference"/>
+        </w:rPr>
+        <w:annotationRef/>
+      </w:r>
+      <w:r>
+        <w:t xml:space="preserve">Again, we are not doing exactly this. </w:t>
+      </w:r>
+    </w:p>
+  </w:comment>
+</w:comments>
+</file>
+
+<file path=word/commentsExtended.xml><?xml version="1.0" encoding="utf-8"?>
+<w15:commentsEx xmlns:wpc="http://schemas.microsoft.com/office/word/2010/wordprocessingCanvas" xmlns:cx="http://schemas.microsoft.com/office/drawing/2014/chartex" xmlns:cx1="http://schemas.microsoft.com/office/drawing/2015/9/8/chartex" xmlns:mc="http://schemas.openxmlformats.org/markup-compatibility/2006" xmlns:o="urn:schemas-microsoft-com:office:office" xmlns:r="http://schemas.openxmlformats.org/officeDocument/2006/relationships" xmlns:m="http://schemas.openxmlformats.org/officeDocument/2006/math" xmlns:v="urn:schemas-microsoft-com:vml" xmlns:wp14="http://schemas.microsoft.com/office/word/2010/wordprocessingDrawing" xmlns:wp="http://schemas.openxmlformats.org/drawingml/2006/wordprocessingDrawing" xmlns:w10="urn:schemas-microsoft-com:office:word" xmlns:w="http://schemas.openxmlformats.org/wordprocessingml/2006/main" xmlns:w14="http://schemas.microsoft.com/office/word/2010/wordml" xmlns:w15="http://schemas.microsoft.com/office/word/2012/wordml" xmlns:w16se="http://schemas.microsoft.com/office/word/2015/wordml/symex" xmlns:wpg="http://schemas.microsoft.com/office/word/2010/wordprocessingGroup" xmlns:wpi="http://schemas.microsoft.com/office/word/2010/wordprocessingInk" xmlns:wne="http://schemas.microsoft.com/office/word/2006/wordml" xmlns:wps="http://schemas.microsoft.com/office/word/2010/wordprocessingShape" mc:Ignorable="w14 w15 w16se wp14">
+  <w15:commentEx w15:paraId="0D75AB18" w15:done="0"/>
+  <w15:commentEx w15:paraId="76316499" w15:done="0"/>
+</w15:commentsEx>
 </file>
 
 <file path=word/endnotes.xml><?xml version="1.0" encoding="utf-8"?>
@@ -1409,7 +2147,7 @@
           <w:rPr>
             <w:noProof/>
           </w:rPr>
-          <w:t>4</w:t>
+          <w:t>8</w:t>
         </w:r>
         <w:r>
           <w:rPr>
@@ -1451,6 +2189,14 @@
     </w:p>
   </w:footnote>
 </w:footnotes>
+</file>
+
+<file path=word/people.xml><?xml version="1.0" encoding="utf-8"?>
+<w15:people xmlns:wpc="http://schemas.microsoft.com/office/word/2010/wordprocessingCanvas" xmlns:cx="http://schemas.microsoft.com/office/drawing/2014/chartex" xmlns:cx1="http://schemas.microsoft.com/office/drawing/2015/9/8/chartex" xmlns:mc="http://schemas.openxmlformats.org/markup-compatibility/2006" xmlns:o="urn:schemas-microsoft-com:office:office" xmlns:r="http://schemas.openxmlformats.org/officeDocument/2006/relationships" xmlns:m="http://schemas.openxmlformats.org/officeDocument/2006/math" xmlns:v="urn:schemas-microsoft-com:vml" xmlns:wp14="http://schemas.microsoft.com/office/word/2010/wordprocessingDrawing" xmlns:wp="http://schemas.openxmlformats.org/drawingml/2006/wordprocessingDrawing" xmlns:w10="urn:schemas-microsoft-com:office:word" xmlns:w="http://schemas.openxmlformats.org/wordprocessingml/2006/main" xmlns:w14="http://schemas.microsoft.com/office/word/2010/wordml" xmlns:w15="http://schemas.microsoft.com/office/word/2012/wordml" xmlns:w16se="http://schemas.microsoft.com/office/word/2015/wordml/symex" xmlns:wpg="http://schemas.microsoft.com/office/word/2010/wordprocessingGroup" xmlns:wpi="http://schemas.microsoft.com/office/word/2010/wordprocessingInk" xmlns:wne="http://schemas.microsoft.com/office/word/2006/wordml" xmlns:wps="http://schemas.microsoft.com/office/word/2010/wordprocessingShape" mc:Ignorable="w14 w15 w16se wp14">
+  <w15:person w15:author="Martin Caldarola">
+    <w15:presenceInfo w15:providerId="Windows Live" w15:userId="6411ef5171e7ba15"/>
+  </w15:person>
+</w15:people>
 </file>
 
 <file path=word/styles.xml><?xml version="1.0" encoding="utf-8"?>
@@ -1998,6 +2744,74 @@
       <w:szCs w:val="18"/>
     </w:rPr>
   </w:style>
+  <w:style w:type="character" w:styleId="CommentReference">
+    <w:name w:val="annotation reference"/>
+    <w:basedOn w:val="DefaultParagraphFont"/>
+    <w:uiPriority w:val="99"/>
+    <w:semiHidden/>
+    <w:unhideWhenUsed/>
+    <w:rsid w:val="009842A5"/>
+    <w:rPr>
+      <w:sz w:val="16"/>
+      <w:szCs w:val="16"/>
+    </w:rPr>
+  </w:style>
+  <w:style w:type="paragraph" w:styleId="CommentText">
+    <w:name w:val="annotation text"/>
+    <w:basedOn w:val="Normal"/>
+    <w:link w:val="CommentTextChar"/>
+    <w:uiPriority w:val="99"/>
+    <w:semiHidden/>
+    <w:unhideWhenUsed/>
+    <w:rsid w:val="009842A5"/>
+    <w:pPr>
+      <w:spacing w:line="240" w:lineRule="auto"/>
+    </w:pPr>
+    <w:rPr>
+      <w:sz w:val="20"/>
+      <w:szCs w:val="20"/>
+    </w:rPr>
+  </w:style>
+  <w:style w:type="character" w:customStyle="1" w:styleId="CommentTextChar">
+    <w:name w:val="Comment Text Char"/>
+    <w:basedOn w:val="DefaultParagraphFont"/>
+    <w:link w:val="CommentText"/>
+    <w:uiPriority w:val="99"/>
+    <w:semiHidden/>
+    <w:rsid w:val="009842A5"/>
+    <w:rPr>
+      <w:sz w:val="20"/>
+      <w:szCs w:val="20"/>
+    </w:rPr>
+  </w:style>
+  <w:style w:type="paragraph" w:styleId="CommentSubject">
+    <w:name w:val="annotation subject"/>
+    <w:basedOn w:val="CommentText"/>
+    <w:next w:val="CommentText"/>
+    <w:link w:val="CommentSubjectChar"/>
+    <w:uiPriority w:val="99"/>
+    <w:semiHidden/>
+    <w:unhideWhenUsed/>
+    <w:rsid w:val="009842A5"/>
+    <w:rPr>
+      <w:b/>
+      <w:bCs/>
+    </w:rPr>
+  </w:style>
+  <w:style w:type="character" w:customStyle="1" w:styleId="CommentSubjectChar">
+    <w:name w:val="Comment Subject Char"/>
+    <w:basedOn w:val="CommentTextChar"/>
+    <w:link w:val="CommentSubject"/>
+    <w:uiPriority w:val="99"/>
+    <w:semiHidden/>
+    <w:rsid w:val="009842A5"/>
+    <w:rPr>
+      <w:b/>
+      <w:bCs/>
+      <w:sz w:val="20"/>
+      <w:szCs w:val="20"/>
+    </w:rPr>
+  </w:style>
 </w:styles>
 </file>
 
@@ -2267,7 +3081,7 @@
 </file>
 
 <file path=customXml/itemProps1.xml><?xml version="1.0" encoding="utf-8"?>
-<ds:datastoreItem xmlns:ds="http://schemas.openxmlformats.org/officeDocument/2006/customXml" ds:itemID="{DA5F8098-DBE0-41A9-969C-ED80904F86B3}">
+<ds:datastoreItem xmlns:ds="http://schemas.openxmlformats.org/officeDocument/2006/customXml" ds:itemID="{8B286166-8F27-4BAC-855F-9ACFF9209DAD}">
   <ds:schemaRefs>
     <ds:schemaRef ds:uri="http://schemas.openxmlformats.org/officeDocument/2006/bibliography"/>
   </ds:schemaRefs>

</xml_diff>

<commit_message>
working on the reviwer response and the new version of manuscript and supp. still much to be done
</commit_message>
<xml_diff>
--- a/Review/Reviewer_comments.docx
+++ b/Review/Reviewer_comments.docx
@@ -1313,11 +1313,6 @@
       <w:pPr>
         <w:pStyle w:val="HTMLPreformatted"/>
       </w:pPr>
-    </w:p>
-    <w:p>
-      <w:pPr>
-        <w:pStyle w:val="HTMLPreformatted"/>
-      </w:pPr>
       <w:r>
         <w:t>1.</w:t>
       </w:r>
@@ -1327,11 +1322,12 @@
       </w:r>
     </w:p>
     <w:p>
-      <w:pPr>
-        <w:pStyle w:val="HTMLPreformatted"/>
-      </w:pPr>
-      <w:bookmarkStart w:id="2" w:name="_GoBack"/>
-      <w:bookmarkEnd w:id="2"/>
+      <w:r>
+        <w:t>To the best</w:t>
+      </w:r>
+      <w:r>
+        <w:t xml:space="preserve"> of our knowledge, the heat generation and flow in cells is not well understood. Thus, we think that the development of nanoscale probes capable of detecting the local temperature in a non-invasive way inside a cell is the natural step towards the understanding of such a relevant problem.</w:t>
+      </w:r>
     </w:p>
     <w:p>
       <w:pPr>
@@ -1347,13 +1343,51 @@
       </w:r>
       <w:r>
         <w:tab/>
-        <w:t>It is not easy to understand the physical principle behind the new method. It looks to me as if the ratio of Stokes and anti-Stokes PL is used as temperature measure but this is somewhat hidden in the manuscript (in equation 2). It would be nice if the new concept is explained in more simple words (without equations) at the beginning of the manuscript, before the authors develop a model for the plasmon PL intensity. Please explain if entire spectra are measured (and why) or if the total intensity is integrated at two different excitation wavelengths.</w:t>
-      </w:r>
-    </w:p>
-    <w:p>
-      <w:pPr>
-        <w:pStyle w:val="HTMLPreformatted"/>
-      </w:pPr>
+        <w:t xml:space="preserve">It is not easy to understand the physical principle behind the new method. It looks to me as if </w:t>
+      </w:r>
+      <w:commentRangeStart w:id="2"/>
+      <w:r>
+        <w:t>the ratio of Stokes and anti-Stokes</w:t>
+      </w:r>
+      <w:commentRangeEnd w:id="2"/>
+      <w:r>
+        <w:rPr>
+          <w:rStyle w:val="CommentReference"/>
+          <w:rFonts w:asciiTheme="minorHAnsi" w:hAnsiTheme="minorHAnsi" w:cstheme="minorBidi"/>
+          <w:color w:val="auto"/>
+        </w:rPr>
+        <w:commentReference w:id="2"/>
+      </w:r>
+      <w:r>
+        <w:t xml:space="preserve"> PL is used as temperature measure but this is somewhat hidden in the manuscript (in equation 2). It would be nice if the new concept is explained in more simple words (without equations) at the beginning of the manuscript, before the authors develop a model for the plasmon PL intensity. Please explain if entire spectra are measured (and why) or if the total intensity is integrated at two different excitation wavelengths.</w:t>
+      </w:r>
+    </w:p>
+    <w:p>
+      <w:pPr>
+        <w:pStyle w:val="HTMLPreformatted"/>
+      </w:pPr>
+    </w:p>
+    <w:p>
+      <w:r>
+        <w:t xml:space="preserve">Basically, our model </w:t>
+      </w:r>
+      <w:r>
+        <w:t xml:space="preserve">proposes that the anti-Stokes photoluminescence emission is proportional to the </w:t>
+      </w:r>
+      <w:r>
+        <w:t>Bose-Einstein</w:t>
+      </w:r>
+      <w:r>
+        <w:t xml:space="preserve"> occupation number for the thermal population of photons, whose interaction leads to an increase in the energy of the electron hole pair, that then decays </w:t>
+      </w:r>
+      <w:proofErr w:type="spellStart"/>
+      <w:r>
+        <w:t>radiatively</w:t>
+      </w:r>
+      <w:proofErr w:type="spellEnd"/>
+      <w:r>
+        <w:t xml:space="preserve">, emitting a blue-shifted photon. This emission is further modulated by the plasmon of the particle since the emission is enhanced. </w:t>
+      </w:r>
     </w:p>
     <w:p>
       <w:pPr>
@@ -1373,11 +1407,14 @@
       </w:r>
     </w:p>
     <w:p>
-      <w:pPr>
-        <w:pStyle w:val="HTMLPreformatted"/>
-      </w:pPr>
-      <w:r>
-        <w:t>We added a paragraph dedicated to this in the manuscript.</w:t>
+      <w:r>
+        <w:t xml:space="preserve">We added a </w:t>
+      </w:r>
+      <w:r>
+        <w:t>section in the supplementary information discussing the error determination for the temperature</w:t>
+      </w:r>
+      <w:r>
+        <w:t>.</w:t>
       </w:r>
     </w:p>
     <w:p>
@@ -1406,6 +1443,111 @@
       </w:r>
     </w:p>
     <w:p>
+      <w:r>
+        <w:t xml:space="preserve">All the lasers used in this work are CW. The 532nm is a DPPS </w:t>
+      </w:r>
+      <w:r>
+        <w:t xml:space="preserve">laser we use at </w:t>
+      </w:r>
+      <w:commentRangeStart w:id="3"/>
+      <w:r>
+        <w:t>200</w:t>
+      </w:r>
+      <w:commentRangeEnd w:id="3"/>
+      <w:r>
+        <w:rPr>
+          <w:rStyle w:val="CommentReference"/>
+        </w:rPr>
+        <w:commentReference w:id="3"/>
+      </w:r>
+      <w:r>
+        <w:t xml:space="preserve"> </w:t>
+      </w:r>
+      <w:proofErr w:type="spellStart"/>
+      <w:r>
+        <w:t>uW</w:t>
+      </w:r>
+      <w:proofErr w:type="spellEnd"/>
+      <w:r>
+        <w:t xml:space="preserve"> and it is focused down by our 60x NA1.4 objective to a waist of 228nm, leading to an intensity of 1.23 </w:t>
+      </w:r>
+      <w:proofErr w:type="spellStart"/>
+      <w:r>
+        <w:t>mW</w:t>
+      </w:r>
+      <w:proofErr w:type="spellEnd"/>
+      <w:r>
+        <w:t xml:space="preserve"> </w:t>
+      </w:r>
+      <w:r>
+        <w:rPr>
+          <w:rFonts w:cstheme="minorHAnsi"/>
+        </w:rPr>
+        <w:t>µ</w:t>
+      </w:r>
+      <w:r>
+        <w:t>m</w:t>
+      </w:r>
+      <w:r>
+        <w:rPr>
+          <w:vertAlign w:val="superscript"/>
+        </w:rPr>
+        <w:t>2</w:t>
+      </w:r>
+      <w:r>
+        <w:t xml:space="preserve">. For the </w:t>
+      </w:r>
+      <w:proofErr w:type="spellStart"/>
+      <w:r>
+        <w:t>HeNe</w:t>
+      </w:r>
+      <w:proofErr w:type="spellEnd"/>
+      <w:r>
+        <w:t xml:space="preserve"> laser with wavelength 633nm the maximum power used was 100 </w:t>
+      </w:r>
+      <w:r>
+        <w:rPr>
+          <w:rFonts w:cstheme="minorHAnsi"/>
+        </w:rPr>
+        <w:t>µ</w:t>
+      </w:r>
+      <w:r>
+        <w:t>W which corresponds to 0.43</w:t>
+      </w:r>
+      <w:r>
+        <w:t xml:space="preserve"> </w:t>
+      </w:r>
+      <w:proofErr w:type="spellStart"/>
+      <w:r>
+        <w:t>mW</w:t>
+      </w:r>
+      <w:proofErr w:type="spellEnd"/>
+      <w:r>
+        <w:t xml:space="preserve"> </w:t>
+      </w:r>
+      <w:r>
+        <w:rPr>
+          <w:rFonts w:cstheme="minorHAnsi"/>
+        </w:rPr>
+        <w:t>µ</w:t>
+      </w:r>
+      <w:r>
+        <w:t>m</w:t>
+      </w:r>
+      <w:r>
+        <w:rPr>
+          <w:vertAlign w:val="superscript"/>
+        </w:rPr>
+        <w:t>2</w:t>
+      </w:r>
+      <w:r>
+        <w:t>.</w:t>
+      </w:r>
+      <w:r>
+        <w:t xml:space="preserve"> We added this information in the supplementary material in the experimental section. </w:t>
+      </w:r>
+    </w:p>
+    <w:p>
       <w:pPr>
         <w:pStyle w:val="HTMLPreformatted"/>
       </w:pPr>
@@ -1418,16 +1560,53 @@
       </w:r>
     </w:p>
     <w:p>
-      <w:pPr>
-        <w:pStyle w:val="HTMLPreformatted"/>
-      </w:pPr>
-      <w:r>
+      <w:commentRangeStart w:id="4"/>
+      <w:r>
+        <w:t>We modified the figure to make it more clear</w:t>
+      </w:r>
+      <w:commentRangeEnd w:id="4"/>
+      <w:r>
+        <w:rPr>
+          <w:rStyle w:val="CommentReference"/>
+        </w:rPr>
+        <w:commentReference w:id="4"/>
+      </w:r>
+      <w:r>
+        <w:t>.</w:t>
+      </w:r>
+    </w:p>
+    <w:p>
+      <w:pPr>
+        <w:pStyle w:val="HTMLPreformatted"/>
+      </w:pPr>
+    </w:p>
+    <w:p>
+      <w:pPr>
+        <w:pStyle w:val="HTMLPreformatted"/>
+      </w:pPr>
+      <w:r>
+        <w:lastRenderedPageBreak/>
         <w:t>6.</w:t>
       </w:r>
       <w:r>
         <w:tab/>
-        <w:t>On page 12 line 18, “The error bar in figure 3 and in the following figures is the result of the estimation of the temperature uncertainty because of variations in the plasmon resonance fit”. The authors should explain how they estimated this and deduced the error bar.</w:t>
-      </w:r>
+        <w:t>On page 12 line 18, “The</w:t>
+      </w:r>
+      <w:bookmarkStart w:id="5" w:name="_GoBack"/>
+      <w:bookmarkEnd w:id="5"/>
+      <w:r>
+        <w:t xml:space="preserve"> error bar in figure 3 and in the following figures is the result of the estimation of the temperature uncertainty because of variations in the plasmon resonance fit”. The authors should explain how they estimated this and deduced the error bar.</w:t>
+      </w:r>
+    </w:p>
+    <w:p>
+      <w:r>
+        <w:t>We added a section in the supplementary material discussing this point.</w:t>
+      </w:r>
+    </w:p>
+    <w:p>
+      <w:pPr>
+        <w:pStyle w:val="HTMLPreformatted"/>
+      </w:pPr>
     </w:p>
     <w:p>
       <w:pPr>
@@ -1502,7 +1681,6 @@
         <w:pStyle w:val="HTMLPreformatted"/>
       </w:pPr>
       <w:r>
-        <w:lastRenderedPageBreak/>
         <w:t>12.</w:t>
       </w:r>
       <w:r>
@@ -1638,6 +1816,7 @@
         <w:pStyle w:val="HTMLPreformatted"/>
       </w:pPr>
       <w:r>
+        <w:lastRenderedPageBreak/>
         <w:t>3)</w:t>
       </w:r>
       <w:r>
@@ -2078,6 +2257,62 @@
       </w:r>
     </w:p>
   </w:comment>
+  <w:comment w:id="2" w:author="Martin Caldarola" w:date="2017-11-14T13:56:00Z" w:initials="MC">
+    <w:p>
+      <w:pPr>
+        <w:pStyle w:val="CommentText"/>
+      </w:pPr>
+      <w:r>
+        <w:rPr>
+          <w:rStyle w:val="CommentReference"/>
+        </w:rPr>
+        <w:annotationRef/>
+      </w:r>
+      <w:r>
+        <w:t xml:space="preserve">Again ratio </w:t>
+      </w:r>
+      <w:proofErr w:type="spellStart"/>
+      <w:r>
+        <w:t>aS</w:t>
+      </w:r>
+      <w:proofErr w:type="spellEnd"/>
+      <w:r>
+        <w:t xml:space="preserve"> to S mentioned</w:t>
+      </w:r>
+    </w:p>
+  </w:comment>
+  <w:comment w:id="3" w:author="Martin Caldarola" w:date="2017-11-14T14:57:00Z" w:initials="MC">
+    <w:p>
+      <w:pPr>
+        <w:pStyle w:val="CommentText"/>
+      </w:pPr>
+      <w:r>
+        <w:rPr>
+          <w:rStyle w:val="CommentReference"/>
+        </w:rPr>
+        <w:annotationRef/>
+      </w:r>
+      <w:r>
+        <w:t>Check the number</w:t>
+      </w:r>
+    </w:p>
+  </w:comment>
+  <w:comment w:id="4" w:author="Martin Caldarola" w:date="2017-11-14T15:08:00Z" w:initials="MC">
+    <w:p>
+      <w:pPr>
+        <w:pStyle w:val="CommentText"/>
+      </w:pPr>
+      <w:r>
+        <w:rPr>
+          <w:rStyle w:val="CommentReference"/>
+        </w:rPr>
+        <w:annotationRef/>
+      </w:r>
+      <w:r>
+        <w:t>DO IT</w:t>
+      </w:r>
+    </w:p>
+  </w:comment>
 </w:comments>
 </file>
 
@@ -2085,6 +2320,9 @@
 <w15:commentsEx xmlns:wpc="http://schemas.microsoft.com/office/word/2010/wordprocessingCanvas" xmlns:cx="http://schemas.microsoft.com/office/drawing/2014/chartex" xmlns:cx1="http://schemas.microsoft.com/office/drawing/2015/9/8/chartex" xmlns:mc="http://schemas.openxmlformats.org/markup-compatibility/2006" xmlns:o="urn:schemas-microsoft-com:office:office" xmlns:r="http://schemas.openxmlformats.org/officeDocument/2006/relationships" xmlns:m="http://schemas.openxmlformats.org/officeDocument/2006/math" xmlns:v="urn:schemas-microsoft-com:vml" xmlns:wp14="http://schemas.microsoft.com/office/word/2010/wordprocessingDrawing" xmlns:wp="http://schemas.openxmlformats.org/drawingml/2006/wordprocessingDrawing" xmlns:w10="urn:schemas-microsoft-com:office:word" xmlns:w="http://schemas.openxmlformats.org/wordprocessingml/2006/main" xmlns:w14="http://schemas.microsoft.com/office/word/2010/wordml" xmlns:w15="http://schemas.microsoft.com/office/word/2012/wordml" xmlns:w16se="http://schemas.microsoft.com/office/word/2015/wordml/symex" xmlns:wpg="http://schemas.microsoft.com/office/word/2010/wordprocessingGroup" xmlns:wpi="http://schemas.microsoft.com/office/word/2010/wordprocessingInk" xmlns:wne="http://schemas.microsoft.com/office/word/2006/wordml" xmlns:wps="http://schemas.microsoft.com/office/word/2010/wordprocessingShape" mc:Ignorable="w14 w15 w16se wp14">
   <w15:commentEx w15:paraId="0D75AB18" w15:done="0"/>
   <w15:commentEx w15:paraId="76316499" w15:done="0"/>
+  <w15:commentEx w15:paraId="2A186638" w15:done="0"/>
+  <w15:commentEx w15:paraId="71D80E91" w15:done="0"/>
+  <w15:commentEx w15:paraId="12F7F1EE" w15:done="0"/>
 </w15:commentsEx>
 </file>
 
@@ -3081,7 +3319,7 @@
 </file>
 
 <file path=customXml/itemProps1.xml><?xml version="1.0" encoding="utf-8"?>
-<ds:datastoreItem xmlns:ds="http://schemas.openxmlformats.org/officeDocument/2006/customXml" ds:itemID="{8B286166-8F27-4BAC-855F-9ACFF9209DAD}">
+<ds:datastoreItem xmlns:ds="http://schemas.openxmlformats.org/officeDocument/2006/customXml" ds:itemID="{3D7780D8-1F71-4281-956C-D904B0CB4B3F}">
   <ds:schemaRefs>
     <ds:schemaRef ds:uri="http://schemas.openxmlformats.org/officeDocument/2006/bibliography"/>
   </ds:schemaRefs>

</xml_diff>

<commit_message>
added tem image and bulk spectra to the sup material
</commit_message>
<xml_diff>
--- a/Review/Reviewer_comments.docx
+++ b/Review/Reviewer_comments.docx
@@ -301,35 +301,16 @@
     <w:p>
       <w:pPr>
         <w:jc w:val="both"/>
-      </w:pPr>
-      <w:r>
-        <w:t>Differences with the paper:</w:t>
-      </w:r>
-    </w:p>
-    <w:p>
-      <w:pPr>
-        <w:jc w:val="both"/>
-      </w:pPr>
-      <w:r>
-        <w:t>Temperature range and powers. Need for an</w:t>
-      </w:r>
-      <w:r>
-        <w:t>n</w:t>
-      </w:r>
-      <w:r>
-        <w:t>e</w:t>
-      </w:r>
-      <w:r>
-        <w:t>a</w:t>
-      </w:r>
-      <w:r>
-        <w:t>ling to avoid destruction of the disks. Sensitivity, higher power needed. Only proved in substrate.</w:t>
-      </w:r>
-    </w:p>
-    <w:p>
-      <w:pPr>
-        <w:jc w:val="both"/>
-      </w:pPr>
+        <w:rPr>
+          <w:b/>
+        </w:rPr>
+      </w:pPr>
+      <w:r>
+        <w:rPr>
+          <w:b/>
+        </w:rPr>
+        <w:t>Author’s response</w:t>
+      </w:r>
     </w:p>
     <w:p>
       <w:pPr>
@@ -397,24 +378,21 @@
         <w:t xml:space="preserve">electronic Raman Scattering the </w:t>
       </w:r>
       <w:r>
-        <w:t xml:space="preserve">since we do not make any </w:t>
-      </w:r>
+        <w:t xml:space="preserve">since we do not make any assumptions on the number of interactions between the carriers and the bath phonon. For the case of </w:t>
+      </w:r>
+      <w:r>
+        <w:t xml:space="preserve">electronic </w:t>
+      </w:r>
+      <w:r>
+        <w:t xml:space="preserve">Raman scattering, only one interaction is consider while we relax that condition to allow one or more interactions. Certainly, one-interaction contributions are important but we also include the contribution from more than one interaction. </w:t>
+      </w:r>
+    </w:p>
+    <w:p>
+      <w:pPr>
+        <w:jc w:val="both"/>
+      </w:pPr>
       <w:r>
         <w:lastRenderedPageBreak/>
-        <w:t xml:space="preserve">assumptions on the number of interactions between the carriers and the bath phonon. For the case of </w:t>
-      </w:r>
-      <w:r>
-        <w:t xml:space="preserve">electronic </w:t>
-      </w:r>
-      <w:r>
-        <w:t xml:space="preserve">Raman scattering, only one interaction is consider while we relax that condition to allow one or more interactions. Certainly, one-interaction contributions are important but we also include the contribution from more than one interaction. </w:t>
-      </w:r>
-    </w:p>
-    <w:p>
-      <w:pPr>
-        <w:jc w:val="both"/>
-      </w:pPr>
-      <w:r>
         <w:t xml:space="preserve">Secondly, </w:t>
       </w:r>
       <w:r>
@@ -430,17 +408,34 @@
         <w:t>en</w:t>
       </w:r>
       <w:r>
-        <w:t xml:space="preserve"> at a different</w:t>
-      </w:r>
-      <w:r>
-        <w:t xml:space="preserve"> excitation </w:t>
-      </w:r>
-      <w:r>
-        <w:t xml:space="preserve">intensity, it requires the previous knowledge of the plasmon resonance, that can be obtained, for example, with a photoluminescence spectra recorded with a high energy laser (in our case, 532nm laser). This could be avoided for example using monodisperse colloidal particles such as gold bipyramids, </w:t>
+        <w:t xml:space="preserve"> at a </w:t>
+      </w:r>
+      <w:r>
+        <w:t xml:space="preserve">known particle temperature or a self-consistent </w:t>
+      </w:r>
+      <w:r>
+        <w:t>fitting of many data points in combination with a room temperature measurement. I our approach we just require the</w:t>
+      </w:r>
+      <w:r>
+        <w:t xml:space="preserve"> knowledge of the plasmon resonance</w:t>
+      </w:r>
+      <w:r>
+        <w:t xml:space="preserve"> spectra</w:t>
+      </w:r>
+      <w:r>
+        <w:t xml:space="preserve">, that can be obtained, for example, with a photoluminescence spectra recorded with a high energy laser (in our case, 532nm laser). This could be </w:t>
+      </w:r>
+      <w:r>
+        <w:t>simplified</w:t>
+      </w:r>
+      <w:r>
+        <w:t xml:space="preserve"> for example using monodisperse colloidal particles such as gold bipyramids, </w:t>
       </w:r>
       <w:r>
         <w:t xml:space="preserve">where the plasmonic resonance can be measured in bulk. </w:t>
       </w:r>
+      <w:bookmarkStart w:id="0" w:name="_GoBack"/>
+      <w:bookmarkEnd w:id="0"/>
     </w:p>
     <w:p>
       <w:pPr>
@@ -523,10 +518,7 @@
         <w:t>, e</w:t>
       </w:r>
       <w:r>
-        <w:t>ven though the volume of our nanorods is 18 times smaller (</w:t>
-      </w:r>
-      <w:r>
-        <w:t>V</w:t>
+        <w:t>ven though the volume of our nanorods is 18 times smaller (V</w:t>
       </w:r>
       <w:r>
         <w:rPr>
@@ -559,10 +551,7 @@
         <w:t xml:space="preserve"> </w:t>
       </w:r>
       <w:r>
-        <w:t xml:space="preserve">while </w:t>
-      </w:r>
-      <w:r>
-        <w:t>V</w:t>
+        <w:t>while V</w:t>
       </w:r>
       <w:r>
         <w:rPr>
@@ -589,10 +578,7 @@
         <w:t>3</w:t>
       </w:r>
       <w:r>
-        <w:t xml:space="preserve">). We use one order less excitation intensity (for us it ranges from </w:t>
-      </w:r>
-      <w:r>
-        <w:t xml:space="preserve">0.107 to 0.43 </w:t>
+        <w:t xml:space="preserve">). We use one order less excitation intensity (for us it ranges from 0.107 to 0.43 </w:t>
       </w:r>
       <w:proofErr w:type="spellStart"/>
       <w:r>
@@ -703,10 +689,7 @@
         <w:t>, the detection volume</w:t>
       </w:r>
       <w:r>
-        <w:t xml:space="preserve">s are quite different. Assuming a diffraction limited spot and confocal detection we estimated their detection volume </w:t>
-      </w:r>
-      <w:r>
-        <w:t>V = 45.1</w:t>
+        <w:t>s are quite different. Assuming a diffraction limited spot and confocal detection we estimated their detection volume V = 45.1</w:t>
       </w:r>
       <w:r>
         <w:rPr>
@@ -799,7 +782,7 @@
         </w:numPr>
         <w:jc w:val="both"/>
       </w:pPr>
-      <w:commentRangeStart w:id="0"/>
+      <w:commentRangeStart w:id="1"/>
       <w:r>
         <w:t xml:space="preserve">We estimated the expected improvement of our results if use the same integration time for spectra acquisition as </w:t>
       </w:r>
@@ -811,12 +794,12 @@
       <w:r>
         <w:t xml:space="preserve"> and Cahill, 200s. In such case we expect an accuracy of %, which shows that our method is more sensitive.</w:t>
       </w:r>
-      <w:commentRangeEnd w:id="0"/>
+      <w:commentRangeEnd w:id="1"/>
       <w:r>
         <w:rPr>
           <w:rStyle w:val="CommentReference"/>
         </w:rPr>
-        <w:commentReference w:id="0"/>
+        <w:commentReference w:id="1"/>
       </w:r>
     </w:p>
     <w:p>
@@ -882,18 +865,18 @@
       <w:r>
         <w:t xml:space="preserve">Carattino et al. describe very clearly how the absolute temperature of gold nanorods can be measured with an accuracy of 6K by measuring the </w:t>
       </w:r>
-      <w:commentRangeStart w:id="1"/>
+      <w:commentRangeStart w:id="2"/>
       <w:r>
         <w:t>anti-Stokes to Stokes ratio of luminescence of single nanorods.</w:t>
       </w:r>
-      <w:commentRangeEnd w:id="1"/>
+      <w:commentRangeEnd w:id="2"/>
       <w:r>
         <w:rPr>
           <w:rStyle w:val="CommentReference"/>
           <w:rFonts w:asciiTheme="minorHAnsi" w:hAnsiTheme="minorHAnsi" w:cstheme="minorBidi"/>
           <w:color w:val="auto"/>
         </w:rPr>
-        <w:commentReference w:id="1"/>
+        <w:commentReference w:id="2"/>
       </w:r>
       <w:r>
         <w:t xml:space="preserve"> </w:t>
@@ -905,21 +888,16 @@
         <w:jc w:val="both"/>
       </w:pPr>
       <w:r>
+        <w:t>Measuring the accurate temperature increase of plasmonic nanoparticles upon irradiation with laser light is not an easy task. Carattino and colleagues report on a very elegant solution to this problem. Importantly, this approach does not require any prior calibration. I am convinced that this method will be of interest for many researcher working on plasmonics or temperature effects at the nanoscale.</w:t>
+      </w:r>
+    </w:p>
+    <w:p>
+      <w:pPr>
+        <w:pStyle w:val="HTMLPreformatted"/>
+        <w:jc w:val="both"/>
+      </w:pPr>
+      <w:r>
         <w:lastRenderedPageBreak/>
-        <w:t>Measuring the accurate temperature increase of plasmonic nanoparticles upon irradiation with laser light is not an easy task. Carattino and colleagues report on a very elegant solution to this problem. Importantly, this approach does not require any prior calibration. I am convinced that this method will be of inter</w:t>
-      </w:r>
-      <w:bookmarkStart w:id="2" w:name="_GoBack"/>
-      <w:bookmarkEnd w:id="2"/>
-      <w:r>
-        <w:t>est for many researcher working on plasmonics or temperature effects at the nanoscale.</w:t>
-      </w:r>
-    </w:p>
-    <w:p>
-      <w:pPr>
-        <w:pStyle w:val="HTMLPreformatted"/>
-        <w:jc w:val="both"/>
-      </w:pPr>
-      <w:r>
         <w:t>I recommend the paper for publications with no further revisions. I have only three small suggestions, but I leave it up to the authors to apply these changes:</w:t>
       </w:r>
     </w:p>
@@ -1129,7 +1107,7 @@
         <w:rPr>
           <w:b/>
         </w:rPr>
-        <w:t>Author Comments</w:t>
+        <w:t>Author’s response</w:t>
       </w:r>
     </w:p>
     <w:p>
@@ -1164,13 +1142,32 @@
       <w:r>
         <w:t xml:space="preserve">We changed the </w:t>
       </w:r>
-      <w:proofErr w:type="spellStart"/>
-      <w:r>
-        <w:t>frase</w:t>
-      </w:r>
-      <w:proofErr w:type="spellEnd"/>
-      <w:r>
-        <w:t xml:space="preserve"> adding a more specific value: ‘measure their temperature with less than 10% relative error’</w:t>
+      <w:r>
+        <w:t>phrase</w:t>
+      </w:r>
+      <w:r>
+        <w:t xml:space="preserve"> adding a more specific value: ‘measure their temperature with less </w:t>
+      </w:r>
+      <w:r>
+        <w:t>than 6</w:t>
+      </w:r>
+      <w:r>
+        <w:t>% relative error</w:t>
+      </w:r>
+      <w:r>
+        <w:t xml:space="preserve"> </w:t>
+      </w:r>
+      <w:r>
+        <w:t>and the temperature of the sur</w:t>
+      </w:r>
+      <w:r>
+        <w:t>rounding media with less than 2</w:t>
+      </w:r>
+      <w:r>
+        <w:t>%</w:t>
+      </w:r>
+      <w:r>
+        <w:t>’</w:t>
       </w:r>
     </w:p>
     <w:p>
@@ -1187,16 +1184,16 @@
         <w:jc w:val="both"/>
       </w:pPr>
       <w:r>
+        <w:t>We improved the plot to make it more clear and avoid the ambiguity presented by the reviewer.</w:t>
+      </w:r>
+    </w:p>
+    <w:p>
+      <w:pPr>
+        <w:pStyle w:val="HTMLPreformatted"/>
+        <w:jc w:val="both"/>
+      </w:pPr>
+      <w:r>
         <w:lastRenderedPageBreak/>
-        <w:t>We improved the plot to make it more clear and avoid the ambiguity presented by the reviewer.</w:t>
-      </w:r>
-    </w:p>
-    <w:p>
-      <w:pPr>
-        <w:pStyle w:val="HTMLPreformatted"/>
-        <w:jc w:val="both"/>
-      </w:pPr>
-      <w:r>
         <w:t>3. The authors explain that the dimensions of the nanorods were derived from the mean values from TEM images (page 12, last paragraph). An accurate measurement of the particle size is important to calculate the temperature but no TEM images of particles are shown. The authors might consider to show a few examples of TEM images in the supporting information to give the reader a better idea what the rods look like. This could be important for reader, who are not familiar with the field.</w:t>
       </w:r>
     </w:p>
@@ -2729,7 +2726,7 @@
 
 <file path=word/comments.xml><?xml version="1.0" encoding="utf-8"?>
 <w:comments xmlns:wpc="http://schemas.microsoft.com/office/word/2010/wordprocessingCanvas" xmlns:cx="http://schemas.microsoft.com/office/drawing/2014/chartex" xmlns:cx1="http://schemas.microsoft.com/office/drawing/2015/9/8/chartex" xmlns:mc="http://schemas.openxmlformats.org/markup-compatibility/2006" xmlns:o="urn:schemas-microsoft-com:office:office" xmlns:r="http://schemas.openxmlformats.org/officeDocument/2006/relationships" xmlns:m="http://schemas.openxmlformats.org/officeDocument/2006/math" xmlns:v="urn:schemas-microsoft-com:vml" xmlns:wp14="http://schemas.microsoft.com/office/word/2010/wordprocessingDrawing" xmlns:wp="http://schemas.openxmlformats.org/drawingml/2006/wordprocessingDrawing" xmlns:w10="urn:schemas-microsoft-com:office:word" xmlns:w="http://schemas.openxmlformats.org/wordprocessingml/2006/main" xmlns:w14="http://schemas.microsoft.com/office/word/2010/wordml" xmlns:w15="http://schemas.microsoft.com/office/word/2012/wordml" xmlns:w16se="http://schemas.microsoft.com/office/word/2015/wordml/symex" xmlns:wpg="http://schemas.microsoft.com/office/word/2010/wordprocessingGroup" xmlns:wpi="http://schemas.microsoft.com/office/word/2010/wordprocessingInk" xmlns:wne="http://schemas.microsoft.com/office/word/2006/wordml" xmlns:wps="http://schemas.microsoft.com/office/word/2010/wordprocessingShape" mc:Ignorable="w14 w15 w16se wp14">
-  <w:comment w:id="0" w:author="Martin Caldarola" w:date="2017-11-15T13:07:00Z" w:initials="MC">
+  <w:comment w:id="1" w:author="Martin Caldarola" w:date="2017-11-15T13:07:00Z" w:initials="MC">
     <w:p>
       <w:pPr>
         <w:pStyle w:val="CommentText"/>
@@ -2745,7 +2742,7 @@
       </w:r>
     </w:p>
   </w:comment>
-  <w:comment w:id="1" w:author="Martin Caldarola" w:date="2017-11-13T17:39:00Z" w:initials="MC">
+  <w:comment w:id="2" w:author="Martin Caldarola" w:date="2017-11-13T17:39:00Z" w:initials="MC">
     <w:p>
       <w:pPr>
         <w:pStyle w:val="CommentText"/>
@@ -2917,7 +2914,7 @@
           <w:rPr>
             <w:noProof/>
           </w:rPr>
-          <w:t>3</w:t>
+          <w:t>9</w:t>
         </w:r>
         <w:r>
           <w:rPr>
@@ -3983,7 +3980,7 @@
 </file>
 
 <file path=customXml/itemProps1.xml><?xml version="1.0" encoding="utf-8"?>
-<ds:datastoreItem xmlns:ds="http://schemas.openxmlformats.org/officeDocument/2006/customXml" ds:itemID="{A0AEB78F-7DD0-42D9-B09E-C9B70C9E7998}">
+<ds:datastoreItem xmlns:ds="http://schemas.openxmlformats.org/officeDocument/2006/customXml" ds:itemID="{E810CF51-93D6-4DBA-AAED-C1B8F9B84A3F}">
   <ds:schemaRefs>
     <ds:schemaRef ds:uri="http://schemas.openxmlformats.org/officeDocument/2006/bibliography"/>
   </ds:schemaRefs>

</xml_diff>

<commit_message>
first round. still need aquiles answers and some questions that require more conceptual details are not fully adressed. the figures have to changed to make the insets more clear in the final size.
</commit_message>
<xml_diff>
--- a/Review/Reviewer_comments.docx
+++ b/Review/Reviewer_comments.docx
@@ -434,8 +434,6 @@
       <w:r>
         <w:t xml:space="preserve">where the plasmonic resonance can be measured in bulk. </w:t>
       </w:r>
-      <w:bookmarkStart w:id="0" w:name="_GoBack"/>
-      <w:bookmarkEnd w:id="0"/>
     </w:p>
     <w:p>
       <w:pPr>
@@ -771,6 +769,7 @@
     <w:p>
       <w:pPr>
         <w:pStyle w:val="ListParagraph"/>
+        <w:jc w:val="both"/>
       </w:pPr>
     </w:p>
     <w:p>
@@ -782,101 +781,112 @@
         </w:numPr>
         <w:jc w:val="both"/>
       </w:pPr>
+      <w:commentRangeStart w:id="0"/>
+      <w:r>
+        <w:t xml:space="preserve">We estimated the expected improvement of our results if use the same integration time for spectra acquisition as </w:t>
+      </w:r>
+      <w:proofErr w:type="spellStart"/>
+      <w:r>
+        <w:t>Xie</w:t>
+      </w:r>
+      <w:proofErr w:type="spellEnd"/>
+      <w:r>
+        <w:t xml:space="preserve"> and Cahill, 200s. In such case we expect an accuracy of %, which shows that our method is more sensitive.</w:t>
+      </w:r>
+      <w:commentRangeEnd w:id="0"/>
+      <w:r>
+        <w:rPr>
+          <w:rStyle w:val="CommentReference"/>
+        </w:rPr>
+        <w:commentReference w:id="0"/>
+      </w:r>
+    </w:p>
+    <w:p>
+      <w:pPr>
+        <w:jc w:val="both"/>
+      </w:pPr>
+      <w:r>
+        <w:t xml:space="preserve">We also </w:t>
+      </w:r>
+      <w:r>
+        <w:t>improved the manuscript to make it more clear and added more experimental details also required by other reviewers.</w:t>
+      </w:r>
+    </w:p>
+    <w:p>
+      <w:pPr>
+        <w:jc w:val="both"/>
+      </w:pPr>
+    </w:p>
+    <w:p>
+      <w:pPr>
+        <w:jc w:val="both"/>
+      </w:pPr>
+    </w:p>
+    <w:p>
+      <w:pPr>
+        <w:pStyle w:val="HTMLPreformatted"/>
+        <w:jc w:val="both"/>
+        <w:rPr>
+          <w:b/>
+        </w:rPr>
+      </w:pPr>
+      <w:r>
+        <w:rPr>
+          <w:b/>
+        </w:rPr>
+        <w:t>Reviewer: 2</w:t>
+      </w:r>
+    </w:p>
+    <w:p>
+      <w:pPr>
+        <w:pStyle w:val="HTMLPreformatted"/>
+        <w:jc w:val="both"/>
+      </w:pPr>
+    </w:p>
+    <w:p>
+      <w:pPr>
+        <w:pStyle w:val="HTMLPreformatted"/>
+        <w:jc w:val="both"/>
+      </w:pPr>
+      <w:r>
+        <w:t>Recommendation: Publish as is; no revisions needed.</w:t>
+      </w:r>
+    </w:p>
+    <w:p>
+      <w:pPr>
+        <w:pStyle w:val="HTMLPreformatted"/>
+        <w:jc w:val="both"/>
+      </w:pPr>
+    </w:p>
+    <w:p>
+      <w:pPr>
+        <w:pStyle w:val="HTMLPreformatted"/>
+        <w:jc w:val="both"/>
+      </w:pPr>
+      <w:r>
+        <w:t>Comments:</w:t>
+      </w:r>
+    </w:p>
+    <w:p>
+      <w:pPr>
+        <w:pStyle w:val="HTMLPreformatted"/>
+        <w:jc w:val="both"/>
+      </w:pPr>
+      <w:r>
+        <w:t xml:space="preserve">Carattino et al. describe very clearly how the absolute temperature of gold nanorods can be measured with an accuracy of 6K by measuring the </w:t>
+      </w:r>
       <w:commentRangeStart w:id="1"/>
       <w:r>
-        <w:t xml:space="preserve">We estimated the expected improvement of our results if use the same integration time for spectra acquisition as </w:t>
-      </w:r>
-      <w:proofErr w:type="spellStart"/>
-      <w:r>
-        <w:t>Xie</w:t>
-      </w:r>
-      <w:proofErr w:type="spellEnd"/>
-      <w:r>
-        <w:t xml:space="preserve"> and Cahill, 200s. In such case we expect an accuracy of %, which shows that our method is more sensitive.</w:t>
+        <w:t>anti-Stokes to Stokes ratio of luminescence of single nanorods.</w:t>
       </w:r>
       <w:commentRangeEnd w:id="1"/>
-      <w:r>
-        <w:rPr>
-          <w:rStyle w:val="CommentReference"/>
-        </w:rPr>
-        <w:commentReference w:id="1"/>
-      </w:r>
-    </w:p>
-    <w:p>
-      <w:r>
-        <w:t xml:space="preserve">We also </w:t>
-      </w:r>
-      <w:r>
-        <w:t>improved the manuscript to make it more clear and added more experimental details also required by other reviewers.</w:t>
-      </w:r>
-    </w:p>
-    <w:p/>
-    <w:p/>
-    <w:p>
-      <w:pPr>
-        <w:pStyle w:val="HTMLPreformatted"/>
-        <w:jc w:val="both"/>
-        <w:rPr>
-          <w:b/>
-        </w:rPr>
-      </w:pPr>
-      <w:r>
-        <w:rPr>
-          <w:b/>
-        </w:rPr>
-        <w:t>Reviewer: 2</w:t>
-      </w:r>
-    </w:p>
-    <w:p>
-      <w:pPr>
-        <w:pStyle w:val="HTMLPreformatted"/>
-        <w:jc w:val="both"/>
-      </w:pPr>
-    </w:p>
-    <w:p>
-      <w:pPr>
-        <w:pStyle w:val="HTMLPreformatted"/>
-        <w:jc w:val="both"/>
-      </w:pPr>
-      <w:r>
-        <w:t>Recommendation: Publish as is; no revisions needed.</w:t>
-      </w:r>
-    </w:p>
-    <w:p>
-      <w:pPr>
-        <w:pStyle w:val="HTMLPreformatted"/>
-        <w:jc w:val="both"/>
-      </w:pPr>
-    </w:p>
-    <w:p>
-      <w:pPr>
-        <w:pStyle w:val="HTMLPreformatted"/>
-        <w:jc w:val="both"/>
-      </w:pPr>
-      <w:r>
-        <w:t>Comments:</w:t>
-      </w:r>
-    </w:p>
-    <w:p>
-      <w:pPr>
-        <w:pStyle w:val="HTMLPreformatted"/>
-        <w:jc w:val="both"/>
-      </w:pPr>
-      <w:r>
-        <w:t xml:space="preserve">Carattino et al. describe very clearly how the absolute temperature of gold nanorods can be measured with an accuracy of 6K by measuring the </w:t>
-      </w:r>
-      <w:commentRangeStart w:id="2"/>
-      <w:r>
-        <w:t>anti-Stokes to Stokes ratio of luminescence of single nanorods.</w:t>
-      </w:r>
-      <w:commentRangeEnd w:id="2"/>
       <w:r>
         <w:rPr>
           <w:rStyle w:val="CommentReference"/>
           <w:rFonts w:asciiTheme="minorHAnsi" w:hAnsiTheme="minorHAnsi" w:cstheme="minorBidi"/>
           <w:color w:val="auto"/>
         </w:rPr>
-        <w:commentReference w:id="2"/>
+        <w:commentReference w:id="1"/>
       </w:r>
       <w:r>
         <w:t xml:space="preserve"> </w:t>
@@ -1212,40 +1222,16 @@
     </w:p>
     <w:p>
       <w:pPr>
-        <w:jc w:val="both"/>
-      </w:pPr>
-    </w:p>
-    <w:p>
-      <w:pPr>
-        <w:jc w:val="both"/>
-      </w:pPr>
-    </w:p>
-    <w:p>
-      <w:pPr>
-        <w:jc w:val="both"/>
-      </w:pPr>
-    </w:p>
-    <w:p>
-      <w:pPr>
-        <w:jc w:val="both"/>
-        <w:rPr>
-          <w:rFonts w:ascii="Courier New" w:hAnsi="Courier New" w:cs="Courier New"/>
-          <w:color w:val="000000"/>
-          <w:sz w:val="20"/>
-          <w:szCs w:val="20"/>
-        </w:rPr>
-      </w:pPr>
-      <w:r>
-        <w:br w:type="page"/>
-      </w:r>
-    </w:p>
-    <w:p>
-      <w:pPr>
-        <w:pStyle w:val="HTMLPreformatted"/>
-        <w:jc w:val="both"/>
-      </w:pPr>
-      <w:r>
-        <w:lastRenderedPageBreak/>
+        <w:pStyle w:val="HTMLPreformatted"/>
+        <w:jc w:val="both"/>
+        <w:rPr>
+          <w:b/>
+        </w:rPr>
+      </w:pPr>
+      <w:r>
+        <w:rPr>
+          <w:b/>
+        </w:rPr>
         <w:t>Reviewer: 3</w:t>
       </w:r>
     </w:p>
@@ -1295,18 +1281,18 @@
       <w:r>
         <w:t>-thermometer. They determine the temperature of single gold nanorods by measuring their anti-stokes emission luminescence</w:t>
       </w:r>
-      <w:commentRangeStart w:id="3"/>
+      <w:commentRangeStart w:id="2"/>
       <w:r>
         <w:t>. Normalizing the anti-stokes to the normal luminescence gives them an absolute temperature scale.</w:t>
       </w:r>
-      <w:commentRangeEnd w:id="3"/>
+      <w:commentRangeEnd w:id="2"/>
       <w:r>
         <w:rPr>
           <w:rStyle w:val="CommentReference"/>
           <w:rFonts w:asciiTheme="minorHAnsi" w:hAnsiTheme="minorHAnsi" w:cstheme="minorBidi"/>
           <w:color w:val="auto"/>
         </w:rPr>
-        <w:commentReference w:id="3"/>
+        <w:commentReference w:id="2"/>
       </w:r>
     </w:p>
     <w:p>
@@ -1371,6 +1357,12 @@
         <w:pStyle w:val="HTMLPreformatted"/>
         <w:jc w:val="both"/>
       </w:pPr>
+    </w:p>
+    <w:p>
+      <w:pPr>
+        <w:pStyle w:val="HTMLPreformatted"/>
+        <w:jc w:val="both"/>
+      </w:pPr>
       <w:r>
         <w:t>2.</w:t>
       </w:r>
@@ -1518,6 +1510,7 @@
         <w:jc w:val="both"/>
       </w:pPr>
       <w:r>
+        <w:lastRenderedPageBreak/>
         <w:t>12.</w:t>
       </w:r>
       <w:r>
@@ -1589,7 +1582,6 @@
         <w:jc w:val="both"/>
       </w:pPr>
       <w:r>
-        <w:lastRenderedPageBreak/>
         <w:t>Are the conclusions technically sound and adequately supported by the data presented?: Yes</w:t>
       </w:r>
     </w:p>
@@ -1735,10 +1727,25 @@
         <w:jc w:val="both"/>
       </w:pPr>
       <w:r>
-        <w:t>To the best</w:t>
-      </w:r>
-      <w:r>
-        <w:t xml:space="preserve"> of our knowledge, the heat generation and flow in cells is not well understood. Thus, we think that the development of nanoscale probes capable of detecting the local temperature in a non-invasive way inside a cell is the natural step towards the understanding of such a relevant problem.</w:t>
+        <w:t>We  changed the first paragraph and say that ‘m</w:t>
+      </w:r>
+      <w:r>
+        <w:t>easuring and controlling temperature at a sub-cellular scale</w:t>
+      </w:r>
+      <w:r>
+        <w:t xml:space="preserve"> </w:t>
+      </w:r>
+      <w:r>
+        <w:t>still remains a challenge and it will also contribute to a better understanding of the mechanisms involved in</w:t>
+      </w:r>
+      <w:r>
+        <w:t xml:space="preserve"> </w:t>
+      </w:r>
+      <w:r>
+        <w:t>new therapies such as photothermal tumor ablation</w:t>
+      </w:r>
+      <w:r>
+        <w:t>’</w:t>
       </w:r>
     </w:p>
     <w:p>
@@ -1759,18 +1766,18 @@
         <w:tab/>
         <w:t xml:space="preserve">It is not easy to understand the physical principle behind the new method. It looks to me as if </w:t>
       </w:r>
-      <w:commentRangeStart w:id="4"/>
+      <w:commentRangeStart w:id="3"/>
       <w:r>
         <w:t>the ratio of Stokes and anti-Stokes</w:t>
       </w:r>
-      <w:commentRangeEnd w:id="4"/>
+      <w:commentRangeEnd w:id="3"/>
       <w:r>
         <w:rPr>
           <w:rStyle w:val="CommentReference"/>
           <w:rFonts w:asciiTheme="minorHAnsi" w:hAnsiTheme="minorHAnsi" w:cstheme="minorBidi"/>
           <w:color w:val="auto"/>
         </w:rPr>
-        <w:commentReference w:id="4"/>
+        <w:commentReference w:id="3"/>
       </w:r>
       <w:r>
         <w:t xml:space="preserve"> PL is used as temperature measure but this is somewhat hidden in the manuscript (in equation 2). It would be nice if the new concept is explained in more simple words (without equations) at the beginning of the manuscript, before the authors develop a model for the plasmon PL intensity. Please explain if entire spectra are measured (and why) or if the total intensity is integrated at two different excitation wavelengths.</w:t>
@@ -1787,25 +1794,206 @@
         <w:jc w:val="both"/>
       </w:pPr>
       <w:r>
-        <w:t xml:space="preserve">Basically, our model </w:t>
-      </w:r>
-      <w:r>
-        <w:t xml:space="preserve">proposes that the anti-Stokes photoluminescence emission is proportional to the </w:t>
-      </w:r>
-      <w:r>
-        <w:t>Bose-Einstein</w:t>
-      </w:r>
-      <w:r>
-        <w:t xml:space="preserve"> occupation number for the thermal population of photons, whose interaction leads to an increase in the energy of the electron hole pair, that then decays </w:t>
+        <w:t>To explain our model in simple words, we added the paragraph:</w:t>
+      </w:r>
+    </w:p>
+    <w:p>
+      <w:pPr>
+        <w:jc w:val="both"/>
+      </w:pPr>
+      <w:r>
+        <w:t>‘</w:t>
+      </w:r>
+      <w:r>
+        <w:t xml:space="preserve">In a </w:t>
       </w:r>
       <w:proofErr w:type="spellStart"/>
       <w:r>
-        <w:t>radiatively</w:t>
+        <w:t>nutshel</w:t>
       </w:r>
       <w:proofErr w:type="spellEnd"/>
       <w:r>
-        <w:t xml:space="preserve">, emitting a blue-shifted photon. This emission is further modulated by the plasmon of the particle since the emission is enhanced. </w:t>
-      </w:r>
+        <w:t>, we model the luminescence emission as the radiative recombination of</w:t>
+      </w:r>
+      <w:r>
+        <w:t xml:space="preserve"> </w:t>
+      </w:r>
+      <w:r>
+        <w:t>electron-hole pairs created by the decay of the plasmon. Before the recombination,</w:t>
+      </w:r>
+      <w:r>
+        <w:t xml:space="preserve"> </w:t>
+      </w:r>
+      <w:r>
+        <w:t>the carriers may interact with the phonon bath a certain number of times and</w:t>
+      </w:r>
+      <w:r>
+        <w:t xml:space="preserve"> </w:t>
+      </w:r>
+      <w:r>
+        <w:t>change their energy, leading to secondary light emission at a different energy. The anti-Stokes spectral part comes from interactions that transfer the energy from a phonon into the carrier, effectively increasing their energy, while the Stokes</w:t>
+      </w:r>
+      <w:r>
+        <w:t xml:space="preserve"> </w:t>
+      </w:r>
+      <w:r>
+        <w:t>part involves the inverse case. Naturally, the emission process will also be enhanced by the presence of the plasmon, thus leading to the luminescence spectra</w:t>
+      </w:r>
+      <w:r>
+        <w:t xml:space="preserve"> </w:t>
+      </w:r>
+      <w:r>
+        <w:t>that with the plasmon shape</w:t>
+      </w:r>
+      <w:r>
+        <w:t>.’</w:t>
+      </w:r>
+    </w:p>
+    <w:p>
+      <w:pPr>
+        <w:jc w:val="both"/>
+      </w:pPr>
+      <w:r>
+        <w:t>Also, we emphasize that we are not using the ratio of Stokes to anti-Stokes</w:t>
+      </w:r>
+      <w:r>
+        <w:t xml:space="preserve"> in the following paragraph:</w:t>
+      </w:r>
+    </w:p>
+    <w:p>
+      <w:pPr>
+        <w:jc w:val="both"/>
+      </w:pPr>
+      <w:r>
+        <w:lastRenderedPageBreak/>
+        <w:t>’</w:t>
+      </w:r>
+      <w:r>
+        <w:t>We emphasize that our method is not simply using the anti-Stokes to Stokes intensity ratio to obtain the temperature of the particle, as it is commonly done with Raman lines for molecules, but modeling the many excited carrier interactions</w:t>
+      </w:r>
+      <w:r>
+        <w:t xml:space="preserve"> </w:t>
+      </w:r>
+      <w:r>
+        <w:t xml:space="preserve">with the phonon bath with a Bose-Einstein statistics modulated by the plasmonic resonance of the particle. The latter can be obtained, for example, by measuring the photoluminescence spectra exciting the </w:t>
+      </w:r>
+      <w:proofErr w:type="spellStart"/>
+      <w:r>
+        <w:t>particlesat</w:t>
+      </w:r>
+      <w:proofErr w:type="spellEnd"/>
+      <w:r>
+        <w:t xml:space="preserve"> a different sorter wavelength</w:t>
+      </w:r>
+      <w:r>
+        <w:t>.’</w:t>
+      </w:r>
+    </w:p>
+    <w:p>
+      <w:pPr>
+        <w:jc w:val="both"/>
+      </w:pPr>
+      <w:r>
+        <w:t>In order to obtain a temperature value we follow this steps:</w:t>
+      </w:r>
+    </w:p>
+    <w:p>
+      <w:pPr>
+        <w:pStyle w:val="ListParagraph"/>
+        <w:numPr>
+          <w:ilvl w:val="0"/>
+          <w:numId w:val="2"/>
+        </w:numPr>
+        <w:jc w:val="both"/>
+      </w:pPr>
+      <w:r>
+        <w:t xml:space="preserve">Obtain the plasmon resonance spectra of the particle. This is done detecting normal photoluminescence, exciting with the 532nm laser. Fit this with a </w:t>
+      </w:r>
+      <w:proofErr w:type="spellStart"/>
+      <w:r>
+        <w:t>lorentizan</w:t>
+      </w:r>
+      <w:proofErr w:type="spellEnd"/>
+      <w:r>
+        <w:t xml:space="preserve"> to get I</w:t>
+      </w:r>
+      <w:r>
+        <w:rPr>
+          <w:vertAlign w:val="subscript"/>
+        </w:rPr>
+        <w:t>SPR</w:t>
+      </w:r>
+      <w:r>
+        <w:t>(</w:t>
+      </w:r>
+      <w:r>
+        <w:rPr>
+          <w:rFonts w:cstheme="minorHAnsi"/>
+        </w:rPr>
+        <w:t>ω</w:t>
+      </w:r>
+      <w:r>
+        <w:t>)</w:t>
+      </w:r>
+      <w:r>
+        <w:t xml:space="preserve"> appearing in equation (2) in the main text.</w:t>
+      </w:r>
+    </w:p>
+    <w:p>
+      <w:pPr>
+        <w:pStyle w:val="ListParagraph"/>
+        <w:numPr>
+          <w:ilvl w:val="0"/>
+          <w:numId w:val="2"/>
+        </w:numPr>
+        <w:jc w:val="both"/>
+      </w:pPr>
+      <w:r>
+        <w:t>Excite near resonance (with the 633nm laser) and detect the blue-shifted anti-Stokes emission.</w:t>
+      </w:r>
+    </w:p>
+    <w:p>
+      <w:pPr>
+        <w:pStyle w:val="ListParagraph"/>
+        <w:numPr>
+          <w:ilvl w:val="0"/>
+          <w:numId w:val="2"/>
+        </w:numPr>
+        <w:jc w:val="both"/>
+      </w:pPr>
+      <w:r>
+        <w:t xml:space="preserve">Fit this high-energy part of the spectra using equation 2 and </w:t>
+      </w:r>
+      <w:r>
+        <w:t>I</w:t>
+      </w:r>
+      <w:r>
+        <w:rPr>
+          <w:vertAlign w:val="subscript"/>
+        </w:rPr>
+        <w:t>SPR</w:t>
+      </w:r>
+      <w:r>
+        <w:t>(</w:t>
+      </w:r>
+      <w:r>
+        <w:rPr>
+          <w:rFonts w:cstheme="minorHAnsi"/>
+        </w:rPr>
+        <w:t>ω</w:t>
+      </w:r>
+      <w:r>
+        <w:t>)</w:t>
+      </w:r>
+      <w:r>
+        <w:t xml:space="preserve"> from 1) with T as the ONLY free parameter.</w:t>
+      </w:r>
+    </w:p>
+    <w:p>
+      <w:pPr>
+        <w:pStyle w:val="HTMLPreformatted"/>
+        <w:jc w:val="both"/>
+      </w:pPr>
     </w:p>
     <w:p>
       <w:pPr>
@@ -1872,39 +2060,112 @@
         <w:jc w:val="both"/>
       </w:pPr>
       <w:r>
-        <w:t xml:space="preserve">All the lasers used in this work are CW. The 532nm is a DPPS </w:t>
-      </w:r>
-      <w:r>
-        <w:t xml:space="preserve">laser we use at </w:t>
-      </w:r>
-      <w:commentRangeStart w:id="5"/>
-      <w:r>
-        <w:t>200</w:t>
-      </w:r>
-      <w:commentRangeEnd w:id="5"/>
-      <w:r>
-        <w:rPr>
-          <w:rStyle w:val="CommentReference"/>
-        </w:rPr>
-        <w:commentReference w:id="5"/>
+        <w:t xml:space="preserve">We use a 633nm </w:t>
+      </w:r>
+      <w:proofErr w:type="spellStart"/>
+      <w:r>
+        <w:t>HeNe</w:t>
+      </w:r>
+      <w:proofErr w:type="spellEnd"/>
+      <w:r>
+        <w:t xml:space="preserve"> laser </w:t>
+      </w:r>
+      <w:r>
+        <w:t>that delivers a</w:t>
+      </w:r>
+      <w:r>
+        <w:t xml:space="preserve"> maximum power </w:t>
+      </w:r>
+      <w:r>
+        <w:t>of</w:t>
+      </w:r>
+      <w:r>
+        <w:t xml:space="preserve"> 100 </w:t>
+      </w:r>
+      <w:r>
+        <w:rPr>
+          <w:rFonts w:cstheme="minorHAnsi"/>
+        </w:rPr>
+        <w:t>µ</w:t>
+      </w:r>
+      <w:r>
+        <w:t xml:space="preserve">W </w:t>
+      </w:r>
+      <w:r>
+        <w:t xml:space="preserve">at the objective, </w:t>
+      </w:r>
+      <w:r>
+        <w:t>which corresponds to 0.43</w:t>
       </w:r>
       <w:r>
         <w:t xml:space="preserve"> </w:t>
       </w:r>
+      <w:r>
+        <w:t>mW</w:t>
+      </w:r>
+      <w:r>
+        <w:rPr>
+          <w:rFonts w:cstheme="minorHAnsi"/>
+        </w:rPr>
+        <w:t>µ</w:t>
+      </w:r>
+      <w:r>
+        <w:t>m</w:t>
+      </w:r>
+      <w:r>
+        <w:rPr>
+          <w:vertAlign w:val="superscript"/>
+        </w:rPr>
+        <w:t>-2</w:t>
+      </w:r>
+      <w:r>
+        <w:t xml:space="preserve"> excitation intensity on the sample.</w:t>
+      </w:r>
+      <w:r>
+        <w:t xml:space="preserve"> </w:t>
+      </w:r>
+      <w:r>
+        <w:t>This is equivalent to 1.37 1015 photons s</w:t>
+      </w:r>
+      <w:r>
+        <w:rPr>
+          <w:vertAlign w:val="superscript"/>
+        </w:rPr>
+        <w:t>-1</w:t>
+      </w:r>
+      <w:r>
+        <w:t xml:space="preserve"> </w:t>
+      </w:r>
+      <w:r>
+        <w:rPr>
+          <w:rFonts w:cstheme="minorHAnsi"/>
+        </w:rPr>
+        <w:t>µ</w:t>
+      </w:r>
+      <w:r>
+        <w:t>m</w:t>
+      </w:r>
+      <w:r>
+        <w:rPr>
+          <w:vertAlign w:val="superscript"/>
+        </w:rPr>
+        <w:t>-2</w:t>
+      </w:r>
+      <w:r>
+        <w:t xml:space="preserve">, which leads to a </w:t>
+      </w:r>
       <w:proofErr w:type="spellStart"/>
       <w:r>
-        <w:t>uW</w:t>
+        <w:t>fluence</w:t>
       </w:r>
       <w:proofErr w:type="spellEnd"/>
       <w:r>
-        <w:t xml:space="preserve"> and it is focused down by our 60x NA1.4 objective to a waist of 228nm, leading to an intensity of 1.23 </w:t>
-      </w:r>
-      <w:proofErr w:type="spellStart"/>
-      <w:r>
-        <w:t>mW</w:t>
-      </w:r>
-      <w:proofErr w:type="spellEnd"/>
-      <w:r>
+        <w:t xml:space="preserve"> of 82.2 photons</w:t>
+      </w:r>
+      <w:r>
+        <w:rPr>
+          <w:rFonts w:cstheme="minorHAnsi"/>
+        </w:rPr>
         <w:t xml:space="preserve"> </w:t>
       </w:r>
       <w:r>
@@ -1920,56 +2181,13 @@
         <w:rPr>
           <w:vertAlign w:val="superscript"/>
         </w:rPr>
-        <w:t>2</w:t>
-      </w:r>
-      <w:r>
-        <w:t xml:space="preserve">. For the </w:t>
-      </w:r>
-      <w:proofErr w:type="spellStart"/>
-      <w:r>
-        <w:t>HeNe</w:t>
-      </w:r>
-      <w:proofErr w:type="spellEnd"/>
-      <w:r>
-        <w:t xml:space="preserve"> laser with wavelength 633nm the maximum power used was 100 </w:t>
-      </w:r>
-      <w:r>
-        <w:rPr>
-          <w:rFonts w:cstheme="minorHAnsi"/>
-        </w:rPr>
-        <w:t>µ</w:t>
-      </w:r>
-      <w:r>
-        <w:t>W which corresponds to 0.43</w:t>
-      </w:r>
-      <w:r>
-        <w:t xml:space="preserve"> </w:t>
-      </w:r>
-      <w:proofErr w:type="spellStart"/>
-      <w:r>
-        <w:t>mW</w:t>
-      </w:r>
-      <w:proofErr w:type="spellEnd"/>
-      <w:r>
-        <w:t xml:space="preserve"> </w:t>
-      </w:r>
-      <w:r>
-        <w:rPr>
-          <w:rFonts w:cstheme="minorHAnsi"/>
-        </w:rPr>
-        <w:t>µ</w:t>
-      </w:r>
-      <w:r>
-        <w:t>m</w:t>
-      </w:r>
-      <w:r>
-        <w:rPr>
-          <w:vertAlign w:val="superscript"/>
-        </w:rPr>
-        <w:t>2</w:t>
-      </w:r>
-      <w:r>
-        <w:t xml:space="preserve">. We added this information in the supplementary material in the experimental section. </w:t>
+        <w:t>-2</w:t>
+      </w:r>
+      <w:r>
+        <w:t xml:space="preserve"> in one minute integration time used for the spectra acquisition. </w:t>
+      </w:r>
+      <w:r>
+        <w:t xml:space="preserve">We added this information in the supplementary material in the experimental section. </w:t>
       </w:r>
     </w:p>
     <w:p>
@@ -1989,16 +2207,16 @@
       <w:pPr>
         <w:jc w:val="both"/>
       </w:pPr>
-      <w:commentRangeStart w:id="6"/>
+      <w:commentRangeStart w:id="4"/>
       <w:r>
         <w:t>We modified the figure to make it more clear</w:t>
       </w:r>
-      <w:commentRangeEnd w:id="6"/>
+      <w:commentRangeEnd w:id="4"/>
       <w:r>
         <w:rPr>
           <w:rStyle w:val="CommentReference"/>
         </w:rPr>
-        <w:commentReference w:id="6"/>
+        <w:commentReference w:id="4"/>
       </w:r>
       <w:r>
         <w:t>.</w:t>
@@ -2020,11 +2238,7 @@
       </w:r>
       <w:r>
         <w:tab/>
-        <w:t xml:space="preserve">On page 12 line 18, “The error bar in figure 3 and in the following figures is the result of the estimation of the temperature uncertainty because of variations in the plasmon </w:t>
-      </w:r>
-      <w:r>
-        <w:lastRenderedPageBreak/>
-        <w:t>resonance fit”. The authors should explain how they estimated this and deduced the error bar.</w:t>
+        <w:t>On page 12 line 18, “The error bar in figure 3 and in the following figures is the result of the estimation of the temperature uncertainty because of variations in the plasmon resonance fit”. The authors should explain how they estimated this and deduced the error bar.</w:t>
       </w:r>
     </w:p>
     <w:p>
@@ -2055,6 +2269,25 @@
       </w:r>
     </w:p>
     <w:p>
+      <w:r>
+        <w:t xml:space="preserve">We added a section in the supplementary material showing the TEM images for the </w:t>
+      </w:r>
+      <w:proofErr w:type="spellStart"/>
+      <w:r>
+        <w:t>AuNR</w:t>
+      </w:r>
+      <w:proofErr w:type="spellEnd"/>
+      <w:r>
+        <w:t xml:space="preserve"> samples.</w:t>
+      </w:r>
+    </w:p>
+    <w:p>
+      <w:pPr>
+        <w:pStyle w:val="HTMLPreformatted"/>
+        <w:jc w:val="both"/>
+      </w:pPr>
+    </w:p>
+    <w:p>
       <w:pPr>
         <w:pStyle w:val="HTMLPreformatted"/>
         <w:jc w:val="both"/>
@@ -2076,6 +2309,20 @@
       </w:r>
     </w:p>
     <w:p>
+      <w:r>
+        <w:t xml:space="preserve">We added a section in the supplementary material showing the </w:t>
+      </w:r>
+      <w:r>
+        <w:t>bulk spectra and the lasers used.</w:t>
+      </w:r>
+    </w:p>
+    <w:p>
+      <w:pPr>
+        <w:pStyle w:val="HTMLPreformatted"/>
+        <w:jc w:val="both"/>
+      </w:pPr>
+    </w:p>
+    <w:p>
       <w:pPr>
         <w:pStyle w:val="HTMLPreformatted"/>
         <w:jc w:val="both"/>
@@ -2089,6 +2336,17 @@
       </w:r>
     </w:p>
     <w:p>
+      <w:r>
+        <w:t>We changed several for the concrete number.</w:t>
+      </w:r>
+    </w:p>
+    <w:p>
+      <w:pPr>
+        <w:pStyle w:val="HTMLPreformatted"/>
+        <w:jc w:val="both"/>
+      </w:pPr>
+    </w:p>
+    <w:p>
       <w:pPr>
         <w:pStyle w:val="HTMLPreformatted"/>
         <w:jc w:val="both"/>
@@ -2102,11 +2360,23 @@
       </w:r>
     </w:p>
     <w:p>
-      <w:pPr>
-        <w:pStyle w:val="HTMLPreformatted"/>
-        <w:jc w:val="both"/>
-      </w:pPr>
-      <w:r>
+      <w:r>
+        <w:t>We changed several for the concrete number.</w:t>
+      </w:r>
+    </w:p>
+    <w:p>
+      <w:pPr>
+        <w:pStyle w:val="HTMLPreformatted"/>
+        <w:jc w:val="both"/>
+      </w:pPr>
+    </w:p>
+    <w:p>
+      <w:pPr>
+        <w:pStyle w:val="HTMLPreformatted"/>
+        <w:jc w:val="both"/>
+      </w:pPr>
+      <w:r>
+        <w:lastRenderedPageBreak/>
         <w:t>11.</w:t>
       </w:r>
       <w:r>
@@ -2115,6 +2385,17 @@
       </w:r>
     </w:p>
     <w:p>
+      <w:r>
+        <w:t>We added the specific values in the revised version of the manuscript.</w:t>
+      </w:r>
+    </w:p>
+    <w:p>
+      <w:pPr>
+        <w:pStyle w:val="HTMLPreformatted"/>
+        <w:jc w:val="both"/>
+      </w:pPr>
+    </w:p>
+    <w:p>
       <w:pPr>
         <w:pStyle w:val="HTMLPreformatted"/>
         <w:jc w:val="both"/>
@@ -2128,6 +2409,11 @@
       </w:r>
     </w:p>
     <w:p>
+      <w:r>
+        <w:t>We added the needed definitions.</w:t>
+      </w:r>
+    </w:p>
+    <w:p>
       <w:pPr>
         <w:pStyle w:val="HTMLPreformatted"/>
         <w:jc w:val="both"/>
@@ -2140,18 +2426,13 @@
         <w:t>The general idea to use Anti-Stokes PL as temperature sensor has probably been used with dyes before. The authors should include a discussion of this work, if it exists. If not, they should indicate how the concept would work for dyes.</w:t>
       </w:r>
     </w:p>
-    <w:p>
-      <w:pPr>
-        <w:pStyle w:val="HTMLPreformatted"/>
-        <w:jc w:val="both"/>
-      </w:pPr>
-    </w:p>
-    <w:p>
-      <w:pPr>
-        <w:pStyle w:val="HTMLPreformatted"/>
-        <w:jc w:val="both"/>
-      </w:pPr>
-    </w:p>
+    <w:p/>
+    <w:p>
+      <w:r>
+        <w:t>NEED to think this!</w:t>
+      </w:r>
+    </w:p>
+    <w:p/>
     <w:p>
       <w:pPr>
         <w:pStyle w:val="HTMLPreformatted"/>
@@ -2273,11 +2554,11 @@
       </w:r>
       <w:r>
         <w:tab/>
-        <w:t xml:space="preserve">On page 4, the authors mention that ‘but can also be interpreted in part as a Raman scattering process’. In light of recent reports that all emission from plasmonic nanoparticles is due to electronic Raman scattering (Nano Lett., 2017, 17 , 2568), it would </w:t>
+        <w:t xml:space="preserve">On page 4, the authors mention that ‘but can also be interpreted in part as a Raman scattering process’. In light of recent reports that all emission from plasmonic nanoparticles is due to electronic Raman scattering (Nano Lett., 2017, 17 , 2568), it would be important to further elaborate especially in the discussion section. Specifically, how is the authors’ model consistent or inconsistent with electronic Raman scattering? The way this reviewer understands the suggested mechanism is that emission is due to radiative recombination of electrons and holes and that furthermore at least partial relaxation of </w:t>
       </w:r>
       <w:r>
         <w:lastRenderedPageBreak/>
-        <w:t>be important to further elaborate especially in the discussion section. Specifically, how is the authors’ model consistent or inconsistent with electronic Raman scattering? The way this reviewer understands the suggested mechanism is that emission is due to radiative recombination of electrons and holes and that furthermore at least partial relaxation of the charge carriers is assumed (Fig. S1), therefore being mostly inconsistent with Raman scattering.</w:t>
+        <w:t>the charge carriers is assumed (Fig. S1), therefore being mostly inconsistent with Raman scattering.</w:t>
       </w:r>
     </w:p>
     <w:p>
@@ -2459,9 +2740,200 @@
     </w:p>
     <w:p>
       <w:pPr>
-        <w:pStyle w:val="HTMLPreformatted"/>
-        <w:jc w:val="both"/>
-      </w:pPr>
+        <w:jc w:val="both"/>
+        <w:rPr>
+          <w:b/>
+        </w:rPr>
+      </w:pPr>
+      <w:r>
+        <w:rPr>
+          <w:b/>
+        </w:rPr>
+        <w:t>Author Comments</w:t>
+      </w:r>
+    </w:p>
+    <w:p>
+      <w:pPr>
+        <w:jc w:val="both"/>
+      </w:pPr>
+      <w:r>
+        <w:t>We thank the reviewer for the positive review or our work. Bellow we address the specific comments.</w:t>
+      </w:r>
+    </w:p>
+    <w:p>
+      <w:pPr>
+        <w:pStyle w:val="HTMLPreformatted"/>
+        <w:jc w:val="both"/>
+      </w:pPr>
+      <w:r>
+        <w:t>1)</w:t>
+      </w:r>
+      <w:r>
+        <w:tab/>
+        <w:t>Figure 3: Are these spectra simply the anti-Stokes part of the spectra shown in Figure 1 (for different pump power and maybe a different nanorod)? It would be worth pointing this out more clearly. The energy axis might be confusing, but presumably needed for the fit, considering that the spectra in the Figures 2 and 3 are plotted against wavelength. Adding a top wavelength x-axis might make the comparison to Figure 1 easier.</w:t>
+      </w:r>
+    </w:p>
+    <w:p>
+      <w:r>
+        <w:t>We agree that it is certainly interesting to point this out in a more clear way in the text. We do this by… (NEED TO ASK AQUI)</w:t>
+      </w:r>
+    </w:p>
+    <w:p>
+      <w:pPr>
+        <w:pStyle w:val="HTMLPreformatted"/>
+        <w:jc w:val="both"/>
+      </w:pPr>
+      <w:r>
+        <w:t>2)</w:t>
+      </w:r>
+      <w:r>
+        <w:tab/>
+        <w:t xml:space="preserve">The single nanorod scattering spectrum is often much better fitted by a Lorentzian function. Would the proposed method work better/yield more accurate temperatures if the scattering spectrum were used for the plasmon spectrum (neglecting small wavelengths shifts between gold nanorod absorption and scattering)? That would certainly add to the complexity of the measurement, but the authors should comment on it given that they specifically have addressed sources of error and identified the Lorentzian fit of the 532 nm excited emission spectrum as one such source. </w:t>
+      </w:r>
+    </w:p>
+    <w:p>
+      <w:r>
+        <w:t xml:space="preserve">We totally agree with the reviewer: an important source of error is the fit of the plasmon resonance spectral shape, therefore, improving this measurement and fit will definitely improve the method. </w:t>
+      </w:r>
+      <w:r>
+        <w:t xml:space="preserve">It is </w:t>
+      </w:r>
+      <w:r>
+        <w:t xml:space="preserve">indeed a technical complication for our current setup to measure the scattering spectra, for example, with dark field spectroscopy, while it is easier to detect photoluminescence with an extra laser, as we presented in the manuscript. We add the following text to discuss </w:t>
+      </w:r>
+      <w:r>
+        <w:lastRenderedPageBreak/>
+        <w:t xml:space="preserve">this point in the revised manuscript: </w:t>
+      </w:r>
+      <w:r>
+        <w:t xml:space="preserve"> </w:t>
+      </w:r>
+      <w:r>
+        <w:t>‘</w:t>
+      </w:r>
+      <w:r>
+        <w:t>Another possible way to improve this point is to measure I</w:t>
+      </w:r>
+      <w:r>
+        <w:rPr>
+          <w:vertAlign w:val="subscript"/>
+        </w:rPr>
+        <w:t>SPR</w:t>
+      </w:r>
+      <w:r>
+        <w:t>(</w:t>
+      </w:r>
+      <w:r>
+        <w:rPr>
+          <w:rFonts w:cstheme="minorHAnsi"/>
+        </w:rPr>
+        <w:t>ω</w:t>
+      </w:r>
+      <w:r>
+        <w:t>) using another technique, for example dark-field spectroscopy, which gives access to</w:t>
+      </w:r>
+      <w:r>
+        <w:t xml:space="preserve"> </w:t>
+      </w:r>
+      <w:r>
+        <w:t xml:space="preserve">the scattering plasmonic resonance. In this case, one should neglect the shift between absorption and scattering spectra, but the </w:t>
+      </w:r>
+      <w:r>
+        <w:t>Lorentzian</w:t>
+      </w:r>
+      <w:r>
+        <w:t xml:space="preserve"> fitting for the plasmonic resonance should be better.</w:t>
+      </w:r>
+      <w:r>
+        <w:t>’</w:t>
+      </w:r>
+    </w:p>
+    <w:p>
+      <w:pPr>
+        <w:pStyle w:val="HTMLPreformatted"/>
+        <w:jc w:val="both"/>
+      </w:pPr>
+      <w:r>
+        <w:t>3)</w:t>
+      </w:r>
+      <w:r>
+        <w:tab/>
+        <w:t xml:space="preserve">On page 4, the authors mention that ‘but can also be interpreted in part as a Raman scattering process’. In light of recent reports that all emission from plasmonic nanoparticles is due to electronic Raman scattering (Nano Lett., 2017, 17 , 2568), it would be important to further elaborate especially in the discussion section. Specifically, how is the authors’ model consistent or inconsistent with electronic Raman scattering? The way this reviewer understands the suggested mechanism is that emission is due to radiative recombination of electrons and holes and that furthermore at least partial relaxation of the charge carriers is assumed (Fig. S1), therefore being mostly inconsistent with Raman </w:t>
+      </w:r>
+    </w:p>
+    <w:p>
+      <w:pPr>
+        <w:pStyle w:val="HTMLPreformatted"/>
+        <w:jc w:val="both"/>
+      </w:pPr>
+      <w:r>
+        <w:t>scattering.</w:t>
+      </w:r>
+    </w:p>
+    <w:p>
+      <w:r>
+        <w:t>NEED TO DO THIS</w:t>
+      </w:r>
+    </w:p>
+    <w:p>
+      <w:pPr>
+        <w:pStyle w:val="HTMLPreformatted"/>
+        <w:jc w:val="both"/>
+      </w:pPr>
+    </w:p>
+    <w:p>
+      <w:pPr>
+        <w:pStyle w:val="HTMLPreformatted"/>
+        <w:jc w:val="both"/>
+      </w:pPr>
+      <w:r>
+        <w:t>4)</w:t>
+      </w:r>
+      <w:r>
+        <w:tab/>
+        <w:t>Regarding the power dependence shown in Figure S3, the authors argue that both Stokes and anti-Stokes emission follow a one-photon-process based on their slopes being close to 1. However, the slopes of 0.88 and 1.20 appear significantly different unless the error for these measurements is about +/- 0.2. What is the error? The authors should mention that. The explanation given is that equation 2 depends on temperature. Can the authors maybe expand that discussion? At first glance it would make sense that an anti-Stokes event requires more energy than just that supplied by a single photon. Considering that most excitations decay non-</w:t>
+      </w:r>
+      <w:proofErr w:type="spellStart"/>
+      <w:r>
+        <w:t>radiatively</w:t>
+      </w:r>
+      <w:proofErr w:type="spellEnd"/>
+      <w:r>
+        <w:t>, the energy supplied by previous excitations have raised the energy content of the bath. Should that not give rise to a larger slope or is that line of thought equivalent to the authors’ model? Please expand the discussion here.</w:t>
+      </w:r>
+    </w:p>
+    <w:p>
+      <w:commentRangeStart w:id="5"/>
+      <w:r>
+        <w:t>We</w:t>
+      </w:r>
+      <w:r>
+        <w:t xml:space="preserve"> added the errors to the slope, however the confidence interval does not include the unit value. For the case of stokes emission, </w:t>
+      </w:r>
+      <w:commentRangeEnd w:id="5"/>
+      <w:r>
+        <w:rPr>
+          <w:rStyle w:val="CommentReference"/>
+        </w:rPr>
+        <w:commentReference w:id="5"/>
+      </w:r>
+    </w:p>
+    <w:p>
+      <w:r>
+        <w:t>For the case of anti-Stokes, we changed the text in the supplementary information to make our explanation clearer: ‘</w:t>
+      </w:r>
+      <w:r>
+        <w:t xml:space="preserve">The anti-Stokes has a higher slope due to dependence on $T$ of the anti-Stokes emission: the higher the power, the higher </w:t>
+      </w:r>
+      <w:r>
+        <w:t>t</w:t>
+      </w:r>
+      <w:r>
+        <w:t>he temperature of the particle and the higher the anti-Stokes signal is</w:t>
+      </w:r>
+      <w:r>
+        <w:t>.’ This goes in the line proposed by the referee.</w:t>
+      </w:r>
     </w:p>
     <w:p>
       <w:pPr>
@@ -2473,7 +2945,54 @@
           <w:szCs w:val="20"/>
         </w:rPr>
       </w:pPr>
-      <w:r>
+    </w:p>
+    <w:p>
+      <w:pPr>
+        <w:jc w:val="both"/>
+        <w:rPr>
+          <w:rFonts w:ascii="Courier New" w:hAnsi="Courier New" w:cs="Courier New"/>
+          <w:color w:val="000000"/>
+          <w:sz w:val="20"/>
+          <w:szCs w:val="20"/>
+        </w:rPr>
+      </w:pPr>
+    </w:p>
+    <w:p>
+      <w:pPr>
+        <w:jc w:val="both"/>
+        <w:rPr>
+          <w:rFonts w:ascii="Courier New" w:hAnsi="Courier New" w:cs="Courier New"/>
+          <w:color w:val="000000"/>
+          <w:sz w:val="20"/>
+          <w:szCs w:val="20"/>
+        </w:rPr>
+      </w:pPr>
+    </w:p>
+    <w:p>
+      <w:pPr>
+        <w:jc w:val="both"/>
+        <w:rPr>
+          <w:rFonts w:ascii="Courier New" w:hAnsi="Courier New" w:cs="Courier New"/>
+          <w:color w:val="000000"/>
+          <w:sz w:val="20"/>
+          <w:szCs w:val="20"/>
+        </w:rPr>
+      </w:pPr>
+    </w:p>
+    <w:p>
+      <w:pPr>
+        <w:rPr>
+          <w:rFonts w:ascii="Courier New" w:hAnsi="Courier New" w:cs="Courier New"/>
+          <w:b/>
+          <w:color w:val="000000"/>
+          <w:sz w:val="20"/>
+          <w:szCs w:val="20"/>
+        </w:rPr>
+      </w:pPr>
+      <w:r>
+        <w:rPr>
+          <w:b/>
+        </w:rPr>
         <w:br w:type="page"/>
       </w:r>
     </w:p>
@@ -2706,6 +3225,46 @@
       </w:pPr>
       <w:r>
         <w:t>Scholarly presentation: Moderate (not suitable for Nano Letters)</w:t>
+      </w:r>
+    </w:p>
+    <w:p>
+      <w:pPr>
+        <w:jc w:val="both"/>
+      </w:pPr>
+    </w:p>
+    <w:p>
+      <w:pPr>
+        <w:jc w:val="both"/>
+        <w:rPr>
+          <w:b/>
+        </w:rPr>
+      </w:pPr>
+      <w:r>
+        <w:rPr>
+          <w:b/>
+        </w:rPr>
+        <w:t>Author Comments</w:t>
+      </w:r>
+    </w:p>
+    <w:p>
+      <w:pPr>
+        <w:jc w:val="both"/>
+      </w:pPr>
+      <w:r>
+        <w:t xml:space="preserve">We thank the reviewer for the review or our work. </w:t>
+      </w:r>
+      <w:r>
+        <w:t xml:space="preserve">We modified the abstract and the text to make them clearer and added in the sporting material the required images for the nanorods. We are sure that we work with single gold nanorods since they appear as a diffraction-limited spot in the confocal image (i.e. the object has sub-diffraction dimensions) and we take the luminescence spectra to see the plasmonic resonance. Such spectra have a Lorentzian-like shape with the expected width for a single gold nanorod, supporting our claim. </w:t>
+      </w:r>
+      <w:bookmarkStart w:id="6" w:name="_GoBack"/>
+      <w:bookmarkEnd w:id="6"/>
+    </w:p>
+    <w:p>
+      <w:pPr>
+        <w:jc w:val="both"/>
+      </w:pPr>
+      <w:r>
+        <w:t xml:space="preserve">We would also like to point out that we did study nanorods with different aspect ratio, within a certain range, as evidence in figure 2. We do not see any reason why this method should not work taking a different central wavelength for the resonance laser and a completely different range of aspect ratios. </w:t>
       </w:r>
     </w:p>
     <w:p>
@@ -2726,7 +3285,7 @@
 
 <file path=word/comments.xml><?xml version="1.0" encoding="utf-8"?>
 <w:comments xmlns:wpc="http://schemas.microsoft.com/office/word/2010/wordprocessingCanvas" xmlns:cx="http://schemas.microsoft.com/office/drawing/2014/chartex" xmlns:cx1="http://schemas.microsoft.com/office/drawing/2015/9/8/chartex" xmlns:mc="http://schemas.openxmlformats.org/markup-compatibility/2006" xmlns:o="urn:schemas-microsoft-com:office:office" xmlns:r="http://schemas.openxmlformats.org/officeDocument/2006/relationships" xmlns:m="http://schemas.openxmlformats.org/officeDocument/2006/math" xmlns:v="urn:schemas-microsoft-com:vml" xmlns:wp14="http://schemas.microsoft.com/office/word/2010/wordprocessingDrawing" xmlns:wp="http://schemas.openxmlformats.org/drawingml/2006/wordprocessingDrawing" xmlns:w10="urn:schemas-microsoft-com:office:word" xmlns:w="http://schemas.openxmlformats.org/wordprocessingml/2006/main" xmlns:w14="http://schemas.microsoft.com/office/word/2010/wordml" xmlns:w15="http://schemas.microsoft.com/office/word/2012/wordml" xmlns:w16se="http://schemas.microsoft.com/office/word/2015/wordml/symex" xmlns:wpg="http://schemas.microsoft.com/office/word/2010/wordprocessingGroup" xmlns:wpi="http://schemas.microsoft.com/office/word/2010/wordprocessingInk" xmlns:wne="http://schemas.microsoft.com/office/word/2006/wordml" xmlns:wps="http://schemas.microsoft.com/office/word/2010/wordprocessingShape" mc:Ignorable="w14 w15 w16se wp14">
-  <w:comment w:id="1" w:author="Martin Caldarola" w:date="2017-11-15T13:07:00Z" w:initials="MC">
+  <w:comment w:id="0" w:author="Martin Caldarola" w:date="2017-11-15T13:07:00Z" w:initials="MC">
     <w:p>
       <w:pPr>
         <w:pStyle w:val="CommentText"/>
@@ -2742,7 +3301,7 @@
       </w:r>
     </w:p>
   </w:comment>
-  <w:comment w:id="2" w:author="Martin Caldarola" w:date="2017-11-13T17:39:00Z" w:initials="MC">
+  <w:comment w:id="1" w:author="Martin Caldarola" w:date="2017-11-13T17:39:00Z" w:initials="MC">
     <w:p>
       <w:pPr>
         <w:pStyle w:val="CommentText"/>
@@ -2769,7 +3328,7 @@
       </w:r>
     </w:p>
   </w:comment>
-  <w:comment w:id="3" w:author="Martin Caldarola" w:date="2017-11-14T10:35:00Z" w:initials="MC">
+  <w:comment w:id="2" w:author="Martin Caldarola" w:date="2017-11-14T10:35:00Z" w:initials="MC">
     <w:p>
       <w:pPr>
         <w:pStyle w:val="CommentText"/>
@@ -2785,7 +3344,7 @@
       </w:r>
     </w:p>
   </w:comment>
-  <w:comment w:id="4" w:author="Martin Caldarola" w:date="2017-11-14T13:56:00Z" w:initials="MC">
+  <w:comment w:id="3" w:author="Martin Caldarola" w:date="2017-11-14T13:56:00Z" w:initials="MC">
     <w:p>
       <w:pPr>
         <w:pStyle w:val="CommentText"/>
@@ -2809,7 +3368,7 @@
       </w:r>
     </w:p>
   </w:comment>
-  <w:comment w:id="5" w:author="Martin Caldarola" w:date="2017-11-14T14:57:00Z" w:initials="MC">
+  <w:comment w:id="4" w:author="Martin Caldarola" w:date="2017-11-14T15:08:00Z" w:initials="MC">
     <w:p>
       <w:pPr>
         <w:pStyle w:val="CommentText"/>
@@ -2821,11 +3380,11 @@
         <w:annotationRef/>
       </w:r>
       <w:r>
-        <w:t>Check the number</w:t>
+        <w:t>DO IT</w:t>
       </w:r>
     </w:p>
   </w:comment>
-  <w:comment w:id="6" w:author="Martin Caldarola" w:date="2017-11-14T15:08:00Z" w:initials="MC">
+  <w:comment w:id="5" w:author="Martin Caldarola" w:date="2017-11-15T18:49:00Z" w:initials="MC">
     <w:p>
       <w:pPr>
         <w:pStyle w:val="CommentText"/>
@@ -2837,7 +3396,7 @@
         <w:annotationRef/>
       </w:r>
       <w:r>
-        <w:t>DO IT</w:t>
+        <w:t>Is it BKG corrected? A constant intensity added to every point leads to a lower slope. This could explain the 0.88</w:t>
       </w:r>
     </w:p>
   </w:comment>
@@ -2850,8 +3409,8 @@
   <w15:commentEx w15:paraId="0D75AB18" w15:done="0"/>
   <w15:commentEx w15:paraId="76316499" w15:done="0"/>
   <w15:commentEx w15:paraId="2A186638" w15:done="0"/>
-  <w15:commentEx w15:paraId="71D80E91" w15:done="0"/>
   <w15:commentEx w15:paraId="12F7F1EE" w15:done="0"/>
+  <w15:commentEx w15:paraId="6DF45FAD" w15:done="0"/>
 </w15:commentsEx>
 </file>
 
@@ -2914,7 +3473,7 @@
           <w:rPr>
             <w:noProof/>
           </w:rPr>
-          <w:t>9</w:t>
+          <w:t>10</w:t>
         </w:r>
         <w:r>
           <w:rPr>
@@ -2961,6 +3520,95 @@
 <file path=word/numbering.xml><?xml version="1.0" encoding="utf-8"?>
 <w:numbering xmlns:wpc="http://schemas.microsoft.com/office/word/2010/wordprocessingCanvas" xmlns:cx="http://schemas.microsoft.com/office/drawing/2014/chartex" xmlns:cx1="http://schemas.microsoft.com/office/drawing/2015/9/8/chartex" xmlns:mc="http://schemas.openxmlformats.org/markup-compatibility/2006" xmlns:o="urn:schemas-microsoft-com:office:office" xmlns:r="http://schemas.openxmlformats.org/officeDocument/2006/relationships" xmlns:m="http://schemas.openxmlformats.org/officeDocument/2006/math" xmlns:v="urn:schemas-microsoft-com:vml" xmlns:wp14="http://schemas.microsoft.com/office/word/2010/wordprocessingDrawing" xmlns:wp="http://schemas.openxmlformats.org/drawingml/2006/wordprocessingDrawing" xmlns:w10="urn:schemas-microsoft-com:office:word" xmlns:w="http://schemas.openxmlformats.org/wordprocessingml/2006/main" xmlns:w14="http://schemas.microsoft.com/office/word/2010/wordml" xmlns:w15="http://schemas.microsoft.com/office/word/2012/wordml" xmlns:w16se="http://schemas.microsoft.com/office/word/2015/wordml/symex" xmlns:wpg="http://schemas.microsoft.com/office/word/2010/wordprocessingGroup" xmlns:wpi="http://schemas.microsoft.com/office/word/2010/wordprocessingInk" xmlns:wne="http://schemas.microsoft.com/office/word/2006/wordml" xmlns:wps="http://schemas.microsoft.com/office/word/2010/wordprocessingShape" mc:Ignorable="w14 w15 w16se wp14">
   <w:abstractNum w:abstractNumId="0" w15:restartNumberingAfterBreak="0">
+    <w:nsid w:val="4299279C"/>
+    <w:multiLevelType w:val="hybridMultilevel"/>
+    <w:tmpl w:val="FA5C3C0C"/>
+    <w:lvl w:ilvl="0" w:tplc="04090011">
+      <w:start w:val="1"/>
+      <w:numFmt w:val="decimal"/>
+      <w:lvlText w:val="%1)"/>
+      <w:lvlJc w:val="left"/>
+      <w:pPr>
+        <w:ind w:left="720" w:hanging="360"/>
+      </w:pPr>
+      <w:rPr>
+        <w:rFonts w:hint="default"/>
+      </w:rPr>
+    </w:lvl>
+    <w:lvl w:ilvl="1" w:tplc="04090019" w:tentative="1">
+      <w:start w:val="1"/>
+      <w:numFmt w:val="lowerLetter"/>
+      <w:lvlText w:val="%2."/>
+      <w:lvlJc w:val="left"/>
+      <w:pPr>
+        <w:ind w:left="1440" w:hanging="360"/>
+      </w:pPr>
+    </w:lvl>
+    <w:lvl w:ilvl="2" w:tplc="0409001B" w:tentative="1">
+      <w:start w:val="1"/>
+      <w:numFmt w:val="lowerRoman"/>
+      <w:lvlText w:val="%3."/>
+      <w:lvlJc w:val="right"/>
+      <w:pPr>
+        <w:ind w:left="2160" w:hanging="180"/>
+      </w:pPr>
+    </w:lvl>
+    <w:lvl w:ilvl="3" w:tplc="0409000F" w:tentative="1">
+      <w:start w:val="1"/>
+      <w:numFmt w:val="decimal"/>
+      <w:lvlText w:val="%4."/>
+      <w:lvlJc w:val="left"/>
+      <w:pPr>
+        <w:ind w:left="2880" w:hanging="360"/>
+      </w:pPr>
+    </w:lvl>
+    <w:lvl w:ilvl="4" w:tplc="04090019" w:tentative="1">
+      <w:start w:val="1"/>
+      <w:numFmt w:val="lowerLetter"/>
+      <w:lvlText w:val="%5."/>
+      <w:lvlJc w:val="left"/>
+      <w:pPr>
+        <w:ind w:left="3600" w:hanging="360"/>
+      </w:pPr>
+    </w:lvl>
+    <w:lvl w:ilvl="5" w:tplc="0409001B" w:tentative="1">
+      <w:start w:val="1"/>
+      <w:numFmt w:val="lowerRoman"/>
+      <w:lvlText w:val="%6."/>
+      <w:lvlJc w:val="right"/>
+      <w:pPr>
+        <w:ind w:left="4320" w:hanging="180"/>
+      </w:pPr>
+    </w:lvl>
+    <w:lvl w:ilvl="6" w:tplc="0409000F" w:tentative="1">
+      <w:start w:val="1"/>
+      <w:numFmt w:val="decimal"/>
+      <w:lvlText w:val="%7."/>
+      <w:lvlJc w:val="left"/>
+      <w:pPr>
+        <w:ind w:left="5040" w:hanging="360"/>
+      </w:pPr>
+    </w:lvl>
+    <w:lvl w:ilvl="7" w:tplc="04090019" w:tentative="1">
+      <w:start w:val="1"/>
+      <w:numFmt w:val="lowerLetter"/>
+      <w:lvlText w:val="%8."/>
+      <w:lvlJc w:val="left"/>
+      <w:pPr>
+        <w:ind w:left="5760" w:hanging="360"/>
+      </w:pPr>
+    </w:lvl>
+    <w:lvl w:ilvl="8" w:tplc="0409001B" w:tentative="1">
+      <w:start w:val="1"/>
+      <w:numFmt w:val="lowerRoman"/>
+      <w:lvlText w:val="%9."/>
+      <w:lvlJc w:val="right"/>
+      <w:pPr>
+        <w:ind w:left="6480" w:hanging="180"/>
+      </w:pPr>
+    </w:lvl>
+  </w:abstractNum>
+  <w:abstractNum w:abstractNumId="1" w15:restartNumberingAfterBreak="0">
     <w:nsid w:val="6706176B"/>
     <w:multiLevelType w:val="hybridMultilevel"/>
     <w:tmpl w:val="261C6484"/>
@@ -3074,6 +3722,9 @@
     </w:lvl>
   </w:abstractNum>
   <w:num w:numId="1">
+    <w:abstractNumId w:val="1"/>
+  </w:num>
+  <w:num w:numId="2">
     <w:abstractNumId w:val="0"/>
   </w:num>
 </w:numbering>
@@ -3513,7 +4164,6 @@
     <w:basedOn w:val="Normal"/>
     <w:link w:val="HTMLPreformattedChar"/>
     <w:uiPriority w:val="99"/>
-    <w:semiHidden/>
     <w:unhideWhenUsed/>
     <w:rsid w:val="0032130F"/>
     <w:pPr>
@@ -3549,7 +4199,6 @@
     <w:basedOn w:val="DefaultParagraphFont"/>
     <w:link w:val="HTMLPreformatted"/>
     <w:uiPriority w:val="99"/>
-    <w:semiHidden/>
     <w:rsid w:val="0032130F"/>
     <w:rPr>
       <w:rFonts w:ascii="Courier New" w:hAnsi="Courier New" w:cs="Courier New"/>
@@ -3980,7 +4629,7 @@
 </file>
 
 <file path=customXml/itemProps1.xml><?xml version="1.0" encoding="utf-8"?>
-<ds:datastoreItem xmlns:ds="http://schemas.openxmlformats.org/officeDocument/2006/customXml" ds:itemID="{E810CF51-93D6-4DBA-AAED-C1B8F9B84A3F}">
+<ds:datastoreItem xmlns:ds="http://schemas.openxmlformats.org/officeDocument/2006/customXml" ds:itemID="{89D924D8-D926-4AC4-966C-CFA6B8544290}">
   <ds:schemaRefs>
     <ds:schemaRef ds:uri="http://schemas.openxmlformats.org/officeDocument/2006/bibliography"/>
   </ds:schemaRefs>

</xml_diff>

<commit_message>
added corrected version of th response to reviwers we prepared with MIchel. Start to include the last suggestions from Michel in the main text and Supp. They are small typos and small english corrections.
</commit_message>
<xml_diff>
--- a/Review/Reviewer_comments.docx
+++ b/Review/Reviewer_comments.docx
@@ -460,13 +460,7 @@
         <w:t>allows to extract the temperature from a single spectral measurement</w:t>
       </w:r>
       <w:r>
-        <w:t xml:space="preserve"> once the plasmon resonance profile is known. In our paper we obtained such profile from </w:t>
-      </w:r>
-      <w:r>
-        <w:t>a photoluminescence spectra recorded with a high energy l</w:t>
-      </w:r>
-      <w:r>
-        <w:t>aser (532</w:t>
+        <w:t xml:space="preserve"> once the plasmon resonance profile is known. In our paper we obtained such profile from a photoluminescence spectra recorded with a high energy laser (532</w:t>
       </w:r>
       <w:r>
         <w:t xml:space="preserve"> </w:t>
@@ -1922,19 +1916,7 @@
         <w:pStyle w:val="CITE"/>
       </w:pPr>
       <w:r>
-        <w:t>‘</w:t>
-      </w:r>
-      <w:r>
-        <w:t>We emphasize that we cannot simply use the anti-Stokes to Stokes intensity ratio to obtain</w:t>
-      </w:r>
-      <w:r>
-        <w:t xml:space="preserve"> </w:t>
-      </w:r>
-      <w:r>
-        <w:t>the temperature of the particle, as is commonly done</w:t>
-      </w:r>
-      <w:r>
-        <w:t xml:space="preserve"> with Raman lines of molecules,</w:t>
+        <w:t>‘We emphasize that we cannot simply use the anti-Stokes to Stokes intensity ratio to obtain the temperature of the particle, as is commonly done with Raman lines of molecules,</w:t>
       </w:r>
       <w:r>
         <w:rPr>
@@ -1945,22 +1927,7 @@
         <w:t xml:space="preserve"> </w:t>
       </w:r>
       <w:r>
-        <w:t>due</w:t>
-      </w:r>
-      <w:r>
-        <w:t xml:space="preserve"> </w:t>
-      </w:r>
-      <w:r>
-        <w:t>to the presence of the strong plasmonic enhancement of the emission that must be considered</w:t>
-      </w:r>
-      <w:r>
-        <w:t xml:space="preserve"> </w:t>
-      </w:r>
-      <w:r>
-        <w:t>in addition to the Boltzmann factor</w:t>
-      </w:r>
-      <w:r>
-        <w:t>.’</w:t>
+        <w:t>due to the presence of the strong plasmonic enhancement of the emission that must be considered in addition to the Boltzmann factor.’</w:t>
       </w:r>
     </w:p>
     <w:p>
@@ -2844,6 +2811,128 @@
         <w:t>NEED to think this!</w:t>
       </w:r>
     </w:p>
+    <w:p>
+      <w:r>
+        <w:t xml:space="preserve">Note reference </w:t>
+      </w:r>
+    </w:p>
+    <w:p>
+      <w:pPr>
+        <w:rPr>
+          <w:rFonts w:ascii="Arial" w:hAnsi="Arial" w:cs="Arial"/>
+          <w:color w:val="222222"/>
+          <w:sz w:val="20"/>
+          <w:szCs w:val="20"/>
+          <w:shd w:val="clear" w:color="auto" w:fill="FFFFFF"/>
+        </w:rPr>
+      </w:pPr>
+      <w:proofErr w:type="spellStart"/>
+      <w:r>
+        <w:rPr>
+          <w:rFonts w:ascii="Arial" w:hAnsi="Arial" w:cs="Arial"/>
+          <w:color w:val="222222"/>
+          <w:sz w:val="20"/>
+          <w:szCs w:val="20"/>
+          <w:shd w:val="clear" w:color="auto" w:fill="FFFFFF"/>
+        </w:rPr>
+        <w:t>Deprédurand</w:t>
+      </w:r>
+      <w:proofErr w:type="spellEnd"/>
+      <w:r>
+        <w:rPr>
+          <w:rFonts w:ascii="Arial" w:hAnsi="Arial" w:cs="Arial"/>
+          <w:color w:val="222222"/>
+          <w:sz w:val="20"/>
+          <w:szCs w:val="20"/>
+          <w:shd w:val="clear" w:color="auto" w:fill="FFFFFF"/>
+        </w:rPr>
+        <w:t xml:space="preserve">, </w:t>
+      </w:r>
+      <w:proofErr w:type="spellStart"/>
+      <w:r>
+        <w:rPr>
+          <w:rFonts w:ascii="Arial" w:hAnsi="Arial" w:cs="Arial"/>
+          <w:color w:val="222222"/>
+          <w:sz w:val="20"/>
+          <w:szCs w:val="20"/>
+          <w:shd w:val="clear" w:color="auto" w:fill="FFFFFF"/>
+        </w:rPr>
+        <w:t>Valérie</w:t>
+      </w:r>
+      <w:proofErr w:type="spellEnd"/>
+      <w:r>
+        <w:rPr>
+          <w:rFonts w:ascii="Arial" w:hAnsi="Arial" w:cs="Arial"/>
+          <w:color w:val="222222"/>
+          <w:sz w:val="20"/>
+          <w:szCs w:val="20"/>
+          <w:shd w:val="clear" w:color="auto" w:fill="FFFFFF"/>
+        </w:rPr>
+        <w:t xml:space="preserve">, et al. "A temperature-sensitive tracer suitable for </w:t>
+      </w:r>
+      <w:proofErr w:type="spellStart"/>
+      <w:r>
+        <w:rPr>
+          <w:rFonts w:ascii="Arial" w:hAnsi="Arial" w:cs="Arial"/>
+          <w:color w:val="222222"/>
+          <w:sz w:val="20"/>
+          <w:szCs w:val="20"/>
+          <w:shd w:val="clear" w:color="auto" w:fill="FFFFFF"/>
+        </w:rPr>
+        <w:t>two-colour</w:t>
+      </w:r>
+      <w:proofErr w:type="spellEnd"/>
+      <w:r>
+        <w:rPr>
+          <w:rFonts w:ascii="Arial" w:hAnsi="Arial" w:cs="Arial"/>
+          <w:color w:val="222222"/>
+          <w:sz w:val="20"/>
+          <w:szCs w:val="20"/>
+          <w:shd w:val="clear" w:color="auto" w:fill="FFFFFF"/>
+        </w:rPr>
+        <w:t xml:space="preserve"> laser-induced fluorescence thermometry applied to evaporating fuel droplets." </w:t>
+      </w:r>
+      <w:r>
+        <w:rPr>
+          <w:rFonts w:ascii="Arial" w:hAnsi="Arial" w:cs="Arial"/>
+          <w:i/>
+          <w:iCs/>
+          <w:color w:val="222222"/>
+          <w:sz w:val="20"/>
+          <w:szCs w:val="20"/>
+          <w:shd w:val="clear" w:color="auto" w:fill="FFFFFF"/>
+        </w:rPr>
+        <w:t>Measurement Science and Technology</w:t>
+      </w:r>
+      <w:r>
+        <w:rPr>
+          <w:rFonts w:ascii="Arial" w:hAnsi="Arial" w:cs="Arial"/>
+          <w:color w:val="222222"/>
+          <w:sz w:val="20"/>
+          <w:szCs w:val="20"/>
+          <w:shd w:val="clear" w:color="auto" w:fill="FFFFFF"/>
+        </w:rPr>
+        <w:t> 19.10 (2008): 105403.</w:t>
+      </w:r>
+    </w:p>
+    <w:p>
+      <w:r>
+        <w:t xml:space="preserve">It is still </w:t>
+      </w:r>
+      <w:proofErr w:type="spellStart"/>
+      <w:r>
+        <w:t>ratiometric</w:t>
+      </w:r>
+      <w:proofErr w:type="spellEnd"/>
+      <w:r>
+        <w:t xml:space="preserve">: </w:t>
+      </w:r>
+      <w:r>
+        <w:t>https://hal.univ-lorraine.fr/hal-01570410/document</w:t>
+      </w:r>
+      <w:bookmarkStart w:id="0" w:name="_GoBack"/>
+      <w:bookmarkEnd w:id="0"/>
+    </w:p>
     <w:p/>
     <w:p>
       <w:pPr>
@@ -2940,7 +3029,11 @@
       </w:r>
       <w:r>
         <w:tab/>
-        <w:t>Figure 3: Are these spectra simply the anti-Stokes part of the spectra shown in Figure 1 (for different pump power and maybe a different nanorod)? It would be worth pointing this out more clearly. The energy axis might be confusing, but presumably needed for the fit, considering that the spectra in the Figures 2 and 3 are plotted against wavelength. Adding a top wavelength x-axis might make the comparison to Figure 1 easier.</w:t>
+        <w:t xml:space="preserve">Figure 3: Are these spectra simply the anti-Stokes part of the spectra shown in Figure 1 (for different pump power and maybe a different nanorod)? It would be worth pointing this out more clearly. The energy axis might be confusing, but presumably needed for the </w:t>
+      </w:r>
+      <w:r>
+        <w:lastRenderedPageBreak/>
+        <w:t>fit, considering that the spectra in the Figures 2 and 3 are plotted against wavelength. Adding a top wavelength x-axis might make the comparison to Figure 1 easier.</w:t>
       </w:r>
     </w:p>
     <w:p>
@@ -2953,11 +3046,7 @@
       </w:r>
       <w:r>
         <w:tab/>
-        <w:t xml:space="preserve">The single nanorod scattering spectrum is often much better fitted by a Lorentzian function. Would the proposed method work better/yield more accurate temperatures if the scattering spectrum were used for the plasmon spectrum (neglecting small wavelengths shifts between gold nanorod absorption and scattering)? That would certainly add to the complexity of the measurement, but the authors should comment on it given that they specifically have </w:t>
-      </w:r>
-      <w:r>
-        <w:lastRenderedPageBreak/>
-        <w:t xml:space="preserve">addressed sources of error and identified the Lorentzian fit of the 532 nm excited emission spectrum as one such source. </w:t>
+        <w:t xml:space="preserve">The single nanorod scattering spectrum is often much better fitted by a Lorentzian function. Would the proposed method work better/yield more accurate temperatures if the scattering spectrum were used for the plasmon spectrum (neglecting small wavelengths shifts between gold nanorod absorption and scattering)? That would certainly add to the complexity of the measurement, but the authors should comment on it given that they specifically have addressed sources of error and identified the Lorentzian fit of the 532 nm excited emission spectrum as one such source. </w:t>
       </w:r>
     </w:p>
     <w:p>
@@ -3186,6 +3275,7 @@
     </w:p>
     <w:p>
       <w:r>
+        <w:lastRenderedPageBreak/>
         <w:t>The data shown in figure 3 is from a different nanorod than the one presented in figure 3. We added the wavelength scale on the top axis in figure 3 and the energy scale in figure 1 to help the reader relate the tow scales.</w:t>
       </w:r>
     </w:p>
@@ -3198,11 +3288,7 @@
         <w:t>2)</w:t>
       </w:r>
       <w:r>
-        <w:t xml:space="preserve">The single nanorod scattering spectrum is often much better fitted by a Lorentzian function. Would the proposed method work better/yield more accurate temperatures if the scattering spectrum were used for the plasmon spectrum (neglecting small wavelengths shifts </w:t>
-      </w:r>
-      <w:r>
-        <w:lastRenderedPageBreak/>
-        <w:t xml:space="preserve">between gold nanorod absorption and scattering)? That would certainly add to the complexity of the measurement, but the authors should comment on it given that they specifically have addressed sources of error and identified the Lorentzian fit of the 532 nm excited emission spectrum as one such source. </w:t>
+        <w:t xml:space="preserve">The single nanorod scattering spectrum is often much better fitted by a Lorentzian function. Would the proposed method work better/yield more accurate temperatures if the scattering spectrum were used for the plasmon spectrum (neglecting small wavelengths shifts between gold nanorod absorption and scattering)? That would certainly add to the complexity of the measurement, but the authors should comment on it given that they specifically have addressed sources of error and identified the Lorentzian fit of the 532 nm excited emission spectrum as one such source. </w:t>
       </w:r>
     </w:p>
     <w:p>
@@ -3413,7 +3499,11 @@
         <w:t>.</w:t>
       </w:r>
       <w:r>
-        <w:t xml:space="preserve"> In this letter we present a simple procedure to extract the absolute temperature from the anti-Stokes photoluminescence spectrum of individual gold nanorods without the need of any previous temperature calibration. We show that we can determine the particle temperature in-situ with an accuracy of 6% by recording a single anti-Stokes spectrum (with an acquisition time of 3 minutes). Moreover, by performing this measurement</w:t>
+        <w:t xml:space="preserve"> In this letter we present a simple procedure to extract the absolute temperature from the anti-Stokes photoluminescence spectrum of individual gold nanorods without the need of any previous temperature </w:t>
+      </w:r>
+      <w:r>
+        <w:lastRenderedPageBreak/>
+        <w:t>calibration. We show that we can determine the particle temperature in-situ with an accuracy of 6% by recording a single anti-Stokes spectrum (with an acquisition time of 3 minutes). Moreover, by performing this measurement</w:t>
       </w:r>
       <w:r>
         <w:t xml:space="preserve"> </w:t>
@@ -3434,7 +3524,6 @@
         <w:jc w:val="both"/>
       </w:pPr>
       <w:r>
-        <w:lastRenderedPageBreak/>
         <w:t>4)</w:t>
       </w:r>
       <w:r>
@@ -3459,28 +3548,7 @@
         <w:pStyle w:val="CITE"/>
       </w:pPr>
       <w:r>
-        <w:t>‘</w:t>
-      </w:r>
-      <w:r>
-        <w:t>In order to</w:t>
-      </w:r>
-      <w:r>
-        <w:t xml:space="preserve"> </w:t>
-      </w:r>
-      <w:r>
-        <w:t>achieve photon emission at higher energy than the excitation, i.e. an anti-Stokes band, the</w:t>
-      </w:r>
-      <w:r>
-        <w:t xml:space="preserve"> </w:t>
-      </w:r>
-      <w:r>
-        <w:t>interactions with the thermal baths has to provide the extra energy required. Since most</w:t>
-      </w:r>
-      <w:r>
-        <w:t xml:space="preserve"> </w:t>
-      </w:r>
-      <w:r>
-        <w:t>excitations decay non-</w:t>
+        <w:t>‘In order to achieve photon emission at higher energy than the excitation, i.e. an anti-Stokes band, the interactions with the thermal baths has to provide the extra energy required. Since most excitations decay non-</w:t>
       </w:r>
       <w:proofErr w:type="spellStart"/>
       <w:r>
@@ -3488,19 +3556,7 @@
       </w:r>
       <w:proofErr w:type="spellEnd"/>
       <w:r>
-        <w:t>, the energy available in the thermal bath also depends on</w:t>
-      </w:r>
-      <w:r>
-        <w:t xml:space="preserve"> </w:t>
-      </w:r>
-      <w:r>
-        <w:t>the previous excitations. Thus, the energy content of the bath also presents on the excitation</w:t>
-      </w:r>
-      <w:r>
-        <w:t xml:space="preserve"> </w:t>
-      </w:r>
-      <w:r>
-        <w:t xml:space="preserve">power, leading to a slope </w:t>
+        <w:t xml:space="preserve">, the energy available in the thermal bath also depends on the previous excitations. Thus, the energy content of the bath also presents on the excitation power, leading to a slope </w:t>
       </w:r>
       <w:r>
         <w:rPr>
@@ -3515,16 +3571,7 @@
         <w:t xml:space="preserve">1 </w:t>
       </w:r>
       <w:r>
-        <w:t>in Figure S6. In other words, the higher the power, the higher</w:t>
-      </w:r>
-      <w:r>
-        <w:t xml:space="preserve"> </w:t>
-      </w:r>
-      <w:r>
-        <w:t>the temperature of the particle and the higher the anti-Stokes signal is.</w:t>
-      </w:r>
-      <w:r>
-        <w:t>’</w:t>
+        <w:t>in Figure S6. In other words, the higher the power, the higher the temperature of the particle and the higher the anti-Stokes signal is.’</w:t>
       </w:r>
     </w:p>
     <w:p>
@@ -3820,8 +3867,6 @@
       <w:r>
         <w:t xml:space="preserve">if the aspect ratio and the resonance laser are changed to a different wavelength. </w:t>
       </w:r>
-      <w:bookmarkStart w:id="0" w:name="_GoBack"/>
-      <w:bookmarkEnd w:id="0"/>
     </w:p>
     <w:p>
       <w:pPr>
@@ -3898,7 +3943,7 @@
           <w:rPr>
             <w:noProof/>
           </w:rPr>
-          <w:t>10</w:t>
+          <w:t>11</w:t>
         </w:r>
         <w:r>
           <w:rPr>
@@ -5082,576 +5127,12 @@
     <w:link w:val="CITE"/>
     <w:rsid w:val="00A65A56"/>
   </w:style>
-</w:styles>
-</file>
-
-<file path=word/glossary/document.xml><?xml version="1.0" encoding="utf-8"?>
-<w:glossaryDocument xmlns:wpc="http://schemas.microsoft.com/office/word/2010/wordprocessingCanvas" xmlns:cx="http://schemas.microsoft.com/office/drawing/2014/chartex" xmlns:cx1="http://schemas.microsoft.com/office/drawing/2015/9/8/chartex" xmlns:mc="http://schemas.openxmlformats.org/markup-compatibility/2006" xmlns:o="urn:schemas-microsoft-com:office:office" xmlns:r="http://schemas.openxmlformats.org/officeDocument/2006/relationships" xmlns:m="http://schemas.openxmlformats.org/officeDocument/2006/math" xmlns:v="urn:schemas-microsoft-com:vml" xmlns:wp14="http://schemas.microsoft.com/office/word/2010/wordprocessingDrawing" xmlns:wp="http://schemas.openxmlformats.org/drawingml/2006/wordprocessingDrawing" xmlns:w10="urn:schemas-microsoft-com:office:word" xmlns:w="http://schemas.openxmlformats.org/wordprocessingml/2006/main" xmlns:w14="http://schemas.microsoft.com/office/word/2010/wordml" xmlns:w15="http://schemas.microsoft.com/office/word/2012/wordml" xmlns:w16se="http://schemas.microsoft.com/office/word/2015/wordml/symex" xmlns:wpg="http://schemas.microsoft.com/office/word/2010/wordprocessingGroup" xmlns:wpi="http://schemas.microsoft.com/office/word/2010/wordprocessingInk" xmlns:wne="http://schemas.microsoft.com/office/word/2006/wordml" xmlns:wps="http://schemas.microsoft.com/office/word/2010/wordprocessingShape" mc:Ignorable="w14 w15 w16se wp14"/>
-</file>
-
-<file path=word/glossary/fontTable.xml><?xml version="1.0" encoding="utf-8"?>
-<w:fonts xmlns:mc="http://schemas.openxmlformats.org/markup-compatibility/2006" xmlns:r="http://schemas.openxmlformats.org/officeDocument/2006/relationships" xmlns:w="http://schemas.openxmlformats.org/wordprocessingml/2006/main" xmlns:w14="http://schemas.microsoft.com/office/word/2010/wordml" xmlns:w15="http://schemas.microsoft.com/office/word/2012/wordml" xmlns:w16se="http://schemas.microsoft.com/office/word/2015/wordml/symex" mc:Ignorable="w14 w15 w16se">
-  <w:font w:name="Times New Roman">
-    <w:panose1 w:val="02020603050405020304"/>
-    <w:charset w:val="00"/>
-    <w:family w:val="roman"/>
-    <w:pitch w:val="variable"/>
-    <w:sig w:usb0="E0002EFF" w:usb1="C000785B" w:usb2="00000009" w:usb3="00000000" w:csb0="000001FF" w:csb1="00000000"/>
-  </w:font>
-  <w:font w:name="Symbol">
-    <w:panose1 w:val="05050102010706020507"/>
-    <w:charset w:val="02"/>
-    <w:family w:val="roman"/>
-    <w:pitch w:val="variable"/>
-    <w:sig w:usb0="00000000" w:usb1="10000000" w:usb2="00000000" w:usb3="00000000" w:csb0="80000000" w:csb1="00000000"/>
-  </w:font>
-  <w:font w:name="Courier New">
-    <w:panose1 w:val="02070309020205020404"/>
-    <w:charset w:val="00"/>
-    <w:family w:val="modern"/>
-    <w:pitch w:val="fixed"/>
-    <w:sig w:usb0="E0002EFF" w:usb1="C0007843" w:usb2="00000009" w:usb3="00000000" w:csb0="000001FF" w:csb1="00000000"/>
-  </w:font>
-  <w:font w:name="Wingdings">
-    <w:panose1 w:val="05000000000000000000"/>
-    <w:charset w:val="02"/>
-    <w:family w:val="auto"/>
-    <w:pitch w:val="variable"/>
-    <w:sig w:usb0="00000000" w:usb1="10000000" w:usb2="00000000" w:usb3="00000000" w:csb0="80000000" w:csb1="00000000"/>
-  </w:font>
-  <w:font w:name="Calibri">
-    <w:panose1 w:val="020F0502020204030204"/>
-    <w:charset w:val="00"/>
-    <w:family w:val="swiss"/>
-    <w:pitch w:val="variable"/>
-    <w:sig w:usb0="E0002AFF" w:usb1="C000247B" w:usb2="00000009" w:usb3="00000000" w:csb0="000001FF" w:csb1="00000000"/>
-  </w:font>
-  <w:font w:name="Segoe UI">
-    <w:panose1 w:val="020B0502040204020203"/>
-    <w:charset w:val="00"/>
-    <w:family w:val="swiss"/>
-    <w:pitch w:val="variable"/>
-    <w:sig w:usb0="E4002EFF" w:usb1="C000E47F" w:usb2="00000009" w:usb3="00000000" w:csb0="000001FF" w:csb1="00000000"/>
-  </w:font>
-  <w:font w:name="F73">
-    <w:panose1 w:val="00000000000000000000"/>
-    <w:charset w:val="00"/>
-    <w:family w:val="swiss"/>
-    <w:notTrueType/>
-    <w:pitch w:val="default"/>
-    <w:sig w:usb0="00000003" w:usb1="00000000" w:usb2="00000000" w:usb3="00000000" w:csb0="00000001" w:csb1="00000000"/>
-  </w:font>
-  <w:font w:name="Cambria Math">
-    <w:panose1 w:val="02040503050406030204"/>
-    <w:charset w:val="00"/>
-    <w:family w:val="roman"/>
-    <w:pitch w:val="variable"/>
-    <w:sig w:usb0="E00002FF" w:usb1="420024FF" w:usb2="00000000" w:usb3="00000000" w:csb0="0000019F" w:csb1="00000000"/>
-  </w:font>
-  <w:font w:name="CMMI12">
-    <w:panose1 w:val="00000000000000000000"/>
-    <w:charset w:val="00"/>
-    <w:family w:val="auto"/>
-    <w:notTrueType/>
-    <w:pitch w:val="default"/>
-    <w:sig w:usb0="00000003" w:usb1="00000000" w:usb2="00000000" w:usb3="00000000" w:csb0="00000001" w:csb1="00000000"/>
-  </w:font>
-  <w:font w:name="CMR12">
-    <w:panose1 w:val="00000000000000000000"/>
-    <w:charset w:val="00"/>
-    <w:family w:val="auto"/>
-    <w:notTrueType/>
-    <w:pitch w:val="default"/>
-    <w:sig w:usb0="00000003" w:usb1="00000000" w:usb2="00000000" w:usb3="00000000" w:csb0="00000001" w:csb1="00000000"/>
-  </w:font>
-  <w:font w:name="Calibri Light">
-    <w:panose1 w:val="020F0302020204030204"/>
-    <w:charset w:val="00"/>
-    <w:family w:val="swiss"/>
-    <w:pitch w:val="variable"/>
-    <w:sig w:usb0="E0002AFF" w:usb1="C000247B" w:usb2="00000009" w:usb3="00000000" w:csb0="000001FF" w:csb1="00000000"/>
-  </w:font>
-</w:fonts>
-</file>
-
-<file path=word/glossary/settings.xml><?xml version="1.0" encoding="utf-8"?>
-<w:settings xmlns:mc="http://schemas.openxmlformats.org/markup-compatibility/2006" xmlns:o="urn:schemas-microsoft-com:office:office" xmlns:r="http://schemas.openxmlformats.org/officeDocument/2006/relationships" xmlns:m="http://schemas.openxmlformats.org/officeDocument/2006/math" xmlns:v="urn:schemas-microsoft-com:vml" xmlns:w10="urn:schemas-microsoft-com:office:word" xmlns:w="http://schemas.openxmlformats.org/wordprocessingml/2006/main" xmlns:w14="http://schemas.microsoft.com/office/word/2010/wordml" xmlns:w15="http://schemas.microsoft.com/office/word/2012/wordml" xmlns:w16se="http://schemas.microsoft.com/office/word/2015/wordml/symex" xmlns:sl="http://schemas.openxmlformats.org/schemaLibrary/2006/main" mc:Ignorable="w14 w15 w16se">
-  <w:view w:val="normal"/>
-  <w:defaultTabStop w:val="720"/>
-  <w:characterSpacingControl w:val="doNotCompress"/>
-  <w:compat>
-    <w:useFELayout/>
-    <w:compatSetting w:name="compatibilityMode" w:uri="http://schemas.microsoft.com/office/word" w:val="15"/>
-    <w:compatSetting w:name="overrideTableStyleFontSizeAndJustification" w:uri="http://schemas.microsoft.com/office/word" w:val="1"/>
-    <w:compatSetting w:name="enableOpenTypeFeatures" w:uri="http://schemas.microsoft.com/office/word" w:val="1"/>
-    <w:compatSetting w:name="doNotFlipMirrorIndents" w:uri="http://schemas.microsoft.com/office/word" w:val="1"/>
-    <w:compatSetting w:name="differentiateMultirowTableHeaders" w:uri="http://schemas.microsoft.com/office/word" w:val="1"/>
-  </w:compat>
-  <w:rsids>
-    <w:rsidRoot w:val="00B0368A"/>
-    <w:rsid w:val="00A90D55"/>
-    <w:rsid w:val="00B0368A"/>
-  </w:rsids>
-  <m:mathPr>
-    <m:mathFont m:val="Cambria Math"/>
-    <m:brkBin m:val="before"/>
-    <m:brkBinSub m:val="--"/>
-    <m:smallFrac m:val="0"/>
-    <m:dispDef/>
-    <m:lMargin m:val="0"/>
-    <m:rMargin m:val="0"/>
-    <m:defJc m:val="centerGroup"/>
-    <m:wrapIndent m:val="1440"/>
-    <m:intLim m:val="subSup"/>
-    <m:naryLim m:val="undOvr"/>
-  </m:mathPr>
-  <w:themeFontLang w:val="en-US"/>
-  <w:clrSchemeMapping w:bg1="light1" w:t1="dark1" w:bg2="light2" w:t2="dark2" w:accent1="accent1" w:accent2="accent2" w:accent3="accent3" w:accent4="accent4" w:accent5="accent5" w:accent6="accent6" w:hyperlink="hyperlink" w:followedHyperlink="followedHyperlink"/>
-  <w:decimalSymbol w:val="."/>
-  <w:listSeparator w:val=","/>
-  <w15:chartTrackingRefBased/>
-</w:settings>
-</file>
-
-<file path=word/glossary/styles.xml><?xml version="1.0" encoding="utf-8"?>
-<w:styles xmlns:mc="http://schemas.openxmlformats.org/markup-compatibility/2006" xmlns:r="http://schemas.openxmlformats.org/officeDocument/2006/relationships" xmlns:w="http://schemas.openxmlformats.org/wordprocessingml/2006/main" xmlns:w14="http://schemas.microsoft.com/office/word/2010/wordml" xmlns:w15="http://schemas.microsoft.com/office/word/2012/wordml" xmlns:w16se="http://schemas.microsoft.com/office/word/2015/wordml/symex" mc:Ignorable="w14 w15 w16se">
-  <w:docDefaults>
-    <w:rPrDefault>
-      <w:rPr>
-        <w:rFonts w:asciiTheme="minorHAnsi" w:eastAsiaTheme="minorEastAsia" w:hAnsiTheme="minorHAnsi" w:cstheme="minorBidi"/>
-        <w:sz w:val="22"/>
-        <w:szCs w:val="22"/>
-        <w:lang w:val="en-US" w:eastAsia="en-US" w:bidi="ar-SA"/>
-      </w:rPr>
-    </w:rPrDefault>
-    <w:pPrDefault>
-      <w:pPr>
-        <w:spacing w:after="160" w:line="259" w:lineRule="auto"/>
-      </w:pPr>
-    </w:pPrDefault>
-  </w:docDefaults>
-  <w:latentStyles w:defLockedState="0" w:defUIPriority="99" w:defSemiHidden="0" w:defUnhideWhenUsed="0" w:defQFormat="0" w:count="371">
-    <w:lsdException w:name="Normal" w:uiPriority="0" w:qFormat="1"/>
-    <w:lsdException w:name="heading 1" w:uiPriority="9" w:qFormat="1"/>
-    <w:lsdException w:name="heading 2" w:semiHidden="1" w:uiPriority="9" w:unhideWhenUsed="1" w:qFormat="1"/>
-    <w:lsdException w:name="heading 3" w:semiHidden="1" w:uiPriority="9" w:unhideWhenUsed="1" w:qFormat="1"/>
-    <w:lsdException w:name="heading 4" w:semiHidden="1" w:uiPriority="9" w:unhideWhenUsed="1" w:qFormat="1"/>
-    <w:lsdException w:name="heading 5" w:semiHidden="1" w:uiPriority="9" w:unhideWhenUsed="1" w:qFormat="1"/>
-    <w:lsdException w:name="heading 6" w:semiHidden="1" w:uiPriority="9" w:unhideWhenUsed="1" w:qFormat="1"/>
-    <w:lsdException w:name="heading 7" w:semiHidden="1" w:uiPriority="9" w:unhideWhenUsed="1" w:qFormat="1"/>
-    <w:lsdException w:name="heading 8" w:semiHidden="1" w:uiPriority="9" w:unhideWhenUsed="1" w:qFormat="1"/>
-    <w:lsdException w:name="heading 9" w:semiHidden="1" w:uiPriority="9" w:unhideWhenUsed="1" w:qFormat="1"/>
-    <w:lsdException w:name="index 1" w:semiHidden="1" w:unhideWhenUsed="1"/>
-    <w:lsdException w:name="index 2" w:semiHidden="1" w:unhideWhenUsed="1"/>
-    <w:lsdException w:name="index 3" w:semiHidden="1" w:unhideWhenUsed="1"/>
-    <w:lsdException w:name="index 4" w:semiHidden="1" w:unhideWhenUsed="1"/>
-    <w:lsdException w:name="index 5" w:semiHidden="1" w:unhideWhenUsed="1"/>
-    <w:lsdException w:name="index 6" w:semiHidden="1" w:unhideWhenUsed="1"/>
-    <w:lsdException w:name="index 7" w:semiHidden="1" w:unhideWhenUsed="1"/>
-    <w:lsdException w:name="index 8" w:semiHidden="1" w:unhideWhenUsed="1"/>
-    <w:lsdException w:name="index 9" w:semiHidden="1" w:unhideWhenUsed="1"/>
-    <w:lsdException w:name="toc 1" w:semiHidden="1" w:uiPriority="39" w:unhideWhenUsed="1"/>
-    <w:lsdException w:name="toc 2" w:semiHidden="1" w:uiPriority="39" w:unhideWhenUsed="1"/>
-    <w:lsdException w:name="toc 3" w:semiHidden="1" w:uiPriority="39" w:unhideWhenUsed="1"/>
-    <w:lsdException w:name="toc 4" w:semiHidden="1" w:uiPriority="39" w:unhideWhenUsed="1"/>
-    <w:lsdException w:name="toc 5" w:semiHidden="1" w:uiPriority="39" w:unhideWhenUsed="1"/>
-    <w:lsdException w:name="toc 6" w:semiHidden="1" w:uiPriority="39" w:unhideWhenUsed="1"/>
-    <w:lsdException w:name="toc 7" w:semiHidden="1" w:uiPriority="39" w:unhideWhenUsed="1"/>
-    <w:lsdException w:name="toc 8" w:semiHidden="1" w:uiPriority="39" w:unhideWhenUsed="1"/>
-    <w:lsdException w:name="toc 9" w:semiHidden="1" w:uiPriority="39" w:unhideWhenUsed="1"/>
-    <w:lsdException w:name="Normal Indent" w:semiHidden="1" w:unhideWhenUsed="1"/>
-    <w:lsdException w:name="footnote text" w:semiHidden="1" w:unhideWhenUsed="1"/>
-    <w:lsdException w:name="annotation text" w:semiHidden="1" w:unhideWhenUsed="1"/>
-    <w:lsdException w:name="header" w:semiHidden="1" w:unhideWhenUsed="1"/>
-    <w:lsdException w:name="footer" w:semiHidden="1" w:unhideWhenUsed="1"/>
-    <w:lsdException w:name="index heading" w:semiHidden="1" w:unhideWhenUsed="1"/>
-    <w:lsdException w:name="caption" w:semiHidden="1" w:uiPriority="35" w:unhideWhenUsed="1" w:qFormat="1"/>
-    <w:lsdException w:name="table of figures" w:semiHidden="1" w:unhideWhenUsed="1"/>
-    <w:lsdException w:name="envelope address" w:semiHidden="1" w:unhideWhenUsed="1"/>
-    <w:lsdException w:name="envelope return" w:semiHidden="1" w:unhideWhenUsed="1"/>
-    <w:lsdException w:name="footnote reference" w:semiHidden="1" w:unhideWhenUsed="1"/>
-    <w:lsdException w:name="annotation reference" w:semiHidden="1" w:unhideWhenUsed="1"/>
-    <w:lsdException w:name="line number" w:semiHidden="1" w:unhideWhenUsed="1"/>
-    <w:lsdException w:name="page number" w:semiHidden="1" w:unhideWhenUsed="1"/>
-    <w:lsdException w:name="endnote reference" w:semiHidden="1" w:unhideWhenUsed="1"/>
-    <w:lsdException w:name="endnote text" w:semiHidden="1" w:unhideWhenUsed="1"/>
-    <w:lsdException w:name="table of authorities" w:semiHidden="1" w:unhideWhenUsed="1"/>
-    <w:lsdException w:name="macro" w:semiHidden="1" w:unhideWhenUsed="1"/>
-    <w:lsdException w:name="toa heading" w:semiHidden="1" w:unhideWhenUsed="1"/>
-    <w:lsdException w:name="List" w:semiHidden="1" w:unhideWhenUsed="1"/>
-    <w:lsdException w:name="List Bullet" w:semiHidden="1" w:unhideWhenUsed="1"/>
-    <w:lsdException w:name="List Number" w:semiHidden="1" w:unhideWhenUsed="1"/>
-    <w:lsdException w:name="List 2" w:semiHidden="1" w:unhideWhenUsed="1"/>
-    <w:lsdException w:name="List 3" w:semiHidden="1" w:unhideWhenUsed="1"/>
-    <w:lsdException w:name="List 4" w:semiHidden="1" w:unhideWhenUsed="1"/>
-    <w:lsdException w:name="List 5" w:semiHidden="1" w:unhideWhenUsed="1"/>
-    <w:lsdException w:name="List Bullet 2" w:semiHidden="1" w:unhideWhenUsed="1"/>
-    <w:lsdException w:name="List Bullet 3" w:semiHidden="1" w:unhideWhenUsed="1"/>
-    <w:lsdException w:name="List Bullet 4" w:semiHidden="1" w:unhideWhenUsed="1"/>
-    <w:lsdException w:name="List Bullet 5" w:semiHidden="1" w:unhideWhenUsed="1"/>
-    <w:lsdException w:name="List Number 2" w:semiHidden="1" w:unhideWhenUsed="1"/>
-    <w:lsdException w:name="List Number 3" w:semiHidden="1" w:unhideWhenUsed="1"/>
-    <w:lsdException w:name="List Number 4" w:semiHidden="1" w:unhideWhenUsed="1"/>
-    <w:lsdException w:name="List Number 5" w:semiHidden="1" w:unhideWhenUsed="1"/>
-    <w:lsdException w:name="Title" w:uiPriority="10" w:qFormat="1"/>
-    <w:lsdException w:name="Closing" w:semiHidden="1" w:unhideWhenUsed="1"/>
-    <w:lsdException w:name="Signature" w:semiHidden="1" w:unhideWhenUsed="1"/>
-    <w:lsdException w:name="Default Paragraph Font" w:semiHidden="1" w:uiPriority="1" w:unhideWhenUsed="1"/>
-    <w:lsdException w:name="Body Text" w:semiHidden="1" w:unhideWhenUsed="1"/>
-    <w:lsdException w:name="Body Text Indent" w:semiHidden="1" w:unhideWhenUsed="1"/>
-    <w:lsdException w:name="List Continue" w:semiHidden="1" w:unhideWhenUsed="1"/>
-    <w:lsdException w:name="List Continue 2" w:semiHidden="1" w:unhideWhenUsed="1"/>
-    <w:lsdException w:name="List Continue 3" w:semiHidden="1" w:unhideWhenUsed="1"/>
-    <w:lsdException w:name="List Continue 4" w:semiHidden="1" w:unhideWhenUsed="1"/>
-    <w:lsdException w:name="List Continue 5" w:semiHidden="1" w:unhideWhenUsed="1"/>
-    <w:lsdException w:name="Message Header" w:semiHidden="1" w:unhideWhenUsed="1"/>
-    <w:lsdException w:name="Subtitle" w:uiPriority="11" w:qFormat="1"/>
-    <w:lsdException w:name="Salutation" w:semiHidden="1" w:unhideWhenUsed="1"/>
-    <w:lsdException w:name="Date" w:semiHidden="1" w:unhideWhenUsed="1"/>
-    <w:lsdException w:name="Body Text First Indent" w:semiHidden="1" w:unhideWhenUsed="1"/>
-    <w:lsdException w:name="Body Text First Indent 2" w:semiHidden="1" w:unhideWhenUsed="1"/>
-    <w:lsdException w:name="Note Heading" w:semiHidden="1" w:unhideWhenUsed="1"/>
-    <w:lsdException w:name="Body Text 2" w:semiHidden="1" w:unhideWhenUsed="1"/>
-    <w:lsdException w:name="Body Text 3" w:semiHidden="1" w:unhideWhenUsed="1"/>
-    <w:lsdException w:name="Body Text Indent 2" w:semiHidden="1" w:unhideWhenUsed="1"/>
-    <w:lsdException w:name="Body Text Indent 3" w:semiHidden="1" w:unhideWhenUsed="1"/>
-    <w:lsdException w:name="Block Text" w:semiHidden="1" w:unhideWhenUsed="1"/>
-    <w:lsdException w:name="Hyperlink" w:semiHidden="1" w:unhideWhenUsed="1"/>
-    <w:lsdException w:name="FollowedHyperlink" w:semiHidden="1" w:unhideWhenUsed="1"/>
-    <w:lsdException w:name="Strong" w:uiPriority="22" w:qFormat="1"/>
-    <w:lsdException w:name="Emphasis" w:uiPriority="20" w:qFormat="1"/>
-    <w:lsdException w:name="Document Map" w:semiHidden="1" w:unhideWhenUsed="1"/>
-    <w:lsdException w:name="Plain Text" w:semiHidden="1" w:unhideWhenUsed="1"/>
-    <w:lsdException w:name="E-mail Signature" w:semiHidden="1" w:unhideWhenUsed="1"/>
-    <w:lsdException w:name="HTML Top of Form" w:semiHidden="1" w:unhideWhenUsed="1"/>
-    <w:lsdException w:name="HTML Bottom of Form" w:semiHidden="1" w:unhideWhenUsed="1"/>
-    <w:lsdException w:name="Normal (Web)" w:semiHidden="1" w:unhideWhenUsed="1"/>
-    <w:lsdException w:name="HTML Acronym" w:semiHidden="1" w:unhideWhenUsed="1"/>
-    <w:lsdException w:name="HTML Address" w:semiHidden="1" w:unhideWhenUsed="1"/>
-    <w:lsdException w:name="HTML Cite" w:semiHidden="1" w:unhideWhenUsed="1"/>
-    <w:lsdException w:name="HTML Code" w:semiHidden="1" w:unhideWhenUsed="1"/>
-    <w:lsdException w:name="HTML Definition" w:semiHidden="1" w:unhideWhenUsed="1"/>
-    <w:lsdException w:name="HTML Keyboard" w:semiHidden="1" w:unhideWhenUsed="1"/>
-    <w:lsdException w:name="HTML Preformatted" w:semiHidden="1" w:unhideWhenUsed="1"/>
-    <w:lsdException w:name="HTML Sample" w:semiHidden="1" w:unhideWhenUsed="1"/>
-    <w:lsdException w:name="HTML Typewriter" w:semiHidden="1" w:unhideWhenUsed="1"/>
-    <w:lsdException w:name="HTML Variable" w:semiHidden="1" w:unhideWhenUsed="1"/>
-    <w:lsdException w:name="Normal Table" w:semiHidden="1" w:unhideWhenUsed="1"/>
-    <w:lsdException w:name="annotation subject" w:semiHidden="1" w:unhideWhenUsed="1"/>
-    <w:lsdException w:name="No List" w:semiHidden="1" w:unhideWhenUsed="1"/>
-    <w:lsdException w:name="Outline List 1" w:semiHidden="1" w:unhideWhenUsed="1"/>
-    <w:lsdException w:name="Outline List 2" w:semiHidden="1" w:unhideWhenUsed="1"/>
-    <w:lsdException w:name="Outline List 3" w:semiHidden="1" w:unhideWhenUsed="1"/>
-    <w:lsdException w:name="Table Simple 1" w:semiHidden="1" w:unhideWhenUsed="1"/>
-    <w:lsdException w:name="Table Simple 2" w:semiHidden="1" w:unhideWhenUsed="1"/>
-    <w:lsdException w:name="Table Simple 3" w:semiHidden="1" w:unhideWhenUsed="1"/>
-    <w:lsdException w:name="Table Classic 1" w:semiHidden="1" w:unhideWhenUsed="1"/>
-    <w:lsdException w:name="Table Classic 2" w:semiHidden="1" w:unhideWhenUsed="1"/>
-    <w:lsdException w:name="Table Classic 3" w:semiHidden="1" w:unhideWhenUsed="1"/>
-    <w:lsdException w:name="Table Classic 4" w:semiHidden="1" w:unhideWhenUsed="1"/>
-    <w:lsdException w:name="Table Colorful 1" w:semiHidden="1" w:unhideWhenUsed="1"/>
-    <w:lsdException w:name="Table Colorful 2" w:semiHidden="1" w:unhideWhenUsed="1"/>
-    <w:lsdException w:name="Table Colorful 3" w:semiHidden="1" w:unhideWhenUsed="1"/>
-    <w:lsdException w:name="Table Columns 1" w:semiHidden="1" w:unhideWhenUsed="1"/>
-    <w:lsdException w:name="Table Columns 2" w:semiHidden="1" w:unhideWhenUsed="1"/>
-    <w:lsdException w:name="Table Columns 3" w:semiHidden="1" w:unhideWhenUsed="1"/>
-    <w:lsdException w:name="Table Columns 4" w:semiHidden="1" w:unhideWhenUsed="1"/>
-    <w:lsdException w:name="Table Columns 5" w:semiHidden="1" w:unhideWhenUsed="1"/>
-    <w:lsdException w:name="Table Grid 1" w:semiHidden="1" w:unhideWhenUsed="1"/>
-    <w:lsdException w:name="Table Grid 2" w:semiHidden="1" w:unhideWhenUsed="1"/>
-    <w:lsdException w:name="Table Grid 3" w:semiHidden="1" w:unhideWhenUsed="1"/>
-    <w:lsdException w:name="Table Grid 4" w:semiHidden="1" w:unhideWhenUsed="1"/>
-    <w:lsdException w:name="Table Grid 5" w:semiHidden="1" w:unhideWhenUsed="1"/>
-    <w:lsdException w:name="Table Grid 6" w:semiHidden="1" w:unhideWhenUsed="1"/>
-    <w:lsdException w:name="Table Grid 7" w:semiHidden="1" w:unhideWhenUsed="1"/>
-    <w:lsdException w:name="Table Grid 8" w:semiHidden="1" w:unhideWhenUsed="1"/>
-    <w:lsdException w:name="Table List 1" w:semiHidden="1" w:unhideWhenUsed="1"/>
-    <w:lsdException w:name="Table List 2" w:semiHidden="1" w:unhideWhenUsed="1"/>
-    <w:lsdException w:name="Table List 3" w:semiHidden="1" w:unhideWhenUsed="1"/>
-    <w:lsdException w:name="Table List 4" w:semiHidden="1" w:unhideWhenUsed="1"/>
-    <w:lsdException w:name="Table List 5" w:semiHidden="1" w:unhideWhenUsed="1"/>
-    <w:lsdException w:name="Table List 6" w:semiHidden="1" w:unhideWhenUsed="1"/>
-    <w:lsdException w:name="Table List 7" w:semiHidden="1" w:unhideWhenUsed="1"/>
-    <w:lsdException w:name="Table List 8" w:semiHidden="1" w:unhideWhenUsed="1"/>
-    <w:lsdException w:name="Table 3D effects 1" w:semiHidden="1" w:unhideWhenUsed="1"/>
-    <w:lsdException w:name="Table 3D effects 2" w:semiHidden="1" w:unhideWhenUsed="1"/>
-    <w:lsdException w:name="Table 3D effects 3" w:semiHidden="1" w:unhideWhenUsed="1"/>
-    <w:lsdException w:name="Table Contemporary" w:semiHidden="1" w:unhideWhenUsed="1"/>
-    <w:lsdException w:name="Table Elegant" w:semiHidden="1" w:unhideWhenUsed="1"/>
-    <w:lsdException w:name="Table Professional" w:semiHidden="1" w:unhideWhenUsed="1"/>
-    <w:lsdException w:name="Table Subtle 1" w:semiHidden="1" w:unhideWhenUsed="1"/>
-    <w:lsdException w:name="Table Subtle 2" w:semiHidden="1" w:unhideWhenUsed="1"/>
-    <w:lsdException w:name="Table Web 1" w:semiHidden="1" w:unhideWhenUsed="1"/>
-    <w:lsdException w:name="Table Web 2" w:semiHidden="1" w:unhideWhenUsed="1"/>
-    <w:lsdException w:name="Table Web 3" w:semiHidden="1" w:unhideWhenUsed="1"/>
-    <w:lsdException w:name="Balloon Text" w:semiHidden="1" w:unhideWhenUsed="1"/>
-    <w:lsdException w:name="Table Grid" w:uiPriority="39"/>
-    <w:lsdException w:name="Table Theme" w:semiHidden="1" w:unhideWhenUsed="1"/>
-    <w:lsdException w:name="Placeholder Text" w:semiHidden="1"/>
-    <w:lsdException w:name="No Spacing" w:uiPriority="1" w:qFormat="1"/>
-    <w:lsdException w:name="Light Shading" w:uiPriority="60"/>
-    <w:lsdException w:name="Light List" w:uiPriority="61"/>
-    <w:lsdException w:name="Light Grid" w:uiPriority="62"/>
-    <w:lsdException w:name="Medium Shading 1" w:uiPriority="63"/>
-    <w:lsdException w:name="Medium Shading 2" w:uiPriority="64"/>
-    <w:lsdException w:name="Medium List 1" w:uiPriority="65"/>
-    <w:lsdException w:name="Medium List 2" w:uiPriority="66"/>
-    <w:lsdException w:name="Medium Grid 1" w:uiPriority="67"/>
-    <w:lsdException w:name="Medium Grid 2" w:uiPriority="68"/>
-    <w:lsdException w:name="Medium Grid 3" w:uiPriority="69"/>
-    <w:lsdException w:name="Dark List" w:uiPriority="70"/>
-    <w:lsdException w:name="Colorful Shading" w:uiPriority="71"/>
-    <w:lsdException w:name="Colorful List" w:uiPriority="72"/>
-    <w:lsdException w:name="Colorful Grid" w:uiPriority="73"/>
-    <w:lsdException w:name="Light Shading Accent 1" w:uiPriority="60"/>
-    <w:lsdException w:name="Light List Accent 1" w:uiPriority="61"/>
-    <w:lsdException w:name="Light Grid Accent 1" w:uiPriority="62"/>
-    <w:lsdException w:name="Medium Shading 1 Accent 1" w:uiPriority="63"/>
-    <w:lsdException w:name="Medium Shading 2 Accent 1" w:uiPriority="64"/>
-    <w:lsdException w:name="Medium List 1 Accent 1" w:uiPriority="65"/>
-    <w:lsdException w:name="Revision" w:semiHidden="1"/>
-    <w:lsdException w:name="List Paragraph" w:uiPriority="34" w:qFormat="1"/>
-    <w:lsdException w:name="Quote" w:uiPriority="29" w:qFormat="1"/>
-    <w:lsdException w:name="Intense Quote" w:uiPriority="30" w:qFormat="1"/>
-    <w:lsdException w:name="Medium List 2 Accent 1" w:uiPriority="66"/>
-    <w:lsdException w:name="Medium Grid 1 Accent 1" w:uiPriority="67"/>
-    <w:lsdException w:name="Medium Grid 2 Accent 1" w:uiPriority="68"/>
-    <w:lsdException w:name="Medium Grid 3 Accent 1" w:uiPriority="69"/>
-    <w:lsdException w:name="Dark List Accent 1" w:uiPriority="70"/>
-    <w:lsdException w:name="Colorful Shading Accent 1" w:uiPriority="71"/>
-    <w:lsdException w:name="Colorful List Accent 1" w:uiPriority="72"/>
-    <w:lsdException w:name="Colorful Grid Accent 1" w:uiPriority="73"/>
-    <w:lsdException w:name="Light Shading Accent 2" w:uiPriority="60"/>
-    <w:lsdException w:name="Light List Accent 2" w:uiPriority="61"/>
-    <w:lsdException w:name="Light Grid Accent 2" w:uiPriority="62"/>
-    <w:lsdException w:name="Medium Shading 1 Accent 2" w:uiPriority="63"/>
-    <w:lsdException w:name="Medium Shading 2 Accent 2" w:uiPriority="64"/>
-    <w:lsdException w:name="Medium List 1 Accent 2" w:uiPriority="65"/>
-    <w:lsdException w:name="Medium List 2 Accent 2" w:uiPriority="66"/>
-    <w:lsdException w:name="Medium Grid 1 Accent 2" w:uiPriority="67"/>
-    <w:lsdException w:name="Medium Grid 2 Accent 2" w:uiPriority="68"/>
-    <w:lsdException w:name="Medium Grid 3 Accent 2" w:uiPriority="69"/>
-    <w:lsdException w:name="Dark List Accent 2" w:uiPriority="70"/>
-    <w:lsdException w:name="Colorful Shading Accent 2" w:uiPriority="71"/>
-    <w:lsdException w:name="Colorful List Accent 2" w:uiPriority="72"/>
-    <w:lsdException w:name="Colorful Grid Accent 2" w:uiPriority="73"/>
-    <w:lsdException w:name="Light Shading Accent 3" w:uiPriority="60"/>
-    <w:lsdException w:name="Light List Accent 3" w:uiPriority="61"/>
-    <w:lsdException w:name="Light Grid Accent 3" w:uiPriority="62"/>
-    <w:lsdException w:name="Medium Shading 1 Accent 3" w:uiPriority="63"/>
-    <w:lsdException w:name="Medium Shading 2 Accent 3" w:uiPriority="64"/>
-    <w:lsdException w:name="Medium List 1 Accent 3" w:uiPriority="65"/>
-    <w:lsdException w:name="Medium List 2 Accent 3" w:uiPriority="66"/>
-    <w:lsdException w:name="Medium Grid 1 Accent 3" w:uiPriority="67"/>
-    <w:lsdException w:name="Medium Grid 2 Accent 3" w:uiPriority="68"/>
-    <w:lsdException w:name="Medium Grid 3 Accent 3" w:uiPriority="69"/>
-    <w:lsdException w:name="Dark List Accent 3" w:uiPriority="70"/>
-    <w:lsdException w:name="Colorful Shading Accent 3" w:uiPriority="71"/>
-    <w:lsdException w:name="Colorful List Accent 3" w:uiPriority="72"/>
-    <w:lsdException w:name="Colorful Grid Accent 3" w:uiPriority="73"/>
-    <w:lsdException w:name="Light Shading Accent 4" w:uiPriority="60"/>
-    <w:lsdException w:name="Light List Accent 4" w:uiPriority="61"/>
-    <w:lsdException w:name="Light Grid Accent 4" w:uiPriority="62"/>
-    <w:lsdException w:name="Medium Shading 1 Accent 4" w:uiPriority="63"/>
-    <w:lsdException w:name="Medium Shading 2 Accent 4" w:uiPriority="64"/>
-    <w:lsdException w:name="Medium List 1 Accent 4" w:uiPriority="65"/>
-    <w:lsdException w:name="Medium List 2 Accent 4" w:uiPriority="66"/>
-    <w:lsdException w:name="Medium Grid 1 Accent 4" w:uiPriority="67"/>
-    <w:lsdException w:name="Medium Grid 2 Accent 4" w:uiPriority="68"/>
-    <w:lsdException w:name="Medium Grid 3 Accent 4" w:uiPriority="69"/>
-    <w:lsdException w:name="Dark List Accent 4" w:uiPriority="70"/>
-    <w:lsdException w:name="Colorful Shading Accent 4" w:uiPriority="71"/>
-    <w:lsdException w:name="Colorful List Accent 4" w:uiPriority="72"/>
-    <w:lsdException w:name="Colorful Grid Accent 4" w:uiPriority="73"/>
-    <w:lsdException w:name="Light Shading Accent 5" w:uiPriority="60"/>
-    <w:lsdException w:name="Light List Accent 5" w:uiPriority="61"/>
-    <w:lsdException w:name="Light Grid Accent 5" w:uiPriority="62"/>
-    <w:lsdException w:name="Medium Shading 1 Accent 5" w:uiPriority="63"/>
-    <w:lsdException w:name="Medium Shading 2 Accent 5" w:uiPriority="64"/>
-    <w:lsdException w:name="Medium List 1 Accent 5" w:uiPriority="65"/>
-    <w:lsdException w:name="Medium List 2 Accent 5" w:uiPriority="66"/>
-    <w:lsdException w:name="Medium Grid 1 Accent 5" w:uiPriority="67"/>
-    <w:lsdException w:name="Medium Grid 2 Accent 5" w:uiPriority="68"/>
-    <w:lsdException w:name="Medium Grid 3 Accent 5" w:uiPriority="69"/>
-    <w:lsdException w:name="Dark List Accent 5" w:uiPriority="70"/>
-    <w:lsdException w:name="Colorful Shading Accent 5" w:uiPriority="71"/>
-    <w:lsdException w:name="Colorful List Accent 5" w:uiPriority="72"/>
-    <w:lsdException w:name="Colorful Grid Accent 5" w:uiPriority="73"/>
-    <w:lsdException w:name="Light Shading Accent 6" w:uiPriority="60"/>
-    <w:lsdException w:name="Light List Accent 6" w:uiPriority="61"/>
-    <w:lsdException w:name="Light Grid Accent 6" w:uiPriority="62"/>
-    <w:lsdException w:name="Medium Shading 1 Accent 6" w:uiPriority="63"/>
-    <w:lsdException w:name="Medium Shading 2 Accent 6" w:uiPriority="64"/>
-    <w:lsdException w:name="Medium List 1 Accent 6" w:uiPriority="65"/>
-    <w:lsdException w:name="Medium List 2 Accent 6" w:uiPriority="66"/>
-    <w:lsdException w:name="Medium Grid 1 Accent 6" w:uiPriority="67"/>
-    <w:lsdException w:name="Medium Grid 2 Accent 6" w:uiPriority="68"/>
-    <w:lsdException w:name="Medium Grid 3 Accent 6" w:uiPriority="69"/>
-    <w:lsdException w:name="Dark List Accent 6" w:uiPriority="70"/>
-    <w:lsdException w:name="Colorful Shading Accent 6" w:uiPriority="71"/>
-    <w:lsdException w:name="Colorful List Accent 6" w:uiPriority="72"/>
-    <w:lsdException w:name="Colorful Grid Accent 6" w:uiPriority="73"/>
-    <w:lsdException w:name="Subtle Emphasis" w:uiPriority="19" w:qFormat="1"/>
-    <w:lsdException w:name="Intense Emphasis" w:uiPriority="21" w:qFormat="1"/>
-    <w:lsdException w:name="Subtle Reference" w:uiPriority="31" w:qFormat="1"/>
-    <w:lsdException w:name="Intense Reference" w:uiPriority="32" w:qFormat="1"/>
-    <w:lsdException w:name="Book Title" w:uiPriority="33" w:qFormat="1"/>
-    <w:lsdException w:name="Bibliography" w:semiHidden="1" w:uiPriority="37" w:unhideWhenUsed="1"/>
-    <w:lsdException w:name="TOC Heading" w:semiHidden="1" w:uiPriority="39" w:unhideWhenUsed="1" w:qFormat="1"/>
-    <w:lsdException w:name="Plain Table 1" w:uiPriority="41"/>
-    <w:lsdException w:name="Plain Table 2" w:uiPriority="42"/>
-    <w:lsdException w:name="Plain Table 3" w:uiPriority="43"/>
-    <w:lsdException w:name="Plain Table 4" w:uiPriority="44"/>
-    <w:lsdException w:name="Plain Table 5" w:uiPriority="45"/>
-    <w:lsdException w:name="Grid Table Light" w:uiPriority="40"/>
-    <w:lsdException w:name="Grid Table 1 Light" w:uiPriority="46"/>
-    <w:lsdException w:name="Grid Table 2" w:uiPriority="47"/>
-    <w:lsdException w:name="Grid Table 3" w:uiPriority="48"/>
-    <w:lsdException w:name="Grid Table 4" w:uiPriority="49"/>
-    <w:lsdException w:name="Grid Table 5 Dark" w:uiPriority="50"/>
-    <w:lsdException w:name="Grid Table 6 Colorful" w:uiPriority="51"/>
-    <w:lsdException w:name="Grid Table 7 Colorful" w:uiPriority="52"/>
-    <w:lsdException w:name="Grid Table 1 Light Accent 1" w:uiPriority="46"/>
-    <w:lsdException w:name="Grid Table 2 Accent 1" w:uiPriority="47"/>
-    <w:lsdException w:name="Grid Table 3 Accent 1" w:uiPriority="48"/>
-    <w:lsdException w:name="Grid Table 4 Accent 1" w:uiPriority="49"/>
-    <w:lsdException w:name="Grid Table 5 Dark Accent 1" w:uiPriority="50"/>
-    <w:lsdException w:name="Grid Table 6 Colorful Accent 1" w:uiPriority="51"/>
-    <w:lsdException w:name="Grid Table 7 Colorful Accent 1" w:uiPriority="52"/>
-    <w:lsdException w:name="Grid Table 1 Light Accent 2" w:uiPriority="46"/>
-    <w:lsdException w:name="Grid Table 2 Accent 2" w:uiPriority="47"/>
-    <w:lsdException w:name="Grid Table 3 Accent 2" w:uiPriority="48"/>
-    <w:lsdException w:name="Grid Table 4 Accent 2" w:uiPriority="49"/>
-    <w:lsdException w:name="Grid Table 5 Dark Accent 2" w:uiPriority="50"/>
-    <w:lsdException w:name="Grid Table 6 Colorful Accent 2" w:uiPriority="51"/>
-    <w:lsdException w:name="Grid Table 7 Colorful Accent 2" w:uiPriority="52"/>
-    <w:lsdException w:name="Grid Table 1 Light Accent 3" w:uiPriority="46"/>
-    <w:lsdException w:name="Grid Table 2 Accent 3" w:uiPriority="47"/>
-    <w:lsdException w:name="Grid Table 3 Accent 3" w:uiPriority="48"/>
-    <w:lsdException w:name="Grid Table 4 Accent 3" w:uiPriority="49"/>
-    <w:lsdException w:name="Grid Table 5 Dark Accent 3" w:uiPriority="50"/>
-    <w:lsdException w:name="Grid Table 6 Colorful Accent 3" w:uiPriority="51"/>
-    <w:lsdException w:name="Grid Table 7 Colorful Accent 3" w:uiPriority="52"/>
-    <w:lsdException w:name="Grid Table 1 Light Accent 4" w:uiPriority="46"/>
-    <w:lsdException w:name="Grid Table 2 Accent 4" w:uiPriority="47"/>
-    <w:lsdException w:name="Grid Table 3 Accent 4" w:uiPriority="48"/>
-    <w:lsdException w:name="Grid Table 4 Accent 4" w:uiPriority="49"/>
-    <w:lsdException w:name="Grid Table 5 Dark Accent 4" w:uiPriority="50"/>
-    <w:lsdException w:name="Grid Table 6 Colorful Accent 4" w:uiPriority="51"/>
-    <w:lsdException w:name="Grid Table 7 Colorful Accent 4" w:uiPriority="52"/>
-    <w:lsdException w:name="Grid Table 1 Light Accent 5" w:uiPriority="46"/>
-    <w:lsdException w:name="Grid Table 2 Accent 5" w:uiPriority="47"/>
-    <w:lsdException w:name="Grid Table 3 Accent 5" w:uiPriority="48"/>
-    <w:lsdException w:name="Grid Table 4 Accent 5" w:uiPriority="49"/>
-    <w:lsdException w:name="Grid Table 5 Dark Accent 5" w:uiPriority="50"/>
-    <w:lsdException w:name="Grid Table 6 Colorful Accent 5" w:uiPriority="51"/>
-    <w:lsdException w:name="Grid Table 7 Colorful Accent 5" w:uiPriority="52"/>
-    <w:lsdException w:name="Grid Table 1 Light Accent 6" w:uiPriority="46"/>
-    <w:lsdException w:name="Grid Table 2 Accent 6" w:uiPriority="47"/>
-    <w:lsdException w:name="Grid Table 3 Accent 6" w:uiPriority="48"/>
-    <w:lsdException w:name="Grid Table 4 Accent 6" w:uiPriority="49"/>
-    <w:lsdException w:name="Grid Table 5 Dark Accent 6" w:uiPriority="50"/>
-    <w:lsdException w:name="Grid Table 6 Colorful Accent 6" w:uiPriority="51"/>
-    <w:lsdException w:name="Grid Table 7 Colorful Accent 6" w:uiPriority="52"/>
-    <w:lsdException w:name="List Table 1 Light" w:uiPriority="46"/>
-    <w:lsdException w:name="List Table 2" w:uiPriority="47"/>
-    <w:lsdException w:name="List Table 3" w:uiPriority="48"/>
-    <w:lsdException w:name="List Table 4" w:uiPriority="49"/>
-    <w:lsdException w:name="List Table 5 Dark" w:uiPriority="50"/>
-    <w:lsdException w:name="List Table 6 Colorful" w:uiPriority="51"/>
-    <w:lsdException w:name="List Table 7 Colorful" w:uiPriority="52"/>
-    <w:lsdException w:name="List Table 1 Light Accent 1" w:uiPriority="46"/>
-    <w:lsdException w:name="List Table 2 Accent 1" w:uiPriority="47"/>
-    <w:lsdException w:name="List Table 3 Accent 1" w:uiPriority="48"/>
-    <w:lsdException w:name="List Table 4 Accent 1" w:uiPriority="49"/>
-    <w:lsdException w:name="List Table 5 Dark Accent 1" w:uiPriority="50"/>
-    <w:lsdException w:name="List Table 6 Colorful Accent 1" w:uiPriority="51"/>
-    <w:lsdException w:name="List Table 7 Colorful Accent 1" w:uiPriority="52"/>
-    <w:lsdException w:name="List Table 1 Light Accent 2" w:uiPriority="46"/>
-    <w:lsdException w:name="List Table 2 Accent 2" w:uiPriority="47"/>
-    <w:lsdException w:name="List Table 3 Accent 2" w:uiPriority="48"/>
-    <w:lsdException w:name="List Table 4 Accent 2" w:uiPriority="49"/>
-    <w:lsdException w:name="List Table 5 Dark Accent 2" w:uiPriority="50"/>
-    <w:lsdException w:name="List Table 6 Colorful Accent 2" w:uiPriority="51"/>
-    <w:lsdException w:name="List Table 7 Colorful Accent 2" w:uiPriority="52"/>
-    <w:lsdException w:name="List Table 1 Light Accent 3" w:uiPriority="46"/>
-    <w:lsdException w:name="List Table 2 Accent 3" w:uiPriority="47"/>
-    <w:lsdException w:name="List Table 3 Accent 3" w:uiPriority="48"/>
-    <w:lsdException w:name="List Table 4 Accent 3" w:uiPriority="49"/>
-    <w:lsdException w:name="List Table 5 Dark Accent 3" w:uiPriority="50"/>
-    <w:lsdException w:name="List Table 6 Colorful Accent 3" w:uiPriority="51"/>
-    <w:lsdException w:name="List Table 7 Colorful Accent 3" w:uiPriority="52"/>
-    <w:lsdException w:name="List Table 1 Light Accent 4" w:uiPriority="46"/>
-    <w:lsdException w:name="List Table 2 Accent 4" w:uiPriority="47"/>
-    <w:lsdException w:name="List Table 3 Accent 4" w:uiPriority="48"/>
-    <w:lsdException w:name="List Table 4 Accent 4" w:uiPriority="49"/>
-    <w:lsdException w:name="List Table 5 Dark Accent 4" w:uiPriority="50"/>
-    <w:lsdException w:name="List Table 6 Colorful Accent 4" w:uiPriority="51"/>
-    <w:lsdException w:name="List Table 7 Colorful Accent 4" w:uiPriority="52"/>
-    <w:lsdException w:name="List Table 1 Light Accent 5" w:uiPriority="46"/>
-    <w:lsdException w:name="List Table 2 Accent 5" w:uiPriority="47"/>
-    <w:lsdException w:name="List Table 3 Accent 5" w:uiPriority="48"/>
-    <w:lsdException w:name="List Table 4 Accent 5" w:uiPriority="49"/>
-    <w:lsdException w:name="List Table 5 Dark Accent 5" w:uiPriority="50"/>
-    <w:lsdException w:name="List Table 6 Colorful Accent 5" w:uiPriority="51"/>
-    <w:lsdException w:name="List Table 7 Colorful Accent 5" w:uiPriority="52"/>
-    <w:lsdException w:name="List Table 1 Light Accent 6" w:uiPriority="46"/>
-    <w:lsdException w:name="List Table 2 Accent 6" w:uiPriority="47"/>
-    <w:lsdException w:name="List Table 3 Accent 6" w:uiPriority="48"/>
-    <w:lsdException w:name="List Table 4 Accent 6" w:uiPriority="49"/>
-    <w:lsdException w:name="List Table 5 Dark Accent 6" w:uiPriority="50"/>
-    <w:lsdException w:name="List Table 6 Colorful Accent 6" w:uiPriority="51"/>
-    <w:lsdException w:name="List Table 7 Colorful Accent 6" w:uiPriority="52"/>
-  </w:latentStyles>
-  <w:style w:type="paragraph" w:default="1" w:styleId="Normal">
-    <w:name w:val="Normal"/>
-    <w:qFormat/>
-  </w:style>
-  <w:style w:type="character" w:default="1" w:styleId="DefaultParagraphFont">
-    <w:name w:val="Default Paragraph Font"/>
-    <w:uiPriority w:val="1"/>
-    <w:semiHidden/>
-    <w:unhideWhenUsed/>
-  </w:style>
-  <w:style w:type="table" w:default="1" w:styleId="TableNormal">
-    <w:name w:val="Normal Table"/>
-    <w:uiPriority w:val="99"/>
-    <w:semiHidden/>
-    <w:unhideWhenUsed/>
-    <w:tblPr>
-      <w:tblInd w:w="0" w:type="dxa"/>
-      <w:tblCellMar>
-        <w:top w:w="0" w:type="dxa"/>
-        <w:left w:w="108" w:type="dxa"/>
-        <w:bottom w:w="0" w:type="dxa"/>
-        <w:right w:w="108" w:type="dxa"/>
-      </w:tblCellMar>
-    </w:tblPr>
-  </w:style>
-  <w:style w:type="numbering" w:default="1" w:styleId="NoList">
-    <w:name w:val="No List"/>
-    <w:uiPriority w:val="99"/>
-    <w:semiHidden/>
-    <w:unhideWhenUsed/>
-  </w:style>
-  <w:style w:type="character" w:styleId="PlaceholderText">
-    <w:name w:val="Placeholder Text"/>
+  <w:style w:type="character" w:customStyle="1" w:styleId="hithilite">
+    <w:name w:val="hithilite"/>
     <w:basedOn w:val="DefaultParagraphFont"/>
-    <w:uiPriority w:val="99"/>
-    <w:semiHidden/>
-    <w:rsid w:val="00B0368A"/>
-    <w:rPr>
-      <w:color w:val="808080"/>
-    </w:rPr>
+    <w:rsid w:val="00B55329"/>
   </w:style>
 </w:styles>
-</file>
-
-<file path=word/glossary/webSettings.xml><?xml version="1.0" encoding="utf-8"?>
-<w:webSettings xmlns:mc="http://schemas.openxmlformats.org/markup-compatibility/2006" xmlns:r="http://schemas.openxmlformats.org/officeDocument/2006/relationships" xmlns:w="http://schemas.openxmlformats.org/wordprocessingml/2006/main" xmlns:w14="http://schemas.microsoft.com/office/word/2010/wordml" xmlns:w15="http://schemas.microsoft.com/office/word/2012/wordml" xmlns:w16se="http://schemas.microsoft.com/office/word/2015/wordml/symex" mc:Ignorable="w14 w15 w16se">
-  <w:optimizeForBrowser/>
-  <w:allowPNG/>
-</w:webSettings>
 </file>
 
 <file path=word/theme/theme1.xml><?xml version="1.0" encoding="utf-8"?>
@@ -5920,7 +5401,7 @@
 </file>
 
 <file path=customXml/itemProps1.xml><?xml version="1.0" encoding="utf-8"?>
-<ds:datastoreItem xmlns:ds="http://schemas.openxmlformats.org/officeDocument/2006/customXml" ds:itemID="{1A3B4B9A-D15D-47BA-B965-D3631F165530}">
+<ds:datastoreItem xmlns:ds="http://schemas.openxmlformats.org/officeDocument/2006/customXml" ds:itemID="{D2716336-F5FA-4CC4-83FA-92DB2E620B03}">
   <ds:schemaRefs>
     <ds:schemaRef ds:uri="http://schemas.openxmlformats.org/officeDocument/2006/bibliography"/>
   </ds:schemaRefs>

</xml_diff>